<commit_message>
Edited Plan of Attack
</commit_message>
<xml_diff>
--- a/Plan of Attack.docx
+++ b/Plan of Attack.docx
@@ -19,7 +19,80 @@
           <w:szCs w:val="32"/>
           <w:u w:val="single"/>
         </w:rPr>
+        <w:t xml:space="preserve">CS246 Assignment 5 CC3K: </w:t>
+      </w:r>
+      <w:r>
+        <w:rPr>
+          <w:b/>
+          <w:sz w:val="36"/>
+          <w:szCs w:val="32"/>
+          <w:u w:val="single"/>
+        </w:rPr>
         <w:t>Plan of Attack</w:t>
+      </w:r>
+    </w:p>
+    <w:p>
+      <w:pPr>
+        <w:jc w:val="center"/>
+        <w:rPr>
+          <w:sz w:val="26"/>
+          <w:szCs w:val="26"/>
+        </w:rPr>
+      </w:pPr>
+      <w:r>
+        <w:rPr>
+          <w:sz w:val="26"/>
+          <w:szCs w:val="26"/>
+        </w:rPr>
+        <w:t>Peter Fryer Davis (</w:t>
+      </w:r>
+      <w:proofErr w:type="spellStart"/>
+      <w:r>
+        <w:rPr>
+          <w:sz w:val="26"/>
+          <w:szCs w:val="26"/>
+        </w:rPr>
+        <w:t>pdfryerd</w:t>
+      </w:r>
+      <w:proofErr w:type="spellEnd"/>
+      <w:r>
+        <w:rPr>
+          <w:sz w:val="26"/>
+          <w:szCs w:val="26"/>
+        </w:rPr>
+        <w:t>) 204</w:t>
+      </w:r>
+    </w:p>
+    <w:p>
+      <w:pPr>
+        <w:jc w:val="center"/>
+        <w:rPr>
+          <w:sz w:val="26"/>
+          <w:szCs w:val="26"/>
+        </w:rPr>
+      </w:pPr>
+      <w:r>
+        <w:rPr>
+          <w:sz w:val="26"/>
+          <w:szCs w:val="26"/>
+        </w:rPr>
+        <w:t>Luke Brown (</w:t>
+      </w:r>
+      <w:proofErr w:type="spellStart"/>
+      <w:r>
+        <w:rPr>
+          <w:sz w:val="26"/>
+          <w:szCs w:val="26"/>
+        </w:rPr>
+        <w:t>lmbrown</w:t>
+      </w:r>
+      <w:proofErr w:type="spellEnd"/>
+      <w:r>
+        <w:rPr>
+          <w:sz w:val="26"/>
+          <w:szCs w:val="26"/>
+        </w:rPr>
+        <w:t>) 20457316</w:t>
       </w:r>
     </w:p>
     <w:p>
@@ -183,7 +256,16 @@
           <w:sz w:val="24"/>
           <w:szCs w:val="24"/>
         </w:rPr>
-        <w:t>Concurrently, implement a text reading mechanism that allows us to read in floor plans from a file</w:t>
+        <w:t>Concurrently, implement a text reading mech</w:t>
+      </w:r>
+      <w:bookmarkStart w:id="0" w:name="_GoBack"/>
+      <w:bookmarkEnd w:id="0"/>
+      <w:r>
+        <w:rPr>
+          <w:sz w:val="24"/>
+          <w:szCs w:val="24"/>
+        </w:rPr>
+        <w:t>anism that allows us to read in floor plans from a file</w:t>
       </w:r>
     </w:p>
     <w:p>
@@ -368,34 +450,6 @@
     </w:p>
     <w:p>
       <w:pPr>
-        <w:pStyle w:val="ListParagraph"/>
-        <w:numPr>
-          <w:ilvl w:val="0"/>
-          <w:numId w:val="1"/>
-        </w:numPr>
-        <w:rPr>
-          <w:sz w:val="24"/>
-          <w:szCs w:val="24"/>
-        </w:rPr>
-      </w:pPr>
-      <w:r>
-        <w:rPr>
-          <w:sz w:val="24"/>
-          <w:szCs w:val="24"/>
-        </w:rPr>
-        <w:t>This will finalize our I/O for floor plans</w:t>
-      </w:r>
-    </w:p>
-    <w:p>
-      <w:pPr>
-        <w:rPr>
-          <w:sz w:val="24"/>
-          <w:szCs w:val="24"/>
-        </w:rPr>
-      </w:pPr>
-    </w:p>
-    <w:p>
-      <w:pPr>
         <w:rPr>
           <w:b/>
           <w:sz w:val="28"/>
@@ -460,6 +514,13 @@
         </w:rPr>
         <w:t>Character, PC, and Human classes</w:t>
       </w:r>
+      <w:r>
+        <w:rPr>
+          <w:sz w:val="24"/>
+          <w:szCs w:val="24"/>
+        </w:rPr>
+        <w:t xml:space="preserve"> (other classes will be added near the end)</w:t>
+      </w:r>
     </w:p>
     <w:p>
       <w:pPr>
@@ -735,6 +796,13 @@
         </w:rPr>
         <w:t xml:space="preserve"> Class</w:t>
       </w:r>
+      <w:r>
+        <w:rPr>
+          <w:sz w:val="24"/>
+          <w:szCs w:val="24"/>
+        </w:rPr>
+        <w:t xml:space="preserve"> (other gold classes will be added later)</w:t>
+      </w:r>
     </w:p>
     <w:p>
       <w:pPr>
@@ -773,6 +841,7 @@
           <w:sz w:val="24"/>
           <w:szCs w:val="24"/>
         </w:rPr>
+        <w:lastRenderedPageBreak/>
         <w:t xml:space="preserve">Create </w:t>
       </w:r>
       <w:proofErr w:type="spellStart"/>
@@ -809,40 +878,7 @@
           <w:sz w:val="24"/>
           <w:szCs w:val="24"/>
         </w:rPr>
-        <w:lastRenderedPageBreak/>
-        <w:t xml:space="preserve">Generate 10 </w:t>
-      </w:r>
-      <w:proofErr w:type="spellStart"/>
-      <w:r>
-        <w:rPr>
-          <w:sz w:val="24"/>
-          <w:szCs w:val="24"/>
-        </w:rPr>
-        <w:t>RestoreHealth</w:t>
-      </w:r>
-      <w:proofErr w:type="spellEnd"/>
-      <w:r>
-        <w:rPr>
-          <w:sz w:val="24"/>
-          <w:szCs w:val="24"/>
-        </w:rPr>
-        <w:t xml:space="preserve"> potions and 10 </w:t>
-      </w:r>
-      <w:proofErr w:type="spellStart"/>
-      <w:r>
-        <w:rPr>
-          <w:sz w:val="24"/>
-          <w:szCs w:val="24"/>
-        </w:rPr>
-        <w:t>NormalGold</w:t>
-      </w:r>
-      <w:proofErr w:type="spellEnd"/>
-      <w:r>
-        <w:rPr>
-          <w:sz w:val="24"/>
-          <w:szCs w:val="24"/>
-        </w:rPr>
-        <w:t xml:space="preserve"> gold in the Chambers at the beginning of a Floor</w:t>
+        <w:t>Note at this time none of the items will do anything this is just concerning generation.</w:t>
       </w:r>
     </w:p>
     <w:p>
@@ -862,7 +898,66 @@
           <w:sz w:val="24"/>
           <w:szCs w:val="24"/>
         </w:rPr>
+        <w:t xml:space="preserve">Generate 10 </w:t>
+      </w:r>
+      <w:proofErr w:type="spellStart"/>
+      <w:r>
+        <w:rPr>
+          <w:sz w:val="24"/>
+          <w:szCs w:val="24"/>
+        </w:rPr>
+        <w:t>RestoreHealth</w:t>
+      </w:r>
+      <w:proofErr w:type="spellEnd"/>
+      <w:r>
+        <w:rPr>
+          <w:sz w:val="24"/>
+          <w:szCs w:val="24"/>
+        </w:rPr>
+        <w:t xml:space="preserve"> potions and 10 </w:t>
+      </w:r>
+      <w:proofErr w:type="spellStart"/>
+      <w:r>
+        <w:rPr>
+          <w:sz w:val="24"/>
+          <w:szCs w:val="24"/>
+        </w:rPr>
+        <w:t>NormalGold</w:t>
+      </w:r>
+      <w:proofErr w:type="spellEnd"/>
+      <w:r>
+        <w:rPr>
+          <w:sz w:val="24"/>
+          <w:szCs w:val="24"/>
+        </w:rPr>
+        <w:t xml:space="preserve"> gold in the Chambers at the beginning of a Floor</w:t>
+      </w:r>
+    </w:p>
+    <w:p>
+      <w:pPr>
+        <w:pStyle w:val="ListParagraph"/>
+        <w:numPr>
+          <w:ilvl w:val="0"/>
+          <w:numId w:val="3"/>
+        </w:numPr>
+        <w:rPr>
+          <w:sz w:val="24"/>
+          <w:szCs w:val="24"/>
+        </w:rPr>
+      </w:pPr>
+      <w:r>
+        <w:rPr>
+          <w:sz w:val="24"/>
+          <w:szCs w:val="24"/>
+        </w:rPr>
         <w:t>Make sure 2 Items don’t generate on the same space</w:t>
+      </w:r>
+      <w:r>
+        <w:rPr>
+          <w:sz w:val="24"/>
+          <w:szCs w:val="24"/>
+        </w:rPr>
+        <w:t xml:space="preserve"> (and item is not on same space as PC)</w:t>
       </w:r>
     </w:p>
     <w:p>
@@ -936,6 +1031,13 @@
         </w:rPr>
         <w:t>Create Goblin class</w:t>
       </w:r>
+      <w:r>
+        <w:rPr>
+          <w:sz w:val="24"/>
+          <w:szCs w:val="24"/>
+        </w:rPr>
+        <w:t xml:space="preserve"> (other enemies will be added later)</w:t>
+      </w:r>
     </w:p>
     <w:p>
       <w:pPr>
@@ -974,10 +1076,22 @@
           <w:sz w:val="24"/>
           <w:szCs w:val="24"/>
         </w:rPr>
-        <w:t>Make sure 2 Items/Enemies don’t generate on the same space</w:t>
-      </w:r>
-      <w:bookmarkStart w:id="0" w:name="_GoBack"/>
-      <w:bookmarkEnd w:id="0"/>
+        <w:t xml:space="preserve">Make sure 2 </w:t>
+      </w:r>
+      <w:r>
+        <w:rPr>
+          <w:sz w:val="24"/>
+          <w:szCs w:val="24"/>
+        </w:rPr>
+        <w:t>PC/</w:t>
+      </w:r>
+      <w:r>
+        <w:rPr>
+          <w:sz w:val="24"/>
+          <w:szCs w:val="24"/>
+        </w:rPr>
+        <w:t>Items/Enemies don’t generate on the same space</w:t>
+      </w:r>
     </w:p>
     <w:p>
       <w:pPr>
@@ -1352,6 +1466,51 @@
       <w:pPr>
         <w:pStyle w:val="ListParagraph"/>
         <w:numPr>
+          <w:ilvl w:val="1"/>
+          <w:numId w:val="6"/>
+        </w:numPr>
+        <w:rPr>
+          <w:sz w:val="24"/>
+          <w:szCs w:val="24"/>
+        </w:rPr>
+      </w:pPr>
+      <w:r>
+        <w:rPr>
+          <w:sz w:val="24"/>
+          <w:szCs w:val="24"/>
+        </w:rPr>
+        <w:t xml:space="preserve">The Enemy will always attack rather than moving during the </w:t>
+      </w:r>
+      <w:proofErr w:type="spellStart"/>
+      <w:proofErr w:type="gramStart"/>
+      <w:r>
+        <w:rPr>
+          <w:sz w:val="24"/>
+          <w:szCs w:val="24"/>
+        </w:rPr>
+        <w:t>stepEnemy</w:t>
+      </w:r>
+      <w:proofErr w:type="spellEnd"/>
+      <w:r>
+        <w:rPr>
+          <w:sz w:val="24"/>
+          <w:szCs w:val="24"/>
+        </w:rPr>
+        <w:t>(</w:t>
+      </w:r>
+      <w:proofErr w:type="gramEnd"/>
+      <w:r>
+        <w:rPr>
+          <w:sz w:val="24"/>
+          <w:szCs w:val="24"/>
+        </w:rPr>
+        <w:t>) function if the player is within a one block radius. (Note: At this point there is no dragons or merchants so all enemies all hostile)</w:t>
+      </w:r>
+    </w:p>
+    <w:p>
+      <w:pPr>
+        <w:pStyle w:val="ListParagraph"/>
+        <w:numPr>
           <w:ilvl w:val="0"/>
           <w:numId w:val="6"/>
         </w:numPr>
@@ -1431,6 +1590,26 @@
           <w:szCs w:val="24"/>
         </w:rPr>
         <w:t>Generate Stairs, ensuring that PCs and Stairs are not generated in the same chamber</w:t>
+      </w:r>
+    </w:p>
+    <w:p>
+      <w:pPr>
+        <w:pStyle w:val="ListParagraph"/>
+        <w:numPr>
+          <w:ilvl w:val="0"/>
+          <w:numId w:val="7"/>
+        </w:numPr>
+        <w:rPr>
+          <w:sz w:val="24"/>
+          <w:szCs w:val="24"/>
+        </w:rPr>
+      </w:pPr>
+      <w:r>
+        <w:rPr>
+          <w:sz w:val="24"/>
+          <w:szCs w:val="24"/>
+        </w:rPr>
+        <w:t>Add that when the player walks on the stair it will clear the current board of the enemies and items (but keep the player) and then generate the next level.</w:t>
       </w:r>
     </w:p>
     <w:sectPr>
@@ -1913,7 +2092,7 @@
         <w:rFonts w:ascii="Symbol" w:hAnsi="Symbol" w:hint="default"/>
       </w:rPr>
     </w:lvl>
-    <w:lvl w:ilvl="1" w:tplc="04090003" w:tentative="1">
+    <w:lvl w:ilvl="1" w:tplc="04090003">
       <w:start w:val="1"/>
       <w:numFmt w:val="bullet"/>
       <w:lvlText w:val="o"/>

</xml_diff>

<commit_message>
Updated Plan of Attack
</commit_message>
<xml_diff>
--- a/Plan of Attack.docx
+++ b/Plan of Attack.docx
@@ -51,6 +51,7 @@
         <w:rPr>
           <w:sz w:val="26"/>
           <w:szCs w:val="26"/>
+          <w:highlight w:val="cyan"/>
         </w:rPr>
         <w:t>pdfryerd</w:t>
       </w:r>
@@ -62,35 +63,43 @@
         </w:rPr>
         <w:t>) 204</w:t>
       </w:r>
-    </w:p>
-    <w:p>
-      <w:pPr>
-        <w:jc w:val="center"/>
+      <w:r>
         <w:rPr>
           <w:sz w:val="26"/>
           <w:szCs w:val="26"/>
         </w:rPr>
-      </w:pPr>
-      <w:r>
+        <w:t>66711</w:t>
+      </w:r>
+    </w:p>
+    <w:p>
+      <w:pPr>
+        <w:jc w:val="center"/>
         <w:rPr>
           <w:sz w:val="26"/>
           <w:szCs w:val="26"/>
         </w:rPr>
-        <w:t>Luke Brown (</w:t>
-      </w:r>
-      <w:proofErr w:type="spellStart"/>
+      </w:pPr>
       <w:r>
         <w:rPr>
           <w:sz w:val="26"/>
           <w:szCs w:val="26"/>
         </w:rPr>
-        <w:t>lmbrown</w:t>
-      </w:r>
-      <w:proofErr w:type="spellEnd"/>
+        <w:t>Luke Brown (</w:t>
+      </w:r>
+      <w:proofErr w:type="spellStart"/>
       <w:r>
         <w:rPr>
           <w:sz w:val="26"/>
           <w:szCs w:val="26"/>
+          <w:highlight w:val="magenta"/>
+        </w:rPr>
+        <w:t>lmbrown</w:t>
+      </w:r>
+      <w:proofErr w:type="spellEnd"/>
+      <w:r>
+        <w:rPr>
+          <w:sz w:val="26"/>
+          <w:szCs w:val="26"/>
         </w:rPr>
         <w:t>) 20457316</w:t>
       </w:r>
@@ -135,6 +144,8 @@
         </w:rPr>
         <w:t xml:space="preserve"> I/O</w:t>
       </w:r>
+      <w:bookmarkStart w:id="0" w:name="_GoBack"/>
+      <w:bookmarkEnd w:id="0"/>
     </w:p>
     <w:p>
       <w:pPr>
@@ -146,12 +157,14 @@
         <w:rPr>
           <w:sz w:val="24"/>
           <w:szCs w:val="24"/>
-        </w:rPr>
-      </w:pPr>
-      <w:r>
-        <w:rPr>
-          <w:sz w:val="24"/>
-          <w:szCs w:val="24"/>
+          <w:highlight w:val="magenta"/>
+        </w:rPr>
+      </w:pPr>
+      <w:r>
+        <w:rPr>
+          <w:sz w:val="24"/>
+          <w:szCs w:val="24"/>
+          <w:highlight w:val="magenta"/>
         </w:rPr>
         <w:t xml:space="preserve">Implement the observer pattern on our </w:t>
       </w:r>
@@ -159,6 +172,7 @@
         <w:rPr>
           <w:sz w:val="24"/>
           <w:szCs w:val="24"/>
+          <w:highlight w:val="magenta"/>
         </w:rPr>
         <w:t>Floor</w:t>
       </w:r>
@@ -166,6 +180,7 @@
         <w:rPr>
           <w:sz w:val="24"/>
           <w:szCs w:val="24"/>
+          <w:highlight w:val="magenta"/>
         </w:rPr>
         <w:t xml:space="preserve">, </w:t>
       </w:r>
@@ -174,6 +189,7 @@
         <w:rPr>
           <w:sz w:val="24"/>
           <w:szCs w:val="24"/>
+          <w:highlight w:val="magenta"/>
         </w:rPr>
         <w:t>TextDisplay</w:t>
       </w:r>
@@ -182,6 +198,7 @@
         <w:rPr>
           <w:sz w:val="24"/>
           <w:szCs w:val="24"/>
+          <w:highlight w:val="magenta"/>
         </w:rPr>
         <w:t>, and C</w:t>
       </w:r>
@@ -189,6 +206,7 @@
         <w:rPr>
           <w:sz w:val="24"/>
           <w:szCs w:val="24"/>
+          <w:highlight w:val="magenta"/>
         </w:rPr>
         <w:t>ells</w:t>
       </w:r>
@@ -196,6 +214,7 @@
         <w:rPr>
           <w:sz w:val="24"/>
           <w:szCs w:val="24"/>
+          <w:highlight w:val="magenta"/>
         </w:rPr>
         <w:t xml:space="preserve"> (</w:t>
       </w:r>
@@ -204,6 +223,7 @@
         <w:rPr>
           <w:sz w:val="24"/>
           <w:szCs w:val="24"/>
+          <w:highlight w:val="magenta"/>
         </w:rPr>
         <w:t>EmptySpace</w:t>
       </w:r>
@@ -212,31 +232,9 @@
         <w:rPr>
           <w:sz w:val="24"/>
           <w:szCs w:val="24"/>
-        </w:rPr>
-        <w:t xml:space="preserve">, Wall, Passage, Door, </w:t>
-      </w:r>
-      <w:proofErr w:type="gramStart"/>
-      <w:r>
-        <w:rPr>
-          <w:sz w:val="24"/>
-          <w:szCs w:val="24"/>
-        </w:rPr>
-        <w:t>Tile</w:t>
-      </w:r>
-      <w:proofErr w:type="gramEnd"/>
-      <w:r>
-        <w:rPr>
-          <w:sz w:val="24"/>
-          <w:szCs w:val="24"/>
-        </w:rPr>
-        <w:t>)</w:t>
-      </w:r>
-      <w:r>
-        <w:rPr>
-          <w:sz w:val="24"/>
-          <w:szCs w:val="24"/>
-        </w:rPr>
-        <w:t>.</w:t>
+          <w:highlight w:val="magenta"/>
+        </w:rPr>
+        <w:t>, Wall, Passage, Door, Tile)</w:t>
       </w:r>
     </w:p>
     <w:p>
@@ -249,23 +247,66 @@
         <w:rPr>
           <w:sz w:val="24"/>
           <w:szCs w:val="24"/>
-        </w:rPr>
-      </w:pPr>
-      <w:r>
-        <w:rPr>
-          <w:sz w:val="24"/>
-          <w:szCs w:val="24"/>
-        </w:rPr>
-        <w:t>Concurrently, implement a text reading mech</w:t>
-      </w:r>
-      <w:bookmarkStart w:id="0" w:name="_GoBack"/>
-      <w:bookmarkEnd w:id="0"/>
-      <w:r>
-        <w:rPr>
-          <w:sz w:val="24"/>
-          <w:szCs w:val="24"/>
-        </w:rPr>
-        <w:t>anism that allows us to read in floor plans from a file</w:t>
+          <w:highlight w:val="magenta"/>
+        </w:rPr>
+      </w:pPr>
+      <w:r>
+        <w:rPr>
+          <w:sz w:val="24"/>
+          <w:szCs w:val="24"/>
+          <w:highlight w:val="magenta"/>
+        </w:rPr>
+        <w:t xml:space="preserve">Once we have a working input method, we will print out the </w:t>
+      </w:r>
+      <w:proofErr w:type="spellStart"/>
+      <w:r>
+        <w:rPr>
+          <w:sz w:val="24"/>
+          <w:szCs w:val="24"/>
+          <w:highlight w:val="magenta"/>
+        </w:rPr>
+        <w:t>TextDisplay</w:t>
+      </w:r>
+      <w:proofErr w:type="spellEnd"/>
+      <w:r>
+        <w:rPr>
+          <w:sz w:val="24"/>
+          <w:szCs w:val="24"/>
+          <w:highlight w:val="magenta"/>
+        </w:rPr>
+        <w:t xml:space="preserve"> using a operation overload on &lt;&lt; with Floor and </w:t>
+      </w:r>
+      <w:proofErr w:type="spellStart"/>
+      <w:r>
+        <w:rPr>
+          <w:sz w:val="24"/>
+          <w:szCs w:val="24"/>
+          <w:highlight w:val="magenta"/>
+        </w:rPr>
+        <w:t>TextDisplay</w:t>
+      </w:r>
+      <w:proofErr w:type="spellEnd"/>
+    </w:p>
+    <w:p>
+      <w:pPr>
+        <w:pStyle w:val="ListParagraph"/>
+        <w:numPr>
+          <w:ilvl w:val="0"/>
+          <w:numId w:val="1"/>
+        </w:numPr>
+        <w:rPr>
+          <w:sz w:val="24"/>
+          <w:szCs w:val="24"/>
+          <w:highlight w:val="cyan"/>
+        </w:rPr>
+      </w:pPr>
+      <w:r>
+        <w:rPr>
+          <w:sz w:val="24"/>
+          <w:szCs w:val="24"/>
+          <w:highlight w:val="cyan"/>
+        </w:rPr>
+        <w:t>Concurrently, implement a text reading mechanism that allows us to read in floor plans from a file</w:t>
       </w:r>
     </w:p>
     <w:p>
@@ -278,12 +319,14 @@
         <w:rPr>
           <w:sz w:val="24"/>
           <w:szCs w:val="24"/>
-        </w:rPr>
-      </w:pPr>
-      <w:r>
-        <w:rPr>
-          <w:sz w:val="24"/>
-          <w:szCs w:val="24"/>
+          <w:highlight w:val="cyan"/>
+        </w:rPr>
+      </w:pPr>
+      <w:r>
+        <w:rPr>
+          <w:sz w:val="24"/>
+          <w:szCs w:val="24"/>
+          <w:highlight w:val="cyan"/>
         </w:rPr>
         <w:t>This will be done through command line arguments</w:t>
       </w:r>
@@ -291,6 +334,7 @@
         <w:rPr>
           <w:sz w:val="24"/>
           <w:szCs w:val="24"/>
+          <w:highlight w:val="cyan"/>
         </w:rPr>
         <w:t xml:space="preserve"> as well as </w:t>
       </w:r>
@@ -299,6 +343,7 @@
         <w:rPr>
           <w:sz w:val="24"/>
           <w:szCs w:val="24"/>
+          <w:highlight w:val="cyan"/>
         </w:rPr>
         <w:t>fstream</w:t>
       </w:r>
@@ -307,6 +352,7 @@
         <w:rPr>
           <w:sz w:val="24"/>
           <w:szCs w:val="24"/>
+          <w:highlight w:val="cyan"/>
         </w:rPr>
         <w:t xml:space="preserve"> input</w:t>
       </w:r>
@@ -321,12 +367,14 @@
         <w:rPr>
           <w:sz w:val="24"/>
           <w:szCs w:val="24"/>
-        </w:rPr>
-      </w:pPr>
-      <w:r>
-        <w:rPr>
-          <w:sz w:val="24"/>
-          <w:szCs w:val="24"/>
+          <w:highlight w:val="cyan"/>
+        </w:rPr>
+      </w:pPr>
+      <w:r>
+        <w:rPr>
+          <w:sz w:val="24"/>
+          <w:szCs w:val="24"/>
+          <w:highlight w:val="cyan"/>
         </w:rPr>
         <w:t>Each character in the file will be converted into a Cell of the appropriate type</w:t>
       </w:r>
@@ -341,12 +389,14 @@
         <w:rPr>
           <w:sz w:val="24"/>
           <w:szCs w:val="24"/>
-        </w:rPr>
-      </w:pPr>
-      <w:r>
-        <w:rPr>
-          <w:sz w:val="24"/>
-          <w:szCs w:val="24"/>
+          <w:highlight w:val="cyan"/>
+        </w:rPr>
+      </w:pPr>
+      <w:r>
+        <w:rPr>
+          <w:sz w:val="24"/>
+          <w:szCs w:val="24"/>
+          <w:highlight w:val="cyan"/>
         </w:rPr>
         <w:t>These Cells will then be added to our Floor class</w:t>
       </w:r>
@@ -361,12 +411,14 @@
         <w:rPr>
           <w:sz w:val="24"/>
           <w:szCs w:val="24"/>
-        </w:rPr>
-      </w:pPr>
-      <w:r>
-        <w:rPr>
-          <w:sz w:val="24"/>
-          <w:szCs w:val="24"/>
+          <w:highlight w:val="cyan"/>
+        </w:rPr>
+      </w:pPr>
+      <w:r>
+        <w:rPr>
+          <w:sz w:val="24"/>
+          <w:szCs w:val="24"/>
+          <w:highlight w:val="cyan"/>
         </w:rPr>
         <w:t xml:space="preserve">Floor will then notify </w:t>
       </w:r>
@@ -375,6 +427,7 @@
         <w:rPr>
           <w:sz w:val="24"/>
           <w:szCs w:val="24"/>
+          <w:highlight w:val="cyan"/>
         </w:rPr>
         <w:t>TextDisplay</w:t>
       </w:r>
@@ -383,6 +436,7 @@
         <w:rPr>
           <w:sz w:val="24"/>
           <w:szCs w:val="24"/>
+          <w:highlight w:val="cyan"/>
         </w:rPr>
         <w:t xml:space="preserve"> what it should have at each of its positions (by calling the </w:t>
       </w:r>
@@ -391,6 +445,7 @@
         <w:rPr>
           <w:sz w:val="24"/>
           <w:szCs w:val="24"/>
+          <w:highlight w:val="cyan"/>
         </w:rPr>
         <w:t>notifyTextDisplay</w:t>
       </w:r>
@@ -399,28 +454,31 @@
         <w:rPr>
           <w:sz w:val="24"/>
           <w:szCs w:val="24"/>
+          <w:highlight w:val="cyan"/>
         </w:rPr>
         <w:t>() function as part of each Cell in the Floor)</w:t>
       </w:r>
     </w:p>
     <w:p>
       <w:pPr>
-        <w:pStyle w:val="ListParagraph"/>
-        <w:numPr>
-          <w:ilvl w:val="0"/>
-          <w:numId w:val="1"/>
-        </w:numPr>
-        <w:rPr>
-          <w:sz w:val="24"/>
-          <w:szCs w:val="24"/>
-        </w:rPr>
-      </w:pPr>
-      <w:r>
-        <w:rPr>
-          <w:sz w:val="24"/>
-          <w:szCs w:val="24"/>
-        </w:rPr>
-        <w:t xml:space="preserve">Once we have a working input method, we will print out the </w:t>
+        <w:rPr>
+          <w:sz w:val="24"/>
+          <w:szCs w:val="24"/>
+        </w:rPr>
+      </w:pPr>
+      <w:r>
+        <w:rPr>
+          <w:sz w:val="24"/>
+          <w:szCs w:val="24"/>
+        </w:rPr>
+        <w:t xml:space="preserve">Estimated Time: </w:t>
+      </w:r>
+      <w:r>
+        <w:rPr>
+          <w:sz w:val="24"/>
+          <w:szCs w:val="24"/>
+        </w:rPr>
+        <w:t>2 Days (</w:t>
       </w:r>
       <w:proofErr w:type="spellStart"/>
       <w:r>
@@ -428,7 +486,7 @@
           <w:sz w:val="24"/>
           <w:szCs w:val="24"/>
         </w:rPr>
-        <w:t>TextDisplay</w:t>
+        <w:t>Approx</w:t>
       </w:r>
       <w:proofErr w:type="spellEnd"/>
       <w:r>
@@ -436,17 +494,16 @@
           <w:sz w:val="24"/>
           <w:szCs w:val="24"/>
         </w:rPr>
-        <w:t xml:space="preserve"> using a operation overload on &lt;&lt; with Floor and </w:t>
-      </w:r>
-      <w:proofErr w:type="spellStart"/>
-      <w:r>
-        <w:rPr>
-          <w:sz w:val="24"/>
-          <w:szCs w:val="24"/>
-        </w:rPr>
-        <w:t>TextDisplay</w:t>
-      </w:r>
-      <w:proofErr w:type="spellEnd"/>
+        <w:t xml:space="preserve"> 16 Hours)</w:t>
+      </w:r>
+    </w:p>
+    <w:p>
+      <w:pPr>
+        <w:rPr>
+          <w:sz w:val="24"/>
+          <w:szCs w:val="24"/>
+        </w:rPr>
+      </w:pPr>
     </w:p>
     <w:p>
       <w:pPr>
@@ -491,12 +548,14 @@
         <w:rPr>
           <w:sz w:val="24"/>
           <w:szCs w:val="24"/>
-        </w:rPr>
-      </w:pPr>
-      <w:r>
-        <w:rPr>
-          <w:sz w:val="24"/>
-          <w:szCs w:val="24"/>
+          <w:highlight w:val="magenta"/>
+        </w:rPr>
+      </w:pPr>
+      <w:r>
+        <w:rPr>
+          <w:sz w:val="24"/>
+          <w:szCs w:val="24"/>
+          <w:highlight w:val="magenta"/>
         </w:rPr>
         <w:t xml:space="preserve">Implement basics of </w:t>
       </w:r>
@@ -504,6 +563,7 @@
         <w:rPr>
           <w:sz w:val="24"/>
           <w:szCs w:val="24"/>
+          <w:highlight w:val="magenta"/>
         </w:rPr>
         <w:t xml:space="preserve">Thing, </w:t>
       </w:r>
@@ -511,6 +571,7 @@
         <w:rPr>
           <w:sz w:val="24"/>
           <w:szCs w:val="24"/>
+          <w:highlight w:val="magenta"/>
         </w:rPr>
         <w:t>Character, PC, and Human classes</w:t>
       </w:r>
@@ -518,6 +579,7 @@
         <w:rPr>
           <w:sz w:val="24"/>
           <w:szCs w:val="24"/>
+          <w:highlight w:val="magenta"/>
         </w:rPr>
         <w:t xml:space="preserve"> (other classes will be added near the end)</w:t>
       </w:r>
@@ -532,12 +594,14 @@
         <w:rPr>
           <w:sz w:val="24"/>
           <w:szCs w:val="24"/>
-        </w:rPr>
-      </w:pPr>
-      <w:r>
-        <w:rPr>
-          <w:sz w:val="24"/>
-          <w:szCs w:val="24"/>
+          <w:highlight w:val="magenta"/>
+        </w:rPr>
+      </w:pPr>
+      <w:r>
+        <w:rPr>
+          <w:sz w:val="24"/>
+          <w:szCs w:val="24"/>
+          <w:highlight w:val="magenta"/>
         </w:rPr>
         <w:t xml:space="preserve">Add HP, Attack, Defense, Race, and </w:t>
       </w:r>
@@ -545,6 +609,7 @@
         <w:rPr>
           <w:sz w:val="24"/>
           <w:szCs w:val="24"/>
+          <w:highlight w:val="magenta"/>
         </w:rPr>
         <w:t>Money</w:t>
       </w:r>
@@ -552,6 +617,7 @@
         <w:rPr>
           <w:sz w:val="24"/>
           <w:szCs w:val="24"/>
+          <w:highlight w:val="magenta"/>
         </w:rPr>
         <w:t xml:space="preserve"> to the screen</w:t>
       </w:r>
@@ -566,12 +632,14 @@
         <w:rPr>
           <w:sz w:val="24"/>
           <w:szCs w:val="24"/>
-        </w:rPr>
-      </w:pPr>
-      <w:r>
-        <w:rPr>
-          <w:sz w:val="24"/>
-          <w:szCs w:val="24"/>
+          <w:highlight w:val="cyan"/>
+        </w:rPr>
+      </w:pPr>
+      <w:r>
+        <w:rPr>
+          <w:sz w:val="24"/>
+          <w:szCs w:val="24"/>
+          <w:highlight w:val="cyan"/>
         </w:rPr>
         <w:t>Create Chambers and link them to Floor</w:t>
       </w:r>
@@ -586,12 +654,14 @@
         <w:rPr>
           <w:sz w:val="24"/>
           <w:szCs w:val="24"/>
-        </w:rPr>
-      </w:pPr>
-      <w:r>
-        <w:rPr>
-          <w:sz w:val="24"/>
-          <w:szCs w:val="24"/>
+          <w:highlight w:val="cyan"/>
+        </w:rPr>
+      </w:pPr>
+      <w:r>
+        <w:rPr>
+          <w:sz w:val="24"/>
+          <w:szCs w:val="24"/>
+          <w:highlight w:val="cyan"/>
         </w:rPr>
         <w:t>Generate PC in a chamber</w:t>
       </w:r>
@@ -606,12 +676,14 @@
         <w:rPr>
           <w:sz w:val="24"/>
           <w:szCs w:val="24"/>
-        </w:rPr>
-      </w:pPr>
-      <w:r>
-        <w:rPr>
-          <w:sz w:val="24"/>
-          <w:szCs w:val="24"/>
+          <w:highlight w:val="magenta"/>
+        </w:rPr>
+      </w:pPr>
+      <w:r>
+        <w:rPr>
+          <w:sz w:val="24"/>
+          <w:szCs w:val="24"/>
+          <w:highlight w:val="magenta"/>
         </w:rPr>
         <w:t>Create movement functions for PC</w:t>
       </w:r>
@@ -626,12 +698,14 @@
         <w:rPr>
           <w:sz w:val="24"/>
           <w:szCs w:val="24"/>
-        </w:rPr>
-      </w:pPr>
-      <w:r>
-        <w:rPr>
-          <w:sz w:val="24"/>
-          <w:szCs w:val="24"/>
+          <w:highlight w:val="magenta"/>
+        </w:rPr>
+      </w:pPr>
+      <w:r>
+        <w:rPr>
+          <w:sz w:val="24"/>
+          <w:szCs w:val="24"/>
+          <w:highlight w:val="magenta"/>
         </w:rPr>
         <w:t>Notify Floor for every time a PC moves</w:t>
       </w:r>
@@ -646,12 +720,14 @@
         <w:rPr>
           <w:sz w:val="24"/>
           <w:szCs w:val="24"/>
-        </w:rPr>
-      </w:pPr>
-      <w:r>
-        <w:rPr>
-          <w:sz w:val="24"/>
-          <w:szCs w:val="24"/>
+          <w:highlight w:val="magenta"/>
+        </w:rPr>
+      </w:pPr>
+      <w:r>
+        <w:rPr>
+          <w:sz w:val="24"/>
+          <w:szCs w:val="24"/>
+          <w:highlight w:val="magenta"/>
         </w:rPr>
         <w:t xml:space="preserve">Reprint the </w:t>
       </w:r>
@@ -660,6 +736,7 @@
         <w:rPr>
           <w:sz w:val="24"/>
           <w:szCs w:val="24"/>
+          <w:highlight w:val="magenta"/>
         </w:rPr>
         <w:t>TextDisplay</w:t>
       </w:r>
@@ -668,6 +745,7 @@
         <w:rPr>
           <w:sz w:val="24"/>
           <w:szCs w:val="24"/>
+          <w:highlight w:val="magenta"/>
         </w:rPr>
         <w:t xml:space="preserve"> for every move</w:t>
       </w:r>
@@ -679,6 +757,37 @@
           <w:szCs w:val="24"/>
         </w:rPr>
       </w:pPr>
+      <w:r>
+        <w:rPr>
+          <w:sz w:val="24"/>
+          <w:szCs w:val="24"/>
+        </w:rPr>
+        <w:t>Estimated Time: 2 Days (</w:t>
+      </w:r>
+      <w:proofErr w:type="spellStart"/>
+      <w:r>
+        <w:rPr>
+          <w:sz w:val="24"/>
+          <w:szCs w:val="24"/>
+        </w:rPr>
+        <w:t>Approx</w:t>
+      </w:r>
+      <w:proofErr w:type="spellEnd"/>
+      <w:r>
+        <w:rPr>
+          <w:sz w:val="24"/>
+          <w:szCs w:val="24"/>
+        </w:rPr>
+        <w:t xml:space="preserve"> 16 Hours)</w:t>
+      </w:r>
+    </w:p>
+    <w:p>
+      <w:pPr>
+        <w:rPr>
+          <w:sz w:val="24"/>
+          <w:szCs w:val="24"/>
+        </w:rPr>
+      </w:pPr>
     </w:p>
     <w:p>
       <w:pPr>
@@ -694,6 +803,7 @@
           <w:sz w:val="28"/>
           <w:szCs w:val="24"/>
         </w:rPr>
+        <w:lastRenderedPageBreak/>
         <w:t>Step 3</w:t>
       </w:r>
       <w:r>
@@ -719,6 +829,15 @@
           <w:szCs w:val="24"/>
         </w:rPr>
         <w:t xml:space="preserve"> Board</w:t>
+      </w:r>
+      <w:r>
+        <w:rPr>
+          <w:rStyle w:val="FootnoteReference"/>
+          <w:b/>
+          <w:sz w:val="28"/>
+          <w:szCs w:val="24"/>
+        </w:rPr>
+        <w:footnoteReference w:id="1"/>
       </w:r>
     </w:p>
     <w:p>
@@ -731,12 +850,14 @@
         <w:rPr>
           <w:sz w:val="24"/>
           <w:szCs w:val="24"/>
-        </w:rPr>
-      </w:pPr>
-      <w:r>
-        <w:rPr>
-          <w:sz w:val="24"/>
-          <w:szCs w:val="24"/>
+          <w:highlight w:val="cyan"/>
+        </w:rPr>
+      </w:pPr>
+      <w:r>
+        <w:rPr>
+          <w:sz w:val="24"/>
+          <w:szCs w:val="24"/>
+          <w:highlight w:val="cyan"/>
         </w:rPr>
         <w:t>Create Item abstract class</w:t>
       </w:r>
@@ -751,12 +872,14 @@
         <w:rPr>
           <w:sz w:val="24"/>
           <w:szCs w:val="24"/>
-        </w:rPr>
-      </w:pPr>
-      <w:r>
-        <w:rPr>
-          <w:sz w:val="24"/>
-          <w:szCs w:val="24"/>
+          <w:highlight w:val="cyan"/>
+        </w:rPr>
+      </w:pPr>
+      <w:r>
+        <w:rPr>
+          <w:sz w:val="24"/>
+          <w:szCs w:val="24"/>
+          <w:highlight w:val="cyan"/>
         </w:rPr>
         <w:t>Create Gold abstract class</w:t>
       </w:r>
@@ -771,12 +894,14 @@
         <w:rPr>
           <w:sz w:val="24"/>
           <w:szCs w:val="24"/>
-        </w:rPr>
-      </w:pPr>
-      <w:r>
-        <w:rPr>
-          <w:sz w:val="24"/>
-          <w:szCs w:val="24"/>
+          <w:highlight w:val="cyan"/>
+        </w:rPr>
+      </w:pPr>
+      <w:r>
+        <w:rPr>
+          <w:sz w:val="24"/>
+          <w:szCs w:val="24"/>
+          <w:highlight w:val="cyan"/>
         </w:rPr>
         <w:t xml:space="preserve">Create </w:t>
       </w:r>
@@ -785,6 +910,7 @@
         <w:rPr>
           <w:sz w:val="24"/>
           <w:szCs w:val="24"/>
+          <w:highlight w:val="cyan"/>
         </w:rPr>
         <w:t>NormalGold</w:t>
       </w:r>
@@ -793,6 +919,7 @@
         <w:rPr>
           <w:sz w:val="24"/>
           <w:szCs w:val="24"/>
+          <w:highlight w:val="cyan"/>
         </w:rPr>
         <w:t xml:space="preserve"> Class</w:t>
       </w:r>
@@ -800,6 +927,7 @@
         <w:rPr>
           <w:sz w:val="24"/>
           <w:szCs w:val="24"/>
+          <w:highlight w:val="cyan"/>
         </w:rPr>
         <w:t xml:space="preserve"> (other gold classes will be added later)</w:t>
       </w:r>
@@ -814,12 +942,14 @@
         <w:rPr>
           <w:sz w:val="24"/>
           <w:szCs w:val="24"/>
-        </w:rPr>
-      </w:pPr>
-      <w:r>
-        <w:rPr>
-          <w:sz w:val="24"/>
-          <w:szCs w:val="24"/>
+          <w:highlight w:val="cyan"/>
+        </w:rPr>
+      </w:pPr>
+      <w:r>
+        <w:rPr>
+          <w:sz w:val="24"/>
+          <w:szCs w:val="24"/>
+          <w:highlight w:val="cyan"/>
         </w:rPr>
         <w:t>Create Potion abstract class</w:t>
       </w:r>
@@ -834,14 +964,15 @@
         <w:rPr>
           <w:sz w:val="24"/>
           <w:szCs w:val="24"/>
-        </w:rPr>
-      </w:pPr>
-      <w:r>
-        <w:rPr>
-          <w:sz w:val="24"/>
-          <w:szCs w:val="24"/>
-        </w:rPr>
-        <w:lastRenderedPageBreak/>
+          <w:highlight w:val="cyan"/>
+        </w:rPr>
+      </w:pPr>
+      <w:r>
+        <w:rPr>
+          <w:sz w:val="24"/>
+          <w:szCs w:val="24"/>
+          <w:highlight w:val="cyan"/>
+        </w:rPr>
         <w:t xml:space="preserve">Create </w:t>
       </w:r>
       <w:proofErr w:type="spellStart"/>
@@ -849,6 +980,7 @@
         <w:rPr>
           <w:sz w:val="24"/>
           <w:szCs w:val="24"/>
+          <w:highlight w:val="cyan"/>
         </w:rPr>
         <w:t>RestoreHealth</w:t>
       </w:r>
@@ -857,6 +989,7 @@
         <w:rPr>
           <w:sz w:val="24"/>
           <w:szCs w:val="24"/>
+          <w:highlight w:val="cyan"/>
         </w:rPr>
         <w:t xml:space="preserve"> Potion</w:t>
       </w:r>
@@ -871,14 +1004,52 @@
         <w:rPr>
           <w:sz w:val="24"/>
           <w:szCs w:val="24"/>
-        </w:rPr>
-      </w:pPr>
-      <w:r>
-        <w:rPr>
-          <w:sz w:val="24"/>
-          <w:szCs w:val="24"/>
-        </w:rPr>
-        <w:t>Note at this time none of the items will do anything this is just concerning generation.</w:t>
+          <w:highlight w:val="magenta"/>
+        </w:rPr>
+      </w:pPr>
+      <w:r>
+        <w:rPr>
+          <w:sz w:val="24"/>
+          <w:szCs w:val="24"/>
+          <w:highlight w:val="magenta"/>
+        </w:rPr>
+        <w:t xml:space="preserve">Generate 10 </w:t>
+      </w:r>
+      <w:proofErr w:type="spellStart"/>
+      <w:r>
+        <w:rPr>
+          <w:sz w:val="24"/>
+          <w:szCs w:val="24"/>
+          <w:highlight w:val="magenta"/>
+        </w:rPr>
+        <w:t>RestoreHealth</w:t>
+      </w:r>
+      <w:proofErr w:type="spellEnd"/>
+      <w:r>
+        <w:rPr>
+          <w:sz w:val="24"/>
+          <w:szCs w:val="24"/>
+          <w:highlight w:val="magenta"/>
+        </w:rPr>
+        <w:t xml:space="preserve"> potions and 10 </w:t>
+      </w:r>
+      <w:proofErr w:type="spellStart"/>
+      <w:r>
+        <w:rPr>
+          <w:sz w:val="24"/>
+          <w:szCs w:val="24"/>
+          <w:highlight w:val="magenta"/>
+        </w:rPr>
+        <w:t>NormalGold</w:t>
+      </w:r>
+      <w:proofErr w:type="spellEnd"/>
+      <w:r>
+        <w:rPr>
+          <w:sz w:val="24"/>
+          <w:szCs w:val="24"/>
+          <w:highlight w:val="magenta"/>
+        </w:rPr>
+        <w:t xml:space="preserve"> gold in the Chambers at the beginning of a Floor</w:t>
       </w:r>
     </w:p>
     <w:p>
@@ -891,14 +1062,39 @@
         <w:rPr>
           <w:sz w:val="24"/>
           <w:szCs w:val="24"/>
-        </w:rPr>
-      </w:pPr>
-      <w:r>
-        <w:rPr>
-          <w:sz w:val="24"/>
-          <w:szCs w:val="24"/>
-        </w:rPr>
-        <w:t xml:space="preserve">Generate 10 </w:t>
+          <w:highlight w:val="magenta"/>
+        </w:rPr>
+      </w:pPr>
+      <w:r>
+        <w:rPr>
+          <w:sz w:val="24"/>
+          <w:szCs w:val="24"/>
+          <w:highlight w:val="magenta"/>
+        </w:rPr>
+        <w:t>Make sure 2 Items don’t generate on the same space</w:t>
+      </w:r>
+      <w:r>
+        <w:rPr>
+          <w:sz w:val="24"/>
+          <w:szCs w:val="24"/>
+          <w:highlight w:val="magenta"/>
+        </w:rPr>
+        <w:t xml:space="preserve"> (and item is not on same space as PC)</w:t>
+      </w:r>
+    </w:p>
+    <w:p>
+      <w:pPr>
+        <w:rPr>
+          <w:sz w:val="24"/>
+          <w:szCs w:val="24"/>
+        </w:rPr>
+      </w:pPr>
+      <w:r>
+        <w:rPr>
+          <w:sz w:val="24"/>
+          <w:szCs w:val="24"/>
+        </w:rPr>
+        <w:t>Estimated Time: 1 Day (</w:t>
       </w:r>
       <w:proofErr w:type="spellStart"/>
       <w:r>
@@ -906,7 +1102,7 @@
           <w:sz w:val="24"/>
           <w:szCs w:val="24"/>
         </w:rPr>
-        <w:t>RestoreHealth</w:t>
+        <w:t>Approx</w:t>
       </w:r>
       <w:proofErr w:type="spellEnd"/>
       <w:r>
@@ -914,51 +1110,16 @@
           <w:sz w:val="24"/>
           <w:szCs w:val="24"/>
         </w:rPr>
-        <w:t xml:space="preserve"> potions and 10 </w:t>
-      </w:r>
-      <w:proofErr w:type="spellStart"/>
-      <w:r>
-        <w:rPr>
-          <w:sz w:val="24"/>
-          <w:szCs w:val="24"/>
-        </w:rPr>
-        <w:t>NormalGold</w:t>
-      </w:r>
-      <w:proofErr w:type="spellEnd"/>
-      <w:r>
-        <w:rPr>
-          <w:sz w:val="24"/>
-          <w:szCs w:val="24"/>
-        </w:rPr>
-        <w:t xml:space="preserve"> gold in the Chambers at the beginning of a Floor</w:t>
-      </w:r>
-    </w:p>
-    <w:p>
-      <w:pPr>
-        <w:pStyle w:val="ListParagraph"/>
-        <w:numPr>
-          <w:ilvl w:val="0"/>
-          <w:numId w:val="3"/>
-        </w:numPr>
-        <w:rPr>
-          <w:sz w:val="24"/>
-          <w:szCs w:val="24"/>
-        </w:rPr>
-      </w:pPr>
-      <w:r>
-        <w:rPr>
-          <w:sz w:val="24"/>
-          <w:szCs w:val="24"/>
-        </w:rPr>
-        <w:t>Make sure 2 Items don’t generate on the same space</w:t>
-      </w:r>
-      <w:r>
-        <w:rPr>
-          <w:sz w:val="24"/>
-          <w:szCs w:val="24"/>
-        </w:rPr>
-        <w:t xml:space="preserve"> (and item is not on same space as PC)</w:t>
-      </w:r>
+        <w:t xml:space="preserve"> 8 hours)</w:t>
+      </w:r>
+    </w:p>
+    <w:p>
+      <w:pPr>
+        <w:rPr>
+          <w:sz w:val="24"/>
+          <w:szCs w:val="24"/>
+        </w:rPr>
+      </w:pPr>
     </w:p>
     <w:p>
       <w:pPr>
@@ -995,12 +1156,14 @@
         <w:rPr>
           <w:sz w:val="24"/>
           <w:szCs w:val="24"/>
-        </w:rPr>
-      </w:pPr>
-      <w:r>
-        <w:rPr>
-          <w:sz w:val="24"/>
-          <w:szCs w:val="24"/>
+          <w:highlight w:val="magenta"/>
+        </w:rPr>
+      </w:pPr>
+      <w:r>
+        <w:rPr>
+          <w:sz w:val="24"/>
+          <w:szCs w:val="24"/>
+          <w:highlight w:val="magenta"/>
         </w:rPr>
         <w:t>Create Enemy</w:t>
       </w:r>
@@ -1008,6 +1171,7 @@
         <w:rPr>
           <w:sz w:val="24"/>
           <w:szCs w:val="24"/>
+          <w:highlight w:val="magenta"/>
         </w:rPr>
         <w:t xml:space="preserve"> abstract class</w:t>
       </w:r>
@@ -1022,12 +1186,14 @@
         <w:rPr>
           <w:sz w:val="24"/>
           <w:szCs w:val="24"/>
-        </w:rPr>
-      </w:pPr>
-      <w:r>
-        <w:rPr>
-          <w:sz w:val="24"/>
-          <w:szCs w:val="24"/>
+          <w:highlight w:val="magenta"/>
+        </w:rPr>
+      </w:pPr>
+      <w:r>
+        <w:rPr>
+          <w:sz w:val="24"/>
+          <w:szCs w:val="24"/>
+          <w:highlight w:val="magenta"/>
         </w:rPr>
         <w:t>Create Goblin class</w:t>
       </w:r>
@@ -1035,6 +1201,7 @@
         <w:rPr>
           <w:sz w:val="24"/>
           <w:szCs w:val="24"/>
+          <w:highlight w:val="magenta"/>
         </w:rPr>
         <w:t xml:space="preserve"> (other enemies will be added later)</w:t>
       </w:r>
@@ -1049,12 +1216,14 @@
         <w:rPr>
           <w:sz w:val="24"/>
           <w:szCs w:val="24"/>
-        </w:rPr>
-      </w:pPr>
-      <w:r>
-        <w:rPr>
-          <w:sz w:val="24"/>
-          <w:szCs w:val="24"/>
+          <w:highlight w:val="cyan"/>
+        </w:rPr>
+      </w:pPr>
+      <w:r>
+        <w:rPr>
+          <w:sz w:val="24"/>
+          <w:szCs w:val="24"/>
+          <w:highlight w:val="cyan"/>
         </w:rPr>
         <w:t>Generate 20 Goblins throughout the 5 chambers</w:t>
       </w:r>
@@ -1069,12 +1238,14 @@
         <w:rPr>
           <w:sz w:val="24"/>
           <w:szCs w:val="24"/>
-        </w:rPr>
-      </w:pPr>
-      <w:r>
-        <w:rPr>
-          <w:sz w:val="24"/>
-          <w:szCs w:val="24"/>
+          <w:highlight w:val="cyan"/>
+        </w:rPr>
+      </w:pPr>
+      <w:r>
+        <w:rPr>
+          <w:sz w:val="24"/>
+          <w:szCs w:val="24"/>
+          <w:highlight w:val="cyan"/>
         </w:rPr>
         <w:t xml:space="preserve">Make sure 2 </w:t>
       </w:r>
@@ -1082,6 +1253,7 @@
         <w:rPr>
           <w:sz w:val="24"/>
           <w:szCs w:val="24"/>
+          <w:highlight w:val="cyan"/>
         </w:rPr>
         <w:t>PC/</w:t>
       </w:r>
@@ -1089,8 +1261,40 @@
         <w:rPr>
           <w:sz w:val="24"/>
           <w:szCs w:val="24"/>
+          <w:highlight w:val="cyan"/>
         </w:rPr>
         <w:t>Items/Enemies don’t generate on the same space</w:t>
+      </w:r>
+    </w:p>
+    <w:p>
+      <w:pPr>
+        <w:rPr>
+          <w:sz w:val="24"/>
+          <w:szCs w:val="24"/>
+        </w:rPr>
+      </w:pPr>
+      <w:r>
+        <w:rPr>
+          <w:sz w:val="24"/>
+          <w:szCs w:val="24"/>
+        </w:rPr>
+        <w:t>Estimated Time: ¼ Day (</w:t>
+      </w:r>
+      <w:proofErr w:type="spellStart"/>
+      <w:r>
+        <w:rPr>
+          <w:sz w:val="24"/>
+          <w:szCs w:val="24"/>
+        </w:rPr>
+        <w:t>Approx</w:t>
+      </w:r>
+      <w:proofErr w:type="spellEnd"/>
+      <w:r>
+        <w:rPr>
+          <w:sz w:val="24"/>
+          <w:szCs w:val="24"/>
+        </w:rPr>
+        <w:t xml:space="preserve"> 2 Hours)</w:t>
       </w:r>
     </w:p>
     <w:p>
@@ -1152,12 +1356,14 @@
         <w:rPr>
           <w:sz w:val="24"/>
           <w:szCs w:val="24"/>
-        </w:rPr>
-      </w:pPr>
-      <w:r>
-        <w:rPr>
-          <w:sz w:val="24"/>
-          <w:szCs w:val="24"/>
+          <w:highlight w:val="magenta"/>
+        </w:rPr>
+      </w:pPr>
+      <w:r>
+        <w:rPr>
+          <w:sz w:val="24"/>
+          <w:szCs w:val="24"/>
+          <w:highlight w:val="magenta"/>
         </w:rPr>
         <w:t xml:space="preserve">Implement </w:t>
       </w:r>
@@ -1165,6 +1371,7 @@
         <w:rPr>
           <w:sz w:val="24"/>
           <w:szCs w:val="24"/>
+          <w:highlight w:val="magenta"/>
         </w:rPr>
         <w:t xml:space="preserve">Potion’s </w:t>
       </w:r>
@@ -1173,6 +1380,7 @@
         <w:rPr>
           <w:sz w:val="24"/>
           <w:szCs w:val="24"/>
+          <w:highlight w:val="magenta"/>
         </w:rPr>
         <w:t>drinkPotion</w:t>
       </w:r>
@@ -1181,6 +1389,7 @@
         <w:rPr>
           <w:sz w:val="24"/>
           <w:szCs w:val="24"/>
+          <w:highlight w:val="magenta"/>
         </w:rPr>
         <w:t xml:space="preserve">() </w:t>
       </w:r>
@@ -1188,6 +1397,7 @@
         <w:rPr>
           <w:sz w:val="24"/>
           <w:szCs w:val="24"/>
+          <w:highlight w:val="magenta"/>
         </w:rPr>
         <w:t xml:space="preserve">and PC’s </w:t>
       </w:r>
@@ -1196,6 +1406,7 @@
         <w:rPr>
           <w:sz w:val="24"/>
           <w:szCs w:val="24"/>
+          <w:highlight w:val="magenta"/>
         </w:rPr>
         <w:t>discoveredRH</w:t>
       </w:r>
@@ -1204,6 +1415,7 @@
         <w:rPr>
           <w:sz w:val="24"/>
           <w:szCs w:val="24"/>
+          <w:highlight w:val="magenta"/>
         </w:rPr>
         <w:t xml:space="preserve">() </w:t>
       </w:r>
@@ -1211,6 +1423,7 @@
         <w:rPr>
           <w:sz w:val="24"/>
           <w:szCs w:val="24"/>
+          <w:highlight w:val="magenta"/>
         </w:rPr>
         <w:t>function</w:t>
       </w:r>
@@ -1218,6 +1431,7 @@
         <w:rPr>
           <w:sz w:val="24"/>
           <w:szCs w:val="24"/>
+          <w:highlight w:val="magenta"/>
         </w:rPr>
         <w:t>s</w:t>
       </w:r>
@@ -1232,12 +1446,14 @@
         <w:rPr>
           <w:sz w:val="24"/>
           <w:szCs w:val="24"/>
-        </w:rPr>
-      </w:pPr>
-      <w:r>
-        <w:rPr>
-          <w:sz w:val="24"/>
-          <w:szCs w:val="24"/>
+          <w:highlight w:val="cyan"/>
+        </w:rPr>
+      </w:pPr>
+      <w:r>
+        <w:rPr>
+          <w:sz w:val="24"/>
+          <w:szCs w:val="24"/>
+          <w:highlight w:val="cyan"/>
         </w:rPr>
         <w:t xml:space="preserve">Implement stepping on Gold which triggers the </w:t>
       </w:r>
@@ -1246,6 +1462,7 @@
         <w:rPr>
           <w:sz w:val="24"/>
           <w:szCs w:val="24"/>
+          <w:highlight w:val="cyan"/>
         </w:rPr>
         <w:t>getAmount</w:t>
       </w:r>
@@ -1254,6 +1471,7 @@
         <w:rPr>
           <w:sz w:val="24"/>
           <w:szCs w:val="24"/>
+          <w:highlight w:val="cyan"/>
         </w:rPr>
         <w:t>() function</w:t>
       </w:r>
@@ -1268,12 +1486,14 @@
         <w:rPr>
           <w:sz w:val="24"/>
           <w:szCs w:val="24"/>
-        </w:rPr>
-      </w:pPr>
-      <w:r>
-        <w:rPr>
-          <w:sz w:val="24"/>
-          <w:szCs w:val="24"/>
+          <w:highlight w:val="cyan"/>
+        </w:rPr>
+      </w:pPr>
+      <w:r>
+        <w:rPr>
+          <w:sz w:val="24"/>
+          <w:szCs w:val="24"/>
+          <w:highlight w:val="cyan"/>
         </w:rPr>
         <w:t>Ensure items disappear from Floor every time an Item is interacted with</w:t>
       </w:r>
@@ -1288,12 +1508,14 @@
         <w:rPr>
           <w:sz w:val="24"/>
           <w:szCs w:val="24"/>
-        </w:rPr>
-      </w:pPr>
-      <w:r>
-        <w:rPr>
-          <w:sz w:val="24"/>
-          <w:szCs w:val="24"/>
+          <w:highlight w:val="magenta"/>
+        </w:rPr>
+      </w:pPr>
+      <w:r>
+        <w:rPr>
+          <w:sz w:val="24"/>
+          <w:szCs w:val="24"/>
+          <w:highlight w:val="magenta"/>
         </w:rPr>
         <w:t>Make text actions for seeing and drinking Potions</w:t>
       </w:r>
@@ -1305,6 +1527,59 @@
           <w:szCs w:val="24"/>
         </w:rPr>
       </w:pPr>
+      <w:r>
+        <w:rPr>
+          <w:sz w:val="24"/>
+          <w:szCs w:val="24"/>
+        </w:rPr>
+        <w:t xml:space="preserve">Estimated Time: </w:t>
+      </w:r>
+      <w:r>
+        <w:rPr>
+          <w:sz w:val="24"/>
+          <w:szCs w:val="24"/>
+        </w:rPr>
+        <w:t>½ Day (</w:t>
+      </w:r>
+      <w:proofErr w:type="spellStart"/>
+      <w:r>
+        <w:rPr>
+          <w:sz w:val="24"/>
+          <w:szCs w:val="24"/>
+        </w:rPr>
+        <w:t>Approx</w:t>
+      </w:r>
+      <w:proofErr w:type="spellEnd"/>
+      <w:r>
+        <w:rPr>
+          <w:sz w:val="24"/>
+          <w:szCs w:val="24"/>
+        </w:rPr>
+        <w:t xml:space="preserve"> 4</w:t>
+      </w:r>
+      <w:r>
+        <w:rPr>
+          <w:sz w:val="24"/>
+          <w:szCs w:val="24"/>
+        </w:rPr>
+        <w:t xml:space="preserve"> Hours)</w:t>
+      </w:r>
+    </w:p>
+    <w:p>
+      <w:pPr>
+        <w:rPr>
+          <w:sz w:val="24"/>
+          <w:szCs w:val="24"/>
+        </w:rPr>
+      </w:pPr>
+    </w:p>
+    <w:p>
+      <w:pPr>
+        <w:rPr>
+          <w:sz w:val="24"/>
+          <w:szCs w:val="24"/>
+        </w:rPr>
+      </w:pPr>
     </w:p>
     <w:p>
       <w:pPr>
@@ -1320,6 +1595,7 @@
           <w:sz w:val="28"/>
           <w:szCs w:val="24"/>
         </w:rPr>
+        <w:lastRenderedPageBreak/>
         <w:t xml:space="preserve">Step 6: </w:t>
       </w:r>
       <w:r>
@@ -1341,12 +1617,14 @@
         <w:rPr>
           <w:sz w:val="24"/>
           <w:szCs w:val="24"/>
-        </w:rPr>
-      </w:pPr>
-      <w:r>
-        <w:rPr>
-          <w:sz w:val="24"/>
-          <w:szCs w:val="24"/>
+          <w:highlight w:val="magenta"/>
+        </w:rPr>
+      </w:pPr>
+      <w:r>
+        <w:rPr>
+          <w:sz w:val="24"/>
+          <w:szCs w:val="24"/>
+          <w:highlight w:val="magenta"/>
         </w:rPr>
         <w:t>Implement a step function that allows Enemies to move around the board every time the player interacts with the world (</w:t>
       </w:r>
@@ -1355,6 +1633,7 @@
         <w:rPr>
           <w:sz w:val="24"/>
           <w:szCs w:val="24"/>
+          <w:highlight w:val="magenta"/>
         </w:rPr>
         <w:t>stepEnemy</w:t>
       </w:r>
@@ -1363,6 +1642,7 @@
         <w:rPr>
           <w:sz w:val="24"/>
           <w:szCs w:val="24"/>
+          <w:highlight w:val="magenta"/>
         </w:rPr>
         <w:t>()</w:t>
       </w:r>
@@ -1370,6 +1650,7 @@
         <w:rPr>
           <w:sz w:val="24"/>
           <w:szCs w:val="24"/>
+          <w:highlight w:val="magenta"/>
         </w:rPr>
         <w:t xml:space="preserve"> function</w:t>
       </w:r>
@@ -1377,8 +1658,54 @@
         <w:rPr>
           <w:sz w:val="24"/>
           <w:szCs w:val="24"/>
+          <w:highlight w:val="magenta"/>
         </w:rPr>
         <w:t>)</w:t>
+      </w:r>
+    </w:p>
+    <w:p>
+      <w:pPr>
+        <w:rPr>
+          <w:sz w:val="24"/>
+          <w:szCs w:val="24"/>
+        </w:rPr>
+      </w:pPr>
+      <w:r>
+        <w:rPr>
+          <w:sz w:val="24"/>
+          <w:szCs w:val="24"/>
+        </w:rPr>
+        <w:t xml:space="preserve">Estimated Time: </w:t>
+      </w:r>
+      <w:r>
+        <w:rPr>
+          <w:sz w:val="24"/>
+          <w:szCs w:val="24"/>
+        </w:rPr>
+        <w:t>¾ Day (</w:t>
+      </w:r>
+      <w:proofErr w:type="spellStart"/>
+      <w:r>
+        <w:rPr>
+          <w:sz w:val="24"/>
+          <w:szCs w:val="24"/>
+        </w:rPr>
+        <w:t>Approx</w:t>
+      </w:r>
+      <w:proofErr w:type="spellEnd"/>
+      <w:r>
+        <w:rPr>
+          <w:sz w:val="24"/>
+          <w:szCs w:val="24"/>
+        </w:rPr>
+        <w:t xml:space="preserve"> 6</w:t>
+      </w:r>
+      <w:r>
+        <w:rPr>
+          <w:sz w:val="24"/>
+          <w:szCs w:val="24"/>
+        </w:rPr>
+        <w:t xml:space="preserve"> Hours)</w:t>
       </w:r>
     </w:p>
     <w:p>
@@ -1416,12 +1743,14 @@
         <w:rPr>
           <w:sz w:val="24"/>
           <w:szCs w:val="24"/>
-        </w:rPr>
-      </w:pPr>
-      <w:r>
-        <w:rPr>
-          <w:sz w:val="24"/>
-          <w:szCs w:val="24"/>
+          <w:highlight w:val="cyan"/>
+        </w:rPr>
+      </w:pPr>
+      <w:r>
+        <w:rPr>
+          <w:sz w:val="24"/>
+          <w:szCs w:val="24"/>
+          <w:highlight w:val="cyan"/>
         </w:rPr>
         <w:t>Allow PC to attack people in any direction (1 block radius)</w:t>
       </w:r>
@@ -1436,12 +1765,14 @@
         <w:rPr>
           <w:sz w:val="24"/>
           <w:szCs w:val="24"/>
-        </w:rPr>
-      </w:pPr>
-      <w:r>
-        <w:rPr>
-          <w:sz w:val="24"/>
-          <w:szCs w:val="24"/>
+          <w:highlight w:val="magenta"/>
+        </w:rPr>
+      </w:pPr>
+      <w:r>
+        <w:rPr>
+          <w:sz w:val="24"/>
+          <w:szCs w:val="24"/>
+          <w:highlight w:val="magenta"/>
         </w:rPr>
         <w:t xml:space="preserve">Add option for Enemies to attack within the </w:t>
       </w:r>
@@ -1450,6 +1781,7 @@
         <w:rPr>
           <w:sz w:val="24"/>
           <w:szCs w:val="24"/>
+          <w:highlight w:val="magenta"/>
         </w:rPr>
         <w:t>stepEnemy</w:t>
       </w:r>
@@ -1458,6 +1790,7 @@
         <w:rPr>
           <w:sz w:val="24"/>
           <w:szCs w:val="24"/>
+          <w:highlight w:val="magenta"/>
         </w:rPr>
         <w:t>() function</w:t>
       </w:r>
@@ -1472,12 +1805,14 @@
         <w:rPr>
           <w:sz w:val="24"/>
           <w:szCs w:val="24"/>
-        </w:rPr>
-      </w:pPr>
-      <w:r>
-        <w:rPr>
-          <w:sz w:val="24"/>
-          <w:szCs w:val="24"/>
+          <w:highlight w:val="magenta"/>
+        </w:rPr>
+      </w:pPr>
+      <w:r>
+        <w:rPr>
+          <w:sz w:val="24"/>
+          <w:szCs w:val="24"/>
+          <w:highlight w:val="magenta"/>
         </w:rPr>
         <w:t xml:space="preserve">The Enemy will always attack rather than moving during the </w:t>
       </w:r>
@@ -1487,6 +1822,7 @@
         <w:rPr>
           <w:sz w:val="24"/>
           <w:szCs w:val="24"/>
+          <w:highlight w:val="magenta"/>
         </w:rPr>
         <w:t>stepEnemy</w:t>
       </w:r>
@@ -1495,6 +1831,7 @@
         <w:rPr>
           <w:sz w:val="24"/>
           <w:szCs w:val="24"/>
+          <w:highlight w:val="magenta"/>
         </w:rPr>
         <w:t>(</w:t>
       </w:r>
@@ -1503,6 +1840,7 @@
         <w:rPr>
           <w:sz w:val="24"/>
           <w:szCs w:val="24"/>
+          <w:highlight w:val="magenta"/>
         </w:rPr>
         <w:t>) function if the player is within a one block radius. (Note: At this point there is no dragons or merchants so all enemies all hostile)</w:t>
       </w:r>
@@ -1517,12 +1855,14 @@
         <w:rPr>
           <w:sz w:val="24"/>
           <w:szCs w:val="24"/>
-        </w:rPr>
-      </w:pPr>
-      <w:r>
-        <w:rPr>
-          <w:sz w:val="24"/>
-          <w:szCs w:val="24"/>
+          <w:highlight w:val="cyan"/>
+        </w:rPr>
+      </w:pPr>
+      <w:r>
+        <w:rPr>
+          <w:sz w:val="24"/>
+          <w:szCs w:val="24"/>
+          <w:highlight w:val="cyan"/>
         </w:rPr>
         <w:t>When Enemies die, increase the PC Money amount</w:t>
       </w:r>
@@ -1537,14 +1877,61 @@
         <w:rPr>
           <w:sz w:val="24"/>
           <w:szCs w:val="24"/>
-        </w:rPr>
-      </w:pPr>
-      <w:r>
-        <w:rPr>
-          <w:sz w:val="24"/>
-          <w:szCs w:val="24"/>
+          <w:highlight w:val="cyan"/>
+        </w:rPr>
+      </w:pPr>
+      <w:r>
+        <w:rPr>
+          <w:sz w:val="24"/>
+          <w:szCs w:val="24"/>
+          <w:highlight w:val="cyan"/>
         </w:rPr>
         <w:t>Create combat text actions</w:t>
+      </w:r>
+    </w:p>
+    <w:p>
+      <w:pPr>
+        <w:rPr>
+          <w:sz w:val="24"/>
+          <w:szCs w:val="24"/>
+        </w:rPr>
+      </w:pPr>
+      <w:r>
+        <w:rPr>
+          <w:sz w:val="24"/>
+          <w:szCs w:val="24"/>
+        </w:rPr>
+        <w:t xml:space="preserve">Estimated Time: </w:t>
+      </w:r>
+      <w:r>
+        <w:rPr>
+          <w:sz w:val="24"/>
+          <w:szCs w:val="24"/>
+        </w:rPr>
+        <w:t>½ Day (</w:t>
+      </w:r>
+      <w:proofErr w:type="spellStart"/>
+      <w:r>
+        <w:rPr>
+          <w:sz w:val="24"/>
+          <w:szCs w:val="24"/>
+        </w:rPr>
+        <w:t>Approx</w:t>
+      </w:r>
+      <w:proofErr w:type="spellEnd"/>
+      <w:r>
+        <w:rPr>
+          <w:sz w:val="24"/>
+          <w:szCs w:val="24"/>
+        </w:rPr>
+        <w:t xml:space="preserve"> 4</w:t>
+      </w:r>
+      <w:r>
+        <w:rPr>
+          <w:sz w:val="24"/>
+          <w:szCs w:val="24"/>
+        </w:rPr>
+        <w:t xml:space="preserve"> Hours)</w:t>
       </w:r>
     </w:p>
     <w:p>
@@ -1582,12 +1969,14 @@
         <w:rPr>
           <w:sz w:val="24"/>
           <w:szCs w:val="24"/>
-        </w:rPr>
-      </w:pPr>
-      <w:r>
-        <w:rPr>
-          <w:sz w:val="24"/>
-          <w:szCs w:val="24"/>
+          <w:highlight w:val="cyan"/>
+        </w:rPr>
+      </w:pPr>
+      <w:r>
+        <w:rPr>
+          <w:sz w:val="24"/>
+          <w:szCs w:val="24"/>
+          <w:highlight w:val="cyan"/>
         </w:rPr>
         <w:t>Generate Stairs, ensuring that PCs and Stairs are not generated in the same chamber</w:t>
       </w:r>
@@ -1602,14 +1991,632 @@
         <w:rPr>
           <w:sz w:val="24"/>
           <w:szCs w:val="24"/>
-        </w:rPr>
-      </w:pPr>
-      <w:r>
-        <w:rPr>
-          <w:sz w:val="24"/>
-          <w:szCs w:val="24"/>
+          <w:highlight w:val="cyan"/>
+        </w:rPr>
+      </w:pPr>
+      <w:r>
+        <w:rPr>
+          <w:sz w:val="24"/>
+          <w:szCs w:val="24"/>
+          <w:highlight w:val="cyan"/>
+        </w:rPr>
+        <w:t>Make sure that Stairs are not generated on the same Tile as Items/Enemies</w:t>
+      </w:r>
+    </w:p>
+    <w:p>
+      <w:pPr>
+        <w:pStyle w:val="ListParagraph"/>
+        <w:numPr>
+          <w:ilvl w:val="0"/>
+          <w:numId w:val="7"/>
+        </w:numPr>
+        <w:rPr>
+          <w:sz w:val="24"/>
+          <w:szCs w:val="24"/>
+          <w:highlight w:val="cyan"/>
+        </w:rPr>
+      </w:pPr>
+      <w:r>
+        <w:rPr>
+          <w:sz w:val="24"/>
+          <w:szCs w:val="24"/>
+          <w:highlight w:val="cyan"/>
         </w:rPr>
         <w:t>Add that when the player walks on the stair it will clear the current board of the enemies and items (but keep the player) and then generate the next level.</w:t>
+      </w:r>
+      <w:r>
+        <w:rPr>
+          <w:sz w:val="24"/>
+          <w:szCs w:val="24"/>
+          <w:highlight w:val="cyan"/>
+        </w:rPr>
+        <w:t xml:space="preserve">  The player is randomly positioned in the next level, but the player is constant</w:t>
+      </w:r>
+    </w:p>
+    <w:p>
+      <w:pPr>
+        <w:rPr>
+          <w:sz w:val="24"/>
+          <w:szCs w:val="24"/>
+        </w:rPr>
+      </w:pPr>
+      <w:r>
+        <w:rPr>
+          <w:sz w:val="24"/>
+          <w:szCs w:val="24"/>
+        </w:rPr>
+        <w:t xml:space="preserve">Estimated Time: </w:t>
+      </w:r>
+      <w:r>
+        <w:rPr>
+          <w:sz w:val="24"/>
+          <w:szCs w:val="24"/>
+        </w:rPr>
+        <w:t>½ Day (</w:t>
+      </w:r>
+      <w:proofErr w:type="spellStart"/>
+      <w:r>
+        <w:rPr>
+          <w:sz w:val="24"/>
+          <w:szCs w:val="24"/>
+        </w:rPr>
+        <w:t>Approx</w:t>
+      </w:r>
+      <w:proofErr w:type="spellEnd"/>
+      <w:r>
+        <w:rPr>
+          <w:sz w:val="24"/>
+          <w:szCs w:val="24"/>
+        </w:rPr>
+        <w:t xml:space="preserve"> 4</w:t>
+      </w:r>
+      <w:r>
+        <w:rPr>
+          <w:sz w:val="24"/>
+          <w:szCs w:val="24"/>
+        </w:rPr>
+        <w:t xml:space="preserve"> Hours)</w:t>
+      </w:r>
+    </w:p>
+    <w:p>
+      <w:pPr>
+        <w:rPr>
+          <w:sz w:val="24"/>
+          <w:szCs w:val="24"/>
+        </w:rPr>
+      </w:pPr>
+    </w:p>
+    <w:p>
+      <w:pPr>
+        <w:rPr>
+          <w:b/>
+          <w:sz w:val="28"/>
+          <w:szCs w:val="24"/>
+        </w:rPr>
+      </w:pPr>
+      <w:r>
+        <w:rPr>
+          <w:b/>
+          <w:sz w:val="28"/>
+          <w:szCs w:val="24"/>
+        </w:rPr>
+        <w:t>Step 9:</w:t>
+      </w:r>
+      <w:r>
+        <w:rPr>
+          <w:b/>
+          <w:sz w:val="28"/>
+          <w:szCs w:val="24"/>
+        </w:rPr>
+        <w:t xml:space="preserve"> Varying Enemies</w:t>
+      </w:r>
+      <w:r>
+        <w:rPr>
+          <w:b/>
+          <w:sz w:val="28"/>
+          <w:szCs w:val="24"/>
+        </w:rPr>
+        <w:t>/Gold</w:t>
+      </w:r>
+    </w:p>
+    <w:p>
+      <w:pPr>
+        <w:pStyle w:val="ListParagraph"/>
+        <w:numPr>
+          <w:ilvl w:val="0"/>
+          <w:numId w:val="8"/>
+        </w:numPr>
+        <w:rPr>
+          <w:sz w:val="24"/>
+          <w:szCs w:val="24"/>
+          <w:highlight w:val="magenta"/>
+        </w:rPr>
+      </w:pPr>
+      <w:r>
+        <w:rPr>
+          <w:sz w:val="24"/>
+          <w:szCs w:val="24"/>
+          <w:highlight w:val="magenta"/>
+        </w:rPr>
+        <w:t xml:space="preserve">Add different kinds of Enemies </w:t>
+      </w:r>
+      <w:r>
+        <w:rPr>
+          <w:sz w:val="24"/>
+          <w:szCs w:val="24"/>
+          <w:highlight w:val="magenta"/>
+        </w:rPr>
+        <w:t>(including Merchants)</w:t>
+      </w:r>
+    </w:p>
+    <w:p>
+      <w:pPr>
+        <w:pStyle w:val="ListParagraph"/>
+        <w:numPr>
+          <w:ilvl w:val="0"/>
+          <w:numId w:val="8"/>
+        </w:numPr>
+        <w:rPr>
+          <w:sz w:val="24"/>
+          <w:szCs w:val="24"/>
+          <w:highlight w:val="magenta"/>
+        </w:rPr>
+      </w:pPr>
+      <w:r>
+        <w:rPr>
+          <w:sz w:val="24"/>
+          <w:szCs w:val="24"/>
+          <w:highlight w:val="magenta"/>
+        </w:rPr>
+        <w:t xml:space="preserve">Different kinds of Gold </w:t>
+      </w:r>
+      <w:r>
+        <w:rPr>
+          <w:sz w:val="24"/>
+          <w:szCs w:val="24"/>
+          <w:highlight w:val="magenta"/>
+        </w:rPr>
+        <w:t xml:space="preserve">(including Dragons and their placements around </w:t>
+      </w:r>
+      <w:proofErr w:type="spellStart"/>
+      <w:r>
+        <w:rPr>
+          <w:sz w:val="24"/>
+          <w:szCs w:val="24"/>
+          <w:highlight w:val="magenta"/>
+        </w:rPr>
+        <w:t>DragonHordes</w:t>
+      </w:r>
+      <w:proofErr w:type="spellEnd"/>
+      <w:r>
+        <w:rPr>
+          <w:sz w:val="24"/>
+          <w:szCs w:val="24"/>
+          <w:highlight w:val="magenta"/>
+        </w:rPr>
+        <w:t>)</w:t>
+      </w:r>
+    </w:p>
+    <w:p>
+      <w:pPr>
+        <w:rPr>
+          <w:sz w:val="24"/>
+          <w:szCs w:val="24"/>
+        </w:rPr>
+      </w:pPr>
+      <w:r>
+        <w:rPr>
+          <w:sz w:val="24"/>
+          <w:szCs w:val="24"/>
+        </w:rPr>
+        <w:t>Estimated Time: ¼ Day (</w:t>
+      </w:r>
+      <w:proofErr w:type="spellStart"/>
+      <w:r>
+        <w:rPr>
+          <w:sz w:val="24"/>
+          <w:szCs w:val="24"/>
+        </w:rPr>
+        <w:t>Approx</w:t>
+      </w:r>
+      <w:proofErr w:type="spellEnd"/>
+      <w:r>
+        <w:rPr>
+          <w:sz w:val="24"/>
+          <w:szCs w:val="24"/>
+        </w:rPr>
+        <w:t xml:space="preserve"> 2 Hours)</w:t>
+      </w:r>
+    </w:p>
+    <w:p>
+      <w:pPr>
+        <w:rPr>
+          <w:sz w:val="24"/>
+          <w:szCs w:val="24"/>
+        </w:rPr>
+      </w:pPr>
+    </w:p>
+    <w:p>
+      <w:pPr>
+        <w:rPr>
+          <w:b/>
+          <w:sz w:val="28"/>
+          <w:szCs w:val="24"/>
+        </w:rPr>
+      </w:pPr>
+      <w:r>
+        <w:rPr>
+          <w:b/>
+          <w:sz w:val="28"/>
+          <w:szCs w:val="24"/>
+        </w:rPr>
+        <w:lastRenderedPageBreak/>
+        <w:t>Step 10:</w:t>
+      </w:r>
+      <w:r>
+        <w:rPr>
+          <w:b/>
+          <w:sz w:val="28"/>
+          <w:szCs w:val="24"/>
+        </w:rPr>
+        <w:t xml:space="preserve"> Varying Potions</w:t>
+      </w:r>
+    </w:p>
+    <w:p>
+      <w:pPr>
+        <w:pStyle w:val="ListParagraph"/>
+        <w:numPr>
+          <w:ilvl w:val="0"/>
+          <w:numId w:val="8"/>
+        </w:numPr>
+        <w:rPr>
+          <w:sz w:val="24"/>
+          <w:szCs w:val="24"/>
+          <w:highlight w:val="cyan"/>
+        </w:rPr>
+      </w:pPr>
+      <w:r>
+        <w:rPr>
+          <w:sz w:val="24"/>
+          <w:szCs w:val="24"/>
+          <w:highlight w:val="cyan"/>
+        </w:rPr>
+        <w:t>Different kind of Potions</w:t>
+      </w:r>
+    </w:p>
+    <w:p>
+      <w:pPr>
+        <w:pStyle w:val="ListParagraph"/>
+        <w:numPr>
+          <w:ilvl w:val="0"/>
+          <w:numId w:val="8"/>
+        </w:numPr>
+        <w:rPr>
+          <w:sz w:val="24"/>
+          <w:szCs w:val="24"/>
+          <w:highlight w:val="cyan"/>
+        </w:rPr>
+      </w:pPr>
+      <w:r>
+        <w:rPr>
+          <w:sz w:val="24"/>
+          <w:szCs w:val="24"/>
+          <w:highlight w:val="cyan"/>
+        </w:rPr>
+        <w:t>This includes the Decorator Patter on Boost and Wound points per floor</w:t>
+      </w:r>
+    </w:p>
+    <w:p>
+      <w:pPr>
+        <w:rPr>
+          <w:sz w:val="24"/>
+          <w:szCs w:val="24"/>
+        </w:rPr>
+      </w:pPr>
+      <w:r>
+        <w:rPr>
+          <w:sz w:val="24"/>
+          <w:szCs w:val="24"/>
+        </w:rPr>
+        <w:t xml:space="preserve">Estimated Time: </w:t>
+      </w:r>
+      <w:r>
+        <w:rPr>
+          <w:sz w:val="24"/>
+          <w:szCs w:val="24"/>
+        </w:rPr>
+        <w:t>½ Day (</w:t>
+      </w:r>
+      <w:proofErr w:type="spellStart"/>
+      <w:r>
+        <w:rPr>
+          <w:sz w:val="24"/>
+          <w:szCs w:val="24"/>
+        </w:rPr>
+        <w:t>Approx</w:t>
+      </w:r>
+      <w:proofErr w:type="spellEnd"/>
+      <w:r>
+        <w:rPr>
+          <w:sz w:val="24"/>
+          <w:szCs w:val="24"/>
+        </w:rPr>
+        <w:t xml:space="preserve"> 4</w:t>
+      </w:r>
+      <w:r>
+        <w:rPr>
+          <w:sz w:val="24"/>
+          <w:szCs w:val="24"/>
+        </w:rPr>
+        <w:t xml:space="preserve"> Hours)</w:t>
+      </w:r>
+    </w:p>
+    <w:p>
+      <w:pPr>
+        <w:rPr>
+          <w:sz w:val="24"/>
+          <w:szCs w:val="24"/>
+        </w:rPr>
+      </w:pPr>
+    </w:p>
+    <w:p>
+      <w:pPr>
+        <w:rPr>
+          <w:b/>
+          <w:sz w:val="28"/>
+          <w:szCs w:val="24"/>
+        </w:rPr>
+      </w:pPr>
+      <w:r>
+        <w:rPr>
+          <w:b/>
+          <w:sz w:val="28"/>
+          <w:szCs w:val="24"/>
+        </w:rPr>
+        <w:t>Step 11:</w:t>
+      </w:r>
+      <w:r>
+        <w:rPr>
+          <w:b/>
+          <w:sz w:val="28"/>
+          <w:szCs w:val="24"/>
+        </w:rPr>
+        <w:t xml:space="preserve"> Varying Races</w:t>
+      </w:r>
+    </w:p>
+    <w:p>
+      <w:pPr>
+        <w:pStyle w:val="ListParagraph"/>
+        <w:numPr>
+          <w:ilvl w:val="0"/>
+          <w:numId w:val="8"/>
+        </w:numPr>
+        <w:rPr>
+          <w:sz w:val="24"/>
+          <w:szCs w:val="24"/>
+          <w:highlight w:val="magenta"/>
+        </w:rPr>
+      </w:pPr>
+      <w:r>
+        <w:rPr>
+          <w:sz w:val="24"/>
+          <w:szCs w:val="24"/>
+          <w:highlight w:val="magenta"/>
+        </w:rPr>
+        <w:t>Add different kinds of Races</w:t>
+      </w:r>
+    </w:p>
+    <w:p>
+      <w:pPr>
+        <w:pStyle w:val="ListParagraph"/>
+        <w:numPr>
+          <w:ilvl w:val="0"/>
+          <w:numId w:val="8"/>
+        </w:numPr>
+        <w:rPr>
+          <w:sz w:val="24"/>
+          <w:szCs w:val="24"/>
+          <w:highlight w:val="magenta"/>
+        </w:rPr>
+      </w:pPr>
+      <w:r>
+        <w:rPr>
+          <w:sz w:val="24"/>
+          <w:szCs w:val="24"/>
+          <w:highlight w:val="magenta"/>
+        </w:rPr>
+        <w:t>Player can select their race at the start of the game</w:t>
+      </w:r>
+    </w:p>
+    <w:p>
+      <w:pPr>
+        <w:rPr>
+          <w:sz w:val="24"/>
+          <w:szCs w:val="24"/>
+        </w:rPr>
+      </w:pPr>
+      <w:r>
+        <w:rPr>
+          <w:sz w:val="24"/>
+          <w:szCs w:val="24"/>
+        </w:rPr>
+        <w:t xml:space="preserve">Estimated Time: 1/8 </w:t>
+      </w:r>
+      <w:r>
+        <w:rPr>
+          <w:sz w:val="24"/>
+          <w:szCs w:val="24"/>
+        </w:rPr>
+        <w:t>Day (</w:t>
+      </w:r>
+      <w:proofErr w:type="spellStart"/>
+      <w:r>
+        <w:rPr>
+          <w:sz w:val="24"/>
+          <w:szCs w:val="24"/>
+        </w:rPr>
+        <w:t>Approx</w:t>
+      </w:r>
+      <w:proofErr w:type="spellEnd"/>
+      <w:r>
+        <w:rPr>
+          <w:sz w:val="24"/>
+          <w:szCs w:val="24"/>
+        </w:rPr>
+        <w:t xml:space="preserve"> </w:t>
+      </w:r>
+      <w:r>
+        <w:rPr>
+          <w:sz w:val="24"/>
+          <w:szCs w:val="24"/>
+        </w:rPr>
+        <w:t>1 Hour</w:t>
+      </w:r>
+      <w:r>
+        <w:rPr>
+          <w:sz w:val="24"/>
+          <w:szCs w:val="24"/>
+        </w:rPr>
+        <w:t>)</w:t>
+      </w:r>
+    </w:p>
+    <w:p>
+      <w:pPr>
+        <w:rPr>
+          <w:sz w:val="24"/>
+          <w:szCs w:val="24"/>
+        </w:rPr>
+      </w:pPr>
+    </w:p>
+    <w:p>
+      <w:pPr>
+        <w:rPr>
+          <w:b/>
+          <w:sz w:val="28"/>
+          <w:szCs w:val="24"/>
+        </w:rPr>
+      </w:pPr>
+      <w:r>
+        <w:rPr>
+          <w:b/>
+          <w:sz w:val="28"/>
+          <w:szCs w:val="24"/>
+        </w:rPr>
+        <w:t>Step 12:</w:t>
+      </w:r>
+      <w:r>
+        <w:rPr>
+          <w:b/>
+          <w:sz w:val="28"/>
+          <w:szCs w:val="24"/>
+        </w:rPr>
+        <w:t xml:space="preserve"> Start/Restart</w:t>
+      </w:r>
+    </w:p>
+    <w:p>
+      <w:pPr>
+        <w:pStyle w:val="ListParagraph"/>
+        <w:numPr>
+          <w:ilvl w:val="0"/>
+          <w:numId w:val="8"/>
+        </w:numPr>
+        <w:rPr>
+          <w:sz w:val="24"/>
+          <w:szCs w:val="24"/>
+          <w:highlight w:val="magenta"/>
+        </w:rPr>
+      </w:pPr>
+      <w:r>
+        <w:rPr>
+          <w:sz w:val="24"/>
+          <w:szCs w:val="24"/>
+          <w:highlight w:val="magenta"/>
+        </w:rPr>
+        <w:t>Make sure that the player can restart and quit a game</w:t>
+      </w:r>
+    </w:p>
+    <w:p>
+      <w:pPr>
+        <w:rPr>
+          <w:sz w:val="24"/>
+          <w:szCs w:val="24"/>
+        </w:rPr>
+      </w:pPr>
+      <w:r>
+        <w:rPr>
+          <w:sz w:val="24"/>
+          <w:szCs w:val="24"/>
+        </w:rPr>
+        <w:t xml:space="preserve">Estimated Time: </w:t>
+      </w:r>
+      <w:r>
+        <w:rPr>
+          <w:sz w:val="24"/>
+          <w:szCs w:val="24"/>
+        </w:rPr>
+        <w:t>1/8</w:t>
+      </w:r>
+      <w:r>
+        <w:rPr>
+          <w:sz w:val="24"/>
+          <w:szCs w:val="24"/>
+        </w:rPr>
+        <w:t xml:space="preserve"> </w:t>
+      </w:r>
+      <w:r>
+        <w:rPr>
+          <w:sz w:val="24"/>
+          <w:szCs w:val="24"/>
+        </w:rPr>
+        <w:t>Day (</w:t>
+      </w:r>
+      <w:proofErr w:type="spellStart"/>
+      <w:r>
+        <w:rPr>
+          <w:sz w:val="24"/>
+          <w:szCs w:val="24"/>
+        </w:rPr>
+        <w:t>Approx</w:t>
+      </w:r>
+      <w:proofErr w:type="spellEnd"/>
+      <w:r>
+        <w:rPr>
+          <w:sz w:val="24"/>
+          <w:szCs w:val="24"/>
+        </w:rPr>
+        <w:t xml:space="preserve"> 1</w:t>
+      </w:r>
+      <w:r>
+        <w:rPr>
+          <w:sz w:val="24"/>
+          <w:szCs w:val="24"/>
+        </w:rPr>
+        <w:t xml:space="preserve"> Hours)</w:t>
+      </w:r>
+    </w:p>
+    <w:p>
+      <w:pPr>
+        <w:rPr>
+          <w:sz w:val="24"/>
+          <w:szCs w:val="24"/>
+        </w:rPr>
+      </w:pPr>
+    </w:p>
+    <w:p>
+      <w:pPr>
+        <w:rPr>
+          <w:b/>
+          <w:sz w:val="28"/>
+          <w:szCs w:val="24"/>
+        </w:rPr>
+      </w:pPr>
+      <w:r>
+        <w:rPr>
+          <w:b/>
+          <w:sz w:val="28"/>
+          <w:szCs w:val="24"/>
+        </w:rPr>
+        <w:t>UML: See uml.pdf</w:t>
       </w:r>
     </w:p>
     <w:sectPr>
@@ -1622,6 +2629,82 @@
 </w:document>
 </file>
 
+<file path=word/endnotes.xml><?xml version="1.0" encoding="utf-8"?>
+<w:endnotes xmlns:wpc="http://schemas.microsoft.com/office/word/2010/wordprocessingCanvas" xmlns:mc="http://schemas.openxmlformats.org/markup-compatibility/2006" xmlns:o="urn:schemas-microsoft-com:office:office" xmlns:r="http://schemas.openxmlformats.org/officeDocument/2006/relationships" xmlns:m="http://schemas.openxmlformats.org/officeDocument/2006/math" xmlns:v="urn:schemas-microsoft-com:vml" xmlns:wp14="http://schemas.microsoft.com/office/word/2010/wordprocessingDrawing" xmlns:wp="http://schemas.openxmlformats.org/drawingml/2006/wordprocessingDrawing" xmlns:w10="urn:schemas-microsoft-com:office:word" xmlns:w="http://schemas.openxmlformats.org/wordprocessingml/2006/main" xmlns:w14="http://schemas.microsoft.com/office/word/2010/wordml" xmlns:wpg="http://schemas.microsoft.com/office/word/2010/wordprocessingGroup" xmlns:wpi="http://schemas.microsoft.com/office/word/2010/wordprocessingInk" xmlns:wne="http://schemas.microsoft.com/office/word/2006/wordml" xmlns:wps="http://schemas.microsoft.com/office/word/2010/wordprocessingShape" mc:Ignorable="w14 wp14">
+  <w:endnote w:type="separator" w:id="-1">
+    <w:p>
+      <w:pPr>
+        <w:spacing w:after="0" w:line="240" w:lineRule="auto"/>
+      </w:pPr>
+      <w:r>
+        <w:separator/>
+      </w:r>
+    </w:p>
+  </w:endnote>
+  <w:endnote w:type="continuationSeparator" w:id="0">
+    <w:p>
+      <w:pPr>
+        <w:spacing w:after="0" w:line="240" w:lineRule="auto"/>
+      </w:pPr>
+      <w:r>
+        <w:continuationSeparator/>
+      </w:r>
+    </w:p>
+  </w:endnote>
+</w:endnotes>
+</file>
+
+<file path=word/footnotes.xml><?xml version="1.0" encoding="utf-8"?>
+<w:footnotes xmlns:wpc="http://schemas.microsoft.com/office/word/2010/wordprocessingCanvas" xmlns:mc="http://schemas.openxmlformats.org/markup-compatibility/2006" xmlns:o="urn:schemas-microsoft-com:office:office" xmlns:r="http://schemas.openxmlformats.org/officeDocument/2006/relationships" xmlns:m="http://schemas.openxmlformats.org/officeDocument/2006/math" xmlns:v="urn:schemas-microsoft-com:vml" xmlns:wp14="http://schemas.microsoft.com/office/word/2010/wordprocessingDrawing" xmlns:wp="http://schemas.openxmlformats.org/drawingml/2006/wordprocessingDrawing" xmlns:w10="urn:schemas-microsoft-com:office:word" xmlns:w="http://schemas.openxmlformats.org/wordprocessingml/2006/main" xmlns:w14="http://schemas.microsoft.com/office/word/2010/wordml" xmlns:wpg="http://schemas.microsoft.com/office/word/2010/wordprocessingGroup" xmlns:wpi="http://schemas.microsoft.com/office/word/2010/wordprocessingInk" xmlns:wne="http://schemas.microsoft.com/office/word/2006/wordml" xmlns:wps="http://schemas.microsoft.com/office/word/2010/wordprocessingShape" mc:Ignorable="w14 wp14">
+  <w:footnote w:type="separator" w:id="-1">
+    <w:p>
+      <w:pPr>
+        <w:spacing w:after="0" w:line="240" w:lineRule="auto"/>
+      </w:pPr>
+      <w:r>
+        <w:separator/>
+      </w:r>
+    </w:p>
+  </w:footnote>
+  <w:footnote w:type="continuationSeparator" w:id="0">
+    <w:p>
+      <w:pPr>
+        <w:spacing w:after="0" w:line="240" w:lineRule="auto"/>
+      </w:pPr>
+      <w:r>
+        <w:continuationSeparator/>
+      </w:r>
+    </w:p>
+  </w:footnote>
+  <w:footnote w:id="1">
+    <w:p>
+      <w:pPr>
+        <w:rPr>
+          <w:sz w:val="24"/>
+          <w:szCs w:val="24"/>
+        </w:rPr>
+      </w:pPr>
+      <w:r>
+        <w:rPr>
+          <w:rStyle w:val="FootnoteReference"/>
+        </w:rPr>
+        <w:footnoteRef/>
+      </w:r>
+      <w:r>
+        <w:t xml:space="preserve"> </w:t>
+      </w:r>
+      <w:r>
+        <w:rPr>
+          <w:sz w:val="24"/>
+          <w:szCs w:val="24"/>
+        </w:rPr>
+        <w:t>Note at this time none of the items will do anything this is just concerning generation.</w:t>
+      </w:r>
+    </w:p>
+  </w:footnote>
+</w:footnotes>
+</file>
+
 <file path=word/numbering.xml><?xml version="1.0" encoding="utf-8"?>
 <w:numbering xmlns:wpc="http://schemas.microsoft.com/office/word/2010/wordprocessingCanvas" xmlns:mc="http://schemas.openxmlformats.org/markup-compatibility/2006" xmlns:o="urn:schemas-microsoft-com:office:office" xmlns:r="http://schemas.openxmlformats.org/officeDocument/2006/relationships" xmlns:m="http://schemas.openxmlformats.org/officeDocument/2006/math" xmlns:v="urn:schemas-microsoft-com:vml" xmlns:wp14="http://schemas.microsoft.com/office/word/2010/wordprocessingDrawing" xmlns:wp="http://schemas.openxmlformats.org/drawingml/2006/wordprocessingDrawing" xmlns:w10="urn:schemas-microsoft-com:office:word" xmlns:w="http://schemas.openxmlformats.org/wordprocessingml/2006/main" xmlns:w14="http://schemas.microsoft.com/office/word/2010/wordml" xmlns:wpg="http://schemas.microsoft.com/office/word/2010/wordprocessingGroup" xmlns:wpi="http://schemas.microsoft.com/office/word/2010/wordprocessingInk" xmlns:wne="http://schemas.microsoft.com/office/word/2006/wordml" xmlns:wps="http://schemas.microsoft.com/office/word/2010/wordprocessingShape" mc:Ignorable="w14 wp14">
   <w:abstractNum w:abstractNumId="0">
@@ -1738,6 +2821,119 @@
     </w:lvl>
   </w:abstractNum>
   <w:abstractNum w:abstractNumId="1">
+    <w:nsid w:val="3E480FC7"/>
+    <w:multiLevelType w:val="hybridMultilevel"/>
+    <w:tmpl w:val="D050081C"/>
+    <w:lvl w:ilvl="0" w:tplc="04090001">
+      <w:start w:val="1"/>
+      <w:numFmt w:val="bullet"/>
+      <w:lvlText w:val=""/>
+      <w:lvlJc w:val="left"/>
+      <w:pPr>
+        <w:ind w:left="720" w:hanging="360"/>
+      </w:pPr>
+      <w:rPr>
+        <w:rFonts w:ascii="Symbol" w:hAnsi="Symbol" w:hint="default"/>
+      </w:rPr>
+    </w:lvl>
+    <w:lvl w:ilvl="1" w:tplc="04090003" w:tentative="1">
+      <w:start w:val="1"/>
+      <w:numFmt w:val="bullet"/>
+      <w:lvlText w:val="o"/>
+      <w:lvlJc w:val="left"/>
+      <w:pPr>
+        <w:ind w:left="1440" w:hanging="360"/>
+      </w:pPr>
+      <w:rPr>
+        <w:rFonts w:ascii="Courier New" w:hAnsi="Courier New" w:cs="Courier New" w:hint="default"/>
+      </w:rPr>
+    </w:lvl>
+    <w:lvl w:ilvl="2" w:tplc="04090005" w:tentative="1">
+      <w:start w:val="1"/>
+      <w:numFmt w:val="bullet"/>
+      <w:lvlText w:val=""/>
+      <w:lvlJc w:val="left"/>
+      <w:pPr>
+        <w:ind w:left="2160" w:hanging="360"/>
+      </w:pPr>
+      <w:rPr>
+        <w:rFonts w:ascii="Wingdings" w:hAnsi="Wingdings" w:hint="default"/>
+      </w:rPr>
+    </w:lvl>
+    <w:lvl w:ilvl="3" w:tplc="04090001" w:tentative="1">
+      <w:start w:val="1"/>
+      <w:numFmt w:val="bullet"/>
+      <w:lvlText w:val=""/>
+      <w:lvlJc w:val="left"/>
+      <w:pPr>
+        <w:ind w:left="2880" w:hanging="360"/>
+      </w:pPr>
+      <w:rPr>
+        <w:rFonts w:ascii="Symbol" w:hAnsi="Symbol" w:hint="default"/>
+      </w:rPr>
+    </w:lvl>
+    <w:lvl w:ilvl="4" w:tplc="04090003" w:tentative="1">
+      <w:start w:val="1"/>
+      <w:numFmt w:val="bullet"/>
+      <w:lvlText w:val="o"/>
+      <w:lvlJc w:val="left"/>
+      <w:pPr>
+        <w:ind w:left="3600" w:hanging="360"/>
+      </w:pPr>
+      <w:rPr>
+        <w:rFonts w:ascii="Courier New" w:hAnsi="Courier New" w:cs="Courier New" w:hint="default"/>
+      </w:rPr>
+    </w:lvl>
+    <w:lvl w:ilvl="5" w:tplc="04090005" w:tentative="1">
+      <w:start w:val="1"/>
+      <w:numFmt w:val="bullet"/>
+      <w:lvlText w:val=""/>
+      <w:lvlJc w:val="left"/>
+      <w:pPr>
+        <w:ind w:left="4320" w:hanging="360"/>
+      </w:pPr>
+      <w:rPr>
+        <w:rFonts w:ascii="Wingdings" w:hAnsi="Wingdings" w:hint="default"/>
+      </w:rPr>
+    </w:lvl>
+    <w:lvl w:ilvl="6" w:tplc="04090001" w:tentative="1">
+      <w:start w:val="1"/>
+      <w:numFmt w:val="bullet"/>
+      <w:lvlText w:val=""/>
+      <w:lvlJc w:val="left"/>
+      <w:pPr>
+        <w:ind w:left="5040" w:hanging="360"/>
+      </w:pPr>
+      <w:rPr>
+        <w:rFonts w:ascii="Symbol" w:hAnsi="Symbol" w:hint="default"/>
+      </w:rPr>
+    </w:lvl>
+    <w:lvl w:ilvl="7" w:tplc="04090003" w:tentative="1">
+      <w:start w:val="1"/>
+      <w:numFmt w:val="bullet"/>
+      <w:lvlText w:val="o"/>
+      <w:lvlJc w:val="left"/>
+      <w:pPr>
+        <w:ind w:left="5760" w:hanging="360"/>
+      </w:pPr>
+      <w:rPr>
+        <w:rFonts w:ascii="Courier New" w:hAnsi="Courier New" w:cs="Courier New" w:hint="default"/>
+      </w:rPr>
+    </w:lvl>
+    <w:lvl w:ilvl="8" w:tplc="04090005" w:tentative="1">
+      <w:start w:val="1"/>
+      <w:numFmt w:val="bullet"/>
+      <w:lvlText w:val=""/>
+      <w:lvlJc w:val="left"/>
+      <w:pPr>
+        <w:ind w:left="6480" w:hanging="360"/>
+      </w:pPr>
+      <w:rPr>
+        <w:rFonts w:ascii="Wingdings" w:hAnsi="Wingdings" w:hint="default"/>
+      </w:rPr>
+    </w:lvl>
+  </w:abstractNum>
+  <w:abstractNum w:abstractNumId="2">
     <w:nsid w:val="42027ABA"/>
     <w:multiLevelType w:val="hybridMultilevel"/>
     <w:tmpl w:val="F5AC5216"/>
@@ -1850,7 +3046,7 @@
       </w:rPr>
     </w:lvl>
   </w:abstractNum>
-  <w:abstractNum w:abstractNumId="2">
+  <w:abstractNum w:abstractNumId="3">
     <w:nsid w:val="47B371FB"/>
     <w:multiLevelType w:val="hybridMultilevel"/>
     <w:tmpl w:val="E280D968"/>
@@ -1963,7 +3159,7 @@
       </w:rPr>
     </w:lvl>
   </w:abstractNum>
-  <w:abstractNum w:abstractNumId="3">
+  <w:abstractNum w:abstractNumId="4">
     <w:nsid w:val="5CB319BC"/>
     <w:multiLevelType w:val="hybridMultilevel"/>
     <w:tmpl w:val="118A449A"/>
@@ -2076,7 +3272,7 @@
       </w:rPr>
     </w:lvl>
   </w:abstractNum>
-  <w:abstractNum w:abstractNumId="4">
+  <w:abstractNum w:abstractNumId="5">
     <w:nsid w:val="5DF142BD"/>
     <w:multiLevelType w:val="hybridMultilevel"/>
     <w:tmpl w:val="0C50C676"/>
@@ -2189,7 +3385,7 @@
       </w:rPr>
     </w:lvl>
   </w:abstractNum>
-  <w:abstractNum w:abstractNumId="5">
+  <w:abstractNum w:abstractNumId="6">
     <w:nsid w:val="665F0B2E"/>
     <w:multiLevelType w:val="hybridMultilevel"/>
     <w:tmpl w:val="2534C914"/>
@@ -2302,7 +3498,7 @@
       </w:rPr>
     </w:lvl>
   </w:abstractNum>
-  <w:abstractNum w:abstractNumId="6">
+  <w:abstractNum w:abstractNumId="7">
     <w:nsid w:val="6F376CB4"/>
     <w:multiLevelType w:val="hybridMultilevel"/>
     <w:tmpl w:val="F7120152"/>
@@ -2416,25 +3612,28 @@
     </w:lvl>
   </w:abstractNum>
   <w:num w:numId="1">
-    <w:abstractNumId w:val="1"/>
+    <w:abstractNumId w:val="2"/>
   </w:num>
   <w:num w:numId="2">
     <w:abstractNumId w:val="0"/>
   </w:num>
   <w:num w:numId="3">
+    <w:abstractNumId w:val="7"/>
+  </w:num>
+  <w:num w:numId="4">
     <w:abstractNumId w:val="6"/>
   </w:num>
-  <w:num w:numId="4">
+  <w:num w:numId="5">
+    <w:abstractNumId w:val="4"/>
+  </w:num>
+  <w:num w:numId="6">
     <w:abstractNumId w:val="5"/>
   </w:num>
-  <w:num w:numId="5">
+  <w:num w:numId="7">
     <w:abstractNumId w:val="3"/>
   </w:num>
-  <w:num w:numId="6">
-    <w:abstractNumId w:val="4"/>
-  </w:num>
-  <w:num w:numId="7">
-    <w:abstractNumId w:val="2"/>
+  <w:num w:numId="8">
+    <w:abstractNumId w:val="1"/>
   </w:num>
 </w:numbering>
 </file>
@@ -2637,6 +3836,75 @@
       <w:contextualSpacing/>
     </w:pPr>
   </w:style>
+  <w:style w:type="paragraph" w:styleId="BalloonText">
+    <w:name w:val="Balloon Text"/>
+    <w:basedOn w:val="Normal"/>
+    <w:link w:val="BalloonTextChar"/>
+    <w:uiPriority w:val="99"/>
+    <w:semiHidden/>
+    <w:unhideWhenUsed/>
+    <w:rsid w:val="00FA279D"/>
+    <w:pPr>
+      <w:spacing w:after="0" w:line="240" w:lineRule="auto"/>
+    </w:pPr>
+    <w:rPr>
+      <w:rFonts w:ascii="Tahoma" w:hAnsi="Tahoma" w:cs="Tahoma"/>
+      <w:sz w:val="16"/>
+      <w:szCs w:val="16"/>
+    </w:rPr>
+  </w:style>
+  <w:style w:type="character" w:customStyle="1" w:styleId="BalloonTextChar">
+    <w:name w:val="Balloon Text Char"/>
+    <w:basedOn w:val="DefaultParagraphFont"/>
+    <w:link w:val="BalloonText"/>
+    <w:uiPriority w:val="99"/>
+    <w:semiHidden/>
+    <w:rsid w:val="00FA279D"/>
+    <w:rPr>
+      <w:rFonts w:ascii="Tahoma" w:hAnsi="Tahoma" w:cs="Tahoma"/>
+      <w:sz w:val="16"/>
+      <w:szCs w:val="16"/>
+    </w:rPr>
+  </w:style>
+  <w:style w:type="paragraph" w:styleId="FootnoteText">
+    <w:name w:val="footnote text"/>
+    <w:basedOn w:val="Normal"/>
+    <w:link w:val="FootnoteTextChar"/>
+    <w:uiPriority w:val="99"/>
+    <w:semiHidden/>
+    <w:unhideWhenUsed/>
+    <w:rsid w:val="005150EA"/>
+    <w:pPr>
+      <w:spacing w:after="0" w:line="240" w:lineRule="auto"/>
+    </w:pPr>
+    <w:rPr>
+      <w:sz w:val="20"/>
+      <w:szCs w:val="20"/>
+    </w:rPr>
+  </w:style>
+  <w:style w:type="character" w:customStyle="1" w:styleId="FootnoteTextChar">
+    <w:name w:val="Footnote Text Char"/>
+    <w:basedOn w:val="DefaultParagraphFont"/>
+    <w:link w:val="FootnoteText"/>
+    <w:uiPriority w:val="99"/>
+    <w:semiHidden/>
+    <w:rsid w:val="005150EA"/>
+    <w:rPr>
+      <w:sz w:val="20"/>
+      <w:szCs w:val="20"/>
+    </w:rPr>
+  </w:style>
+  <w:style w:type="character" w:styleId="FootnoteReference">
+    <w:name w:val="footnote reference"/>
+    <w:basedOn w:val="DefaultParagraphFont"/>
+    <w:uiPriority w:val="99"/>
+    <w:semiHidden/>
+    <w:unhideWhenUsed/>
+    <w:rsid w:val="005150EA"/>
+    <w:rPr>
+      <w:vertAlign w:val="superscript"/>
+    </w:rPr>
+  </w:style>
 </w:styles>
 </file>
 
@@ -2837,6 +4105,75 @@
       <w:ind w:left="720"/>
       <w:contextualSpacing/>
     </w:pPr>
+  </w:style>
+  <w:style w:type="paragraph" w:styleId="BalloonText">
+    <w:name w:val="Balloon Text"/>
+    <w:basedOn w:val="Normal"/>
+    <w:link w:val="BalloonTextChar"/>
+    <w:uiPriority w:val="99"/>
+    <w:semiHidden/>
+    <w:unhideWhenUsed/>
+    <w:rsid w:val="00FA279D"/>
+    <w:pPr>
+      <w:spacing w:after="0" w:line="240" w:lineRule="auto"/>
+    </w:pPr>
+    <w:rPr>
+      <w:rFonts w:ascii="Tahoma" w:hAnsi="Tahoma" w:cs="Tahoma"/>
+      <w:sz w:val="16"/>
+      <w:szCs w:val="16"/>
+    </w:rPr>
+  </w:style>
+  <w:style w:type="character" w:customStyle="1" w:styleId="BalloonTextChar">
+    <w:name w:val="Balloon Text Char"/>
+    <w:basedOn w:val="DefaultParagraphFont"/>
+    <w:link w:val="BalloonText"/>
+    <w:uiPriority w:val="99"/>
+    <w:semiHidden/>
+    <w:rsid w:val="00FA279D"/>
+    <w:rPr>
+      <w:rFonts w:ascii="Tahoma" w:hAnsi="Tahoma" w:cs="Tahoma"/>
+      <w:sz w:val="16"/>
+      <w:szCs w:val="16"/>
+    </w:rPr>
+  </w:style>
+  <w:style w:type="paragraph" w:styleId="FootnoteText">
+    <w:name w:val="footnote text"/>
+    <w:basedOn w:val="Normal"/>
+    <w:link w:val="FootnoteTextChar"/>
+    <w:uiPriority w:val="99"/>
+    <w:semiHidden/>
+    <w:unhideWhenUsed/>
+    <w:rsid w:val="005150EA"/>
+    <w:pPr>
+      <w:spacing w:after="0" w:line="240" w:lineRule="auto"/>
+    </w:pPr>
+    <w:rPr>
+      <w:sz w:val="20"/>
+      <w:szCs w:val="20"/>
+    </w:rPr>
+  </w:style>
+  <w:style w:type="character" w:customStyle="1" w:styleId="FootnoteTextChar">
+    <w:name w:val="Footnote Text Char"/>
+    <w:basedOn w:val="DefaultParagraphFont"/>
+    <w:link w:val="FootnoteText"/>
+    <w:uiPriority w:val="99"/>
+    <w:semiHidden/>
+    <w:rsid w:val="005150EA"/>
+    <w:rPr>
+      <w:sz w:val="20"/>
+      <w:szCs w:val="20"/>
+    </w:rPr>
+  </w:style>
+  <w:style w:type="character" w:styleId="FootnoteReference">
+    <w:name w:val="footnote reference"/>
+    <w:basedOn w:val="DefaultParagraphFont"/>
+    <w:uiPriority w:val="99"/>
+    <w:semiHidden/>
+    <w:unhideWhenUsed/>
+    <w:rsid w:val="005150EA"/>
+    <w:rPr>
+      <w:vertAlign w:val="superscript"/>
+    </w:rPr>
   </w:style>
 </w:styles>
 </file>
@@ -3124,4 +4461,16 @@
   <a:objectDefaults/>
   <a:extraClrSchemeLst/>
 </a:theme>
+</file>
+
+<file path=customXml/item1.xml><?xml version="1.0" encoding="utf-8"?>
+<b:Sources xmlns:b="http://schemas.openxmlformats.org/officeDocument/2006/bibliography" xmlns="http://schemas.openxmlformats.org/officeDocument/2006/bibliography" SelectedStyle="\MLASeventhEditionOfficeOnline.xsl" StyleName="MLA Seventh Edition"/>
+</file>
+
+<file path=customXml/itemProps1.xml><?xml version="1.0" encoding="utf-8"?>
+<ds:datastoreItem xmlns:ds="http://schemas.openxmlformats.org/officeDocument/2006/customXml" ds:itemID="{4D52A8FD-8666-43FD-9DCA-3CBA5446F9E4}">
+  <ds:schemaRefs>
+    <ds:schemaRef ds:uri="http://schemas.openxmlformats.org/officeDocument/2006/bibliography"/>
+  </ds:schemaRefs>
+</ds:datastoreItem>
 </file>
</xml_diff>

<commit_message>
Updated Plan of Attack for submission
</commit_message>
<xml_diff>
--- a/Plan of Attack.docx
+++ b/Plan of Attack.docx
@@ -7,145 +7,114 @@
         <w:jc w:val="center"/>
         <w:rPr>
           <w:b/>
-          <w:sz w:val="36"/>
-          <w:szCs w:val="32"/>
+          <w:sz w:val="28"/>
           <w:u w:val="single"/>
         </w:rPr>
       </w:pPr>
       <w:r>
-        <w:rPr>
-          <w:b/>
-          <w:sz w:val="36"/>
-          <w:szCs w:val="32"/>
-          <w:u w:val="single"/>
-        </w:rPr>
-        <w:t xml:space="preserve">CS246 Assignment 5 CC3K: </w:t>
-      </w:r>
-      <w:r>
-        <w:rPr>
-          <w:b/>
-          <w:sz w:val="36"/>
-          <w:szCs w:val="32"/>
-          <w:u w:val="single"/>
-        </w:rPr>
-        <w:t>Plan of Attack</w:t>
-      </w:r>
-    </w:p>
-    <w:p>
-      <w:pPr>
-        <w:jc w:val="center"/>
-        <w:rPr>
-          <w:sz w:val="26"/>
-          <w:szCs w:val="26"/>
-        </w:rPr>
-      </w:pPr>
-      <w:r>
-        <w:rPr>
-          <w:sz w:val="26"/>
-          <w:szCs w:val="26"/>
-        </w:rPr>
-        <w:t>Peter Fryer Davis (</w:t>
-      </w:r>
-      <w:proofErr w:type="spellStart"/>
-      <w:r>
-        <w:rPr>
-          <w:sz w:val="26"/>
-          <w:szCs w:val="26"/>
-          <w:highlight w:val="cyan"/>
-        </w:rPr>
-        <w:t>pdfryerd</w:t>
-      </w:r>
-      <w:proofErr w:type="spellEnd"/>
-      <w:r>
-        <w:rPr>
-          <w:sz w:val="26"/>
-          <w:szCs w:val="26"/>
-        </w:rPr>
-        <w:t>) 204</w:t>
-      </w:r>
-      <w:r>
-        <w:rPr>
-          <w:sz w:val="26"/>
-          <w:szCs w:val="26"/>
-        </w:rPr>
-        <w:t>66711</w:t>
-      </w:r>
-    </w:p>
-    <w:p>
-      <w:pPr>
-        <w:jc w:val="center"/>
-        <w:rPr>
-          <w:sz w:val="26"/>
-          <w:szCs w:val="26"/>
-        </w:rPr>
-      </w:pPr>
-      <w:r>
-        <w:rPr>
-          <w:sz w:val="26"/>
-          <w:szCs w:val="26"/>
-        </w:rPr>
-        <w:t>Luke Brown (</w:t>
-      </w:r>
-      <w:proofErr w:type="spellStart"/>
-      <w:r>
-        <w:rPr>
-          <w:sz w:val="26"/>
-          <w:szCs w:val="26"/>
-          <w:highlight w:val="magenta"/>
-        </w:rPr>
-        <w:t>lmbrown</w:t>
-      </w:r>
-      <w:proofErr w:type="spellEnd"/>
-      <w:r>
-        <w:rPr>
-          <w:sz w:val="26"/>
-          <w:szCs w:val="26"/>
-        </w:rPr>
-        <w:t>) 20457316</w:t>
-      </w:r>
-    </w:p>
-    <w:p>
-      <w:pPr>
-        <w:rPr>
-          <w:sz w:val="24"/>
-          <w:szCs w:val="24"/>
-        </w:rPr>
-      </w:pPr>
-    </w:p>
-    <w:p>
-      <w:pPr>
         <w:rPr>
           <w:b/>
           <w:sz w:val="28"/>
-          <w:szCs w:val="24"/>
-        </w:rPr>
-      </w:pPr>
+          <w:u w:val="single"/>
+        </w:rPr>
+        <w:t xml:space="preserve">CS246 Assignment 5 CC3K: </w:t>
+      </w:r>
       <w:r>
         <w:rPr>
           <w:b/>
           <w:sz w:val="28"/>
-          <w:szCs w:val="24"/>
+          <w:u w:val="single"/>
+        </w:rPr>
+        <w:t>Plan of Attack</w:t>
+      </w:r>
+    </w:p>
+    <w:p>
+      <w:pPr>
+        <w:jc w:val="center"/>
+        <w:rPr>
+          <w:sz w:val="24"/>
+        </w:rPr>
+      </w:pPr>
+      <w:r>
+        <w:rPr>
+          <w:sz w:val="24"/>
+        </w:rPr>
+        <w:t>Peter Fryer Davis (</w:t>
+      </w:r>
+      <w:proofErr w:type="spellStart"/>
+      <w:r>
+        <w:rPr>
+          <w:sz w:val="24"/>
+          <w:highlight w:val="cyan"/>
+        </w:rPr>
+        <w:t>pdfryerd</w:t>
+      </w:r>
+      <w:proofErr w:type="spellEnd"/>
+      <w:r>
+        <w:rPr>
+          <w:sz w:val="24"/>
+        </w:rPr>
+        <w:t>) 204</w:t>
+      </w:r>
+      <w:r>
+        <w:rPr>
+          <w:sz w:val="24"/>
+        </w:rPr>
+        <w:t>66711</w:t>
+      </w:r>
+      <w:r>
+        <w:rPr>
+          <w:sz w:val="24"/>
+        </w:rPr>
+        <w:br/>
+      </w:r>
+      <w:r>
+        <w:rPr>
+          <w:sz w:val="24"/>
+        </w:rPr>
+        <w:t>Luke Brown (</w:t>
+      </w:r>
+      <w:proofErr w:type="spellStart"/>
+      <w:r>
+        <w:rPr>
+          <w:sz w:val="24"/>
+          <w:highlight w:val="magenta"/>
+        </w:rPr>
+        <w:t>lmbrown</w:t>
+      </w:r>
+      <w:proofErr w:type="spellEnd"/>
+      <w:r>
+        <w:rPr>
+          <w:sz w:val="24"/>
+        </w:rPr>
+        <w:t>) 20457316</w:t>
+      </w:r>
+    </w:p>
+    <w:p/>
+    <w:p>
+      <w:pPr>
+        <w:rPr>
+          <w:b/>
+        </w:rPr>
+      </w:pPr>
+      <w:r>
+        <w:rPr>
+          <w:b/>
         </w:rPr>
         <w:t>Step 1</w:t>
       </w:r>
       <w:r>
         <w:rPr>
           <w:b/>
-          <w:sz w:val="28"/>
-          <w:szCs w:val="24"/>
         </w:rPr>
         <w:t>:</w:t>
       </w:r>
       <w:r>
         <w:rPr>
           <w:b/>
-          <w:sz w:val="28"/>
-          <w:szCs w:val="24"/>
         </w:rPr>
         <w:t xml:space="preserve"> I/O</w:t>
       </w:r>
-      <w:bookmarkStart w:id="0" w:name="_GoBack"/>
-      <w:bookmarkEnd w:id="0"/>
     </w:p>
     <w:p>
       <w:pPr>
@@ -155,31 +124,23 @@
           <w:numId w:val="1"/>
         </w:numPr>
         <w:rPr>
-          <w:sz w:val="24"/>
-          <w:szCs w:val="24"/>
-          <w:highlight w:val="magenta"/>
-        </w:rPr>
-      </w:pPr>
-      <w:r>
-        <w:rPr>
-          <w:sz w:val="24"/>
-          <w:szCs w:val="24"/>
+          <w:highlight w:val="magenta"/>
+        </w:rPr>
+      </w:pPr>
+      <w:r>
+        <w:rPr>
           <w:highlight w:val="magenta"/>
         </w:rPr>
         <w:t xml:space="preserve">Implement the observer pattern on our </w:t>
       </w:r>
       <w:r>
         <w:rPr>
-          <w:sz w:val="24"/>
-          <w:szCs w:val="24"/>
           <w:highlight w:val="magenta"/>
         </w:rPr>
         <w:t>Floor</w:t>
       </w:r>
       <w:r>
         <w:rPr>
-          <w:sz w:val="24"/>
-          <w:szCs w:val="24"/>
           <w:highlight w:val="magenta"/>
         </w:rPr>
         <w:t xml:space="preserve">, </w:t>
@@ -187,8 +148,6 @@
       <w:proofErr w:type="spellStart"/>
       <w:r>
         <w:rPr>
-          <w:sz w:val="24"/>
-          <w:szCs w:val="24"/>
           <w:highlight w:val="magenta"/>
         </w:rPr>
         <w:t>TextDisplay</w:t>
@@ -196,24 +155,18 @@
       <w:proofErr w:type="spellEnd"/>
       <w:r>
         <w:rPr>
-          <w:sz w:val="24"/>
-          <w:szCs w:val="24"/>
           <w:highlight w:val="magenta"/>
         </w:rPr>
         <w:t>, and C</w:t>
       </w:r>
       <w:r>
         <w:rPr>
-          <w:sz w:val="24"/>
-          <w:szCs w:val="24"/>
           <w:highlight w:val="magenta"/>
         </w:rPr>
         <w:t>ells</w:t>
       </w:r>
       <w:r>
         <w:rPr>
-          <w:sz w:val="24"/>
-          <w:szCs w:val="24"/>
           <w:highlight w:val="magenta"/>
         </w:rPr>
         <w:t xml:space="preserve"> (</w:t>
@@ -221,8 +174,6 @@
       <w:proofErr w:type="spellStart"/>
       <w:r>
         <w:rPr>
-          <w:sz w:val="24"/>
-          <w:szCs w:val="24"/>
           <w:highlight w:val="magenta"/>
         </w:rPr>
         <w:t>EmptySpace</w:t>
@@ -230,8 +181,6 @@
       <w:proofErr w:type="spellEnd"/>
       <w:r>
         <w:rPr>
-          <w:sz w:val="24"/>
-          <w:szCs w:val="24"/>
           <w:highlight w:val="magenta"/>
         </w:rPr>
         <w:t>, Wall, Passage, Door, Tile)</w:t>
@@ -245,15 +194,11 @@
           <w:numId w:val="1"/>
         </w:numPr>
         <w:rPr>
-          <w:sz w:val="24"/>
-          <w:szCs w:val="24"/>
-          <w:highlight w:val="magenta"/>
-        </w:rPr>
-      </w:pPr>
-      <w:r>
-        <w:rPr>
-          <w:sz w:val="24"/>
-          <w:szCs w:val="24"/>
+          <w:highlight w:val="magenta"/>
+        </w:rPr>
+      </w:pPr>
+      <w:r>
+        <w:rPr>
           <w:highlight w:val="magenta"/>
         </w:rPr>
         <w:t xml:space="preserve">Once we have a working input method, we will print out the </w:t>
@@ -261,8 +206,6 @@
       <w:proofErr w:type="spellStart"/>
       <w:r>
         <w:rPr>
-          <w:sz w:val="24"/>
-          <w:szCs w:val="24"/>
           <w:highlight w:val="magenta"/>
         </w:rPr>
         <w:t>TextDisplay</w:t>
@@ -270,8 +213,6 @@
       <w:proofErr w:type="spellEnd"/>
       <w:r>
         <w:rPr>
-          <w:sz w:val="24"/>
-          <w:szCs w:val="24"/>
           <w:highlight w:val="magenta"/>
         </w:rPr>
         <w:t xml:space="preserve"> using a operation overload on &lt;&lt; with Floor and </w:t>
@@ -279,8 +220,6 @@
       <w:proofErr w:type="spellStart"/>
       <w:r>
         <w:rPr>
-          <w:sz w:val="24"/>
-          <w:szCs w:val="24"/>
           <w:highlight w:val="magenta"/>
         </w:rPr>
         <w:t>TextDisplay</w:t>
@@ -295,15 +234,11 @@
           <w:numId w:val="1"/>
         </w:numPr>
         <w:rPr>
-          <w:sz w:val="24"/>
-          <w:szCs w:val="24"/>
-          <w:highlight w:val="cyan"/>
-        </w:rPr>
-      </w:pPr>
-      <w:r>
-        <w:rPr>
-          <w:sz w:val="24"/>
-          <w:szCs w:val="24"/>
+          <w:highlight w:val="cyan"/>
+        </w:rPr>
+      </w:pPr>
+      <w:r>
+        <w:rPr>
           <w:highlight w:val="cyan"/>
         </w:rPr>
         <w:t>Concurrently, implement a text reading mechanism that allows us to read in floor plans from a file</w:t>
@@ -317,23 +252,17 @@
           <w:numId w:val="1"/>
         </w:numPr>
         <w:rPr>
-          <w:sz w:val="24"/>
-          <w:szCs w:val="24"/>
-          <w:highlight w:val="cyan"/>
-        </w:rPr>
-      </w:pPr>
-      <w:r>
-        <w:rPr>
-          <w:sz w:val="24"/>
-          <w:szCs w:val="24"/>
+          <w:highlight w:val="cyan"/>
+        </w:rPr>
+      </w:pPr>
+      <w:r>
+        <w:rPr>
           <w:highlight w:val="cyan"/>
         </w:rPr>
         <w:t>This will be done through command line arguments</w:t>
       </w:r>
       <w:r>
         <w:rPr>
-          <w:sz w:val="24"/>
-          <w:szCs w:val="24"/>
           <w:highlight w:val="cyan"/>
         </w:rPr>
         <w:t xml:space="preserve"> as well as </w:t>
@@ -341,8 +270,6 @@
       <w:proofErr w:type="spellStart"/>
       <w:r>
         <w:rPr>
-          <w:sz w:val="24"/>
-          <w:szCs w:val="24"/>
           <w:highlight w:val="cyan"/>
         </w:rPr>
         <w:t>fstream</w:t>
@@ -350,8 +277,6 @@
       <w:proofErr w:type="spellEnd"/>
       <w:r>
         <w:rPr>
-          <w:sz w:val="24"/>
-          <w:szCs w:val="24"/>
           <w:highlight w:val="cyan"/>
         </w:rPr>
         <w:t xml:space="preserve"> input</w:t>
@@ -365,15 +290,11 @@
           <w:numId w:val="1"/>
         </w:numPr>
         <w:rPr>
-          <w:sz w:val="24"/>
-          <w:szCs w:val="24"/>
-          <w:highlight w:val="cyan"/>
-        </w:rPr>
-      </w:pPr>
-      <w:r>
-        <w:rPr>
-          <w:sz w:val="24"/>
-          <w:szCs w:val="24"/>
+          <w:highlight w:val="cyan"/>
+        </w:rPr>
+      </w:pPr>
+      <w:r>
+        <w:rPr>
           <w:highlight w:val="cyan"/>
         </w:rPr>
         <w:t>Each character in the file will be converted into a Cell of the appropriate type</w:t>
@@ -387,15 +308,11 @@
           <w:numId w:val="1"/>
         </w:numPr>
         <w:rPr>
-          <w:sz w:val="24"/>
-          <w:szCs w:val="24"/>
-          <w:highlight w:val="cyan"/>
-        </w:rPr>
-      </w:pPr>
-      <w:r>
-        <w:rPr>
-          <w:sz w:val="24"/>
-          <w:szCs w:val="24"/>
+          <w:highlight w:val="cyan"/>
+        </w:rPr>
+      </w:pPr>
+      <w:r>
+        <w:rPr>
           <w:highlight w:val="cyan"/>
         </w:rPr>
         <w:t>These Cells will then be added to our Floor class</w:t>
@@ -409,15 +326,11 @@
           <w:numId w:val="1"/>
         </w:numPr>
         <w:rPr>
-          <w:sz w:val="24"/>
-          <w:szCs w:val="24"/>
-          <w:highlight w:val="cyan"/>
-        </w:rPr>
-      </w:pPr>
-      <w:r>
-        <w:rPr>
-          <w:sz w:val="24"/>
-          <w:szCs w:val="24"/>
+          <w:highlight w:val="cyan"/>
+        </w:rPr>
+      </w:pPr>
+      <w:r>
+        <w:rPr>
           <w:highlight w:val="cyan"/>
         </w:rPr>
         <w:t xml:space="preserve">Floor will then notify </w:t>
@@ -425,8 +338,6 @@
       <w:proofErr w:type="spellStart"/>
       <w:r>
         <w:rPr>
-          <w:sz w:val="24"/>
-          <w:szCs w:val="24"/>
           <w:highlight w:val="cyan"/>
         </w:rPr>
         <w:t>TextDisplay</w:t>
@@ -434,8 +345,6 @@
       <w:proofErr w:type="spellEnd"/>
       <w:r>
         <w:rPr>
-          <w:sz w:val="24"/>
-          <w:szCs w:val="24"/>
           <w:highlight w:val="cyan"/>
         </w:rPr>
         <w:t xml:space="preserve"> what it should have at each of its positions (by calling the </w:t>
@@ -443,8 +352,6 @@
       <w:proofErr w:type="spellStart"/>
       <w:r>
         <w:rPr>
-          <w:sz w:val="24"/>
-          <w:szCs w:val="24"/>
           <w:highlight w:val="cyan"/>
         </w:rPr>
         <w:t>notifyTextDisplay</w:t>
@@ -452,88 +359,49 @@
       <w:proofErr w:type="spellEnd"/>
       <w:r>
         <w:rPr>
-          <w:sz w:val="24"/>
-          <w:szCs w:val="24"/>
           <w:highlight w:val="cyan"/>
         </w:rPr>
         <w:t>() function as part of each Cell in the Floor)</w:t>
       </w:r>
     </w:p>
     <w:p>
-      <w:pPr>
-        <w:rPr>
-          <w:sz w:val="24"/>
-          <w:szCs w:val="24"/>
-        </w:rPr>
-      </w:pPr>
-      <w:r>
-        <w:rPr>
-          <w:sz w:val="24"/>
-          <w:szCs w:val="24"/>
-        </w:rPr>
+      <w:r>
         <w:t xml:space="preserve">Estimated Time: </w:t>
       </w:r>
       <w:r>
-        <w:rPr>
-          <w:sz w:val="24"/>
-          <w:szCs w:val="24"/>
-        </w:rPr>
         <w:t>2 Days (</w:t>
       </w:r>
       <w:proofErr w:type="spellStart"/>
       <w:r>
-        <w:rPr>
-          <w:sz w:val="24"/>
-          <w:szCs w:val="24"/>
-        </w:rPr>
         <w:t>Approx</w:t>
       </w:r>
       <w:proofErr w:type="spellEnd"/>
       <w:r>
-        <w:rPr>
-          <w:sz w:val="24"/>
-          <w:szCs w:val="24"/>
-        </w:rPr>
         <w:t xml:space="preserve"> 16 Hours)</w:t>
       </w:r>
     </w:p>
-    <w:p>
-      <w:pPr>
-        <w:rPr>
-          <w:sz w:val="24"/>
-          <w:szCs w:val="24"/>
-        </w:rPr>
-      </w:pPr>
-    </w:p>
+    <w:p/>
     <w:p>
       <w:pPr>
         <w:rPr>
           <w:b/>
-          <w:sz w:val="28"/>
-          <w:szCs w:val="24"/>
         </w:rPr>
       </w:pPr>
       <w:r>
         <w:rPr>
           <w:b/>
-          <w:sz w:val="28"/>
-          <w:szCs w:val="24"/>
         </w:rPr>
         <w:t>Step 2</w:t>
       </w:r>
       <w:r>
         <w:rPr>
           <w:b/>
-          <w:sz w:val="28"/>
-          <w:szCs w:val="24"/>
         </w:rPr>
         <w:t xml:space="preserve">: </w:t>
       </w:r>
       <w:r>
         <w:rPr>
           <w:b/>
-          <w:sz w:val="28"/>
-          <w:szCs w:val="24"/>
         </w:rPr>
         <w:t>PC Movement</w:t>
       </w:r>
@@ -546,39 +414,29 @@
           <w:numId w:val="2"/>
         </w:numPr>
         <w:rPr>
-          <w:sz w:val="24"/>
-          <w:szCs w:val="24"/>
-          <w:highlight w:val="magenta"/>
-        </w:rPr>
-      </w:pPr>
-      <w:r>
-        <w:rPr>
-          <w:sz w:val="24"/>
-          <w:szCs w:val="24"/>
+          <w:highlight w:val="magenta"/>
+        </w:rPr>
+      </w:pPr>
+      <w:r>
+        <w:rPr>
           <w:highlight w:val="magenta"/>
         </w:rPr>
         <w:t xml:space="preserve">Implement basics of </w:t>
       </w:r>
       <w:r>
         <w:rPr>
-          <w:sz w:val="24"/>
-          <w:szCs w:val="24"/>
           <w:highlight w:val="magenta"/>
         </w:rPr>
         <w:t xml:space="preserve">Thing, </w:t>
       </w:r>
       <w:r>
         <w:rPr>
-          <w:sz w:val="24"/>
-          <w:szCs w:val="24"/>
           <w:highlight w:val="magenta"/>
         </w:rPr>
         <w:t>Character, PC, and Human classes</w:t>
       </w:r>
       <w:r>
         <w:rPr>
-          <w:sz w:val="24"/>
-          <w:szCs w:val="24"/>
           <w:highlight w:val="magenta"/>
         </w:rPr>
         <w:t xml:space="preserve"> (other classes will be added near the end)</w:t>
@@ -592,31 +450,23 @@
           <w:numId w:val="2"/>
         </w:numPr>
         <w:rPr>
-          <w:sz w:val="24"/>
-          <w:szCs w:val="24"/>
-          <w:highlight w:val="magenta"/>
-        </w:rPr>
-      </w:pPr>
-      <w:r>
-        <w:rPr>
-          <w:sz w:val="24"/>
-          <w:szCs w:val="24"/>
+          <w:highlight w:val="magenta"/>
+        </w:rPr>
+      </w:pPr>
+      <w:r>
+        <w:rPr>
           <w:highlight w:val="magenta"/>
         </w:rPr>
         <w:t xml:space="preserve">Add HP, Attack, Defense, Race, and </w:t>
       </w:r>
       <w:r>
         <w:rPr>
-          <w:sz w:val="24"/>
-          <w:szCs w:val="24"/>
           <w:highlight w:val="magenta"/>
         </w:rPr>
         <w:t>Money</w:t>
       </w:r>
       <w:r>
         <w:rPr>
-          <w:sz w:val="24"/>
-          <w:szCs w:val="24"/>
           <w:highlight w:val="magenta"/>
         </w:rPr>
         <w:t xml:space="preserve"> to the screen</w:t>
@@ -630,15 +480,11 @@
           <w:numId w:val="2"/>
         </w:numPr>
         <w:rPr>
-          <w:sz w:val="24"/>
-          <w:szCs w:val="24"/>
-          <w:highlight w:val="cyan"/>
-        </w:rPr>
-      </w:pPr>
-      <w:r>
-        <w:rPr>
-          <w:sz w:val="24"/>
-          <w:szCs w:val="24"/>
+          <w:highlight w:val="cyan"/>
+        </w:rPr>
+      </w:pPr>
+      <w:r>
+        <w:rPr>
           <w:highlight w:val="cyan"/>
         </w:rPr>
         <w:t>Create Chambers and link them to Floor</w:t>
@@ -652,15 +498,11 @@
           <w:numId w:val="2"/>
         </w:numPr>
         <w:rPr>
-          <w:sz w:val="24"/>
-          <w:szCs w:val="24"/>
-          <w:highlight w:val="cyan"/>
-        </w:rPr>
-      </w:pPr>
-      <w:r>
-        <w:rPr>
-          <w:sz w:val="24"/>
-          <w:szCs w:val="24"/>
+          <w:highlight w:val="cyan"/>
+        </w:rPr>
+      </w:pPr>
+      <w:r>
+        <w:rPr>
           <w:highlight w:val="cyan"/>
         </w:rPr>
         <w:t>Generate PC in a chamber</w:t>
@@ -674,15 +516,11 @@
           <w:numId w:val="2"/>
         </w:numPr>
         <w:rPr>
-          <w:sz w:val="24"/>
-          <w:szCs w:val="24"/>
-          <w:highlight w:val="magenta"/>
-        </w:rPr>
-      </w:pPr>
-      <w:r>
-        <w:rPr>
-          <w:sz w:val="24"/>
-          <w:szCs w:val="24"/>
+          <w:highlight w:val="magenta"/>
+        </w:rPr>
+      </w:pPr>
+      <w:r>
+        <w:rPr>
           <w:highlight w:val="magenta"/>
         </w:rPr>
         <w:t>Create movement functions for PC</w:t>
@@ -696,15 +534,11 @@
           <w:numId w:val="2"/>
         </w:numPr>
         <w:rPr>
-          <w:sz w:val="24"/>
-          <w:szCs w:val="24"/>
-          <w:highlight w:val="magenta"/>
-        </w:rPr>
-      </w:pPr>
-      <w:r>
-        <w:rPr>
-          <w:sz w:val="24"/>
-          <w:szCs w:val="24"/>
+          <w:highlight w:val="magenta"/>
+        </w:rPr>
+      </w:pPr>
+      <w:r>
+        <w:rPr>
           <w:highlight w:val="magenta"/>
         </w:rPr>
         <w:t>Notify Floor for every time a PC moves</w:t>
@@ -718,15 +552,11 @@
           <w:numId w:val="2"/>
         </w:numPr>
         <w:rPr>
-          <w:sz w:val="24"/>
-          <w:szCs w:val="24"/>
-          <w:highlight w:val="magenta"/>
-        </w:rPr>
-      </w:pPr>
-      <w:r>
-        <w:rPr>
-          <w:sz w:val="24"/>
-          <w:szCs w:val="24"/>
+          <w:highlight w:val="magenta"/>
+        </w:rPr>
+      </w:pPr>
+      <w:r>
+        <w:rPr>
           <w:highlight w:val="magenta"/>
         </w:rPr>
         <w:t xml:space="preserve">Reprint the </w:t>
@@ -734,8 +564,6 @@
       <w:proofErr w:type="spellStart"/>
       <w:r>
         <w:rPr>
-          <w:sz w:val="24"/>
-          <w:szCs w:val="24"/>
           <w:highlight w:val="magenta"/>
         </w:rPr>
         <w:t>TextDisplay</w:t>
@@ -743,65 +571,35 @@
       <w:proofErr w:type="spellEnd"/>
       <w:r>
         <w:rPr>
-          <w:sz w:val="24"/>
-          <w:szCs w:val="24"/>
           <w:highlight w:val="magenta"/>
         </w:rPr>
         <w:t xml:space="preserve"> for every move</w:t>
       </w:r>
     </w:p>
     <w:p>
-      <w:pPr>
-        <w:rPr>
-          <w:sz w:val="24"/>
-          <w:szCs w:val="24"/>
-        </w:rPr>
-      </w:pPr>
-      <w:r>
-        <w:rPr>
-          <w:sz w:val="24"/>
-          <w:szCs w:val="24"/>
-        </w:rPr>
+      <w:r>
         <w:t>Estimated Time: 2 Days (</w:t>
       </w:r>
       <w:proofErr w:type="spellStart"/>
       <w:r>
-        <w:rPr>
-          <w:sz w:val="24"/>
-          <w:szCs w:val="24"/>
-        </w:rPr>
         <w:t>Approx</w:t>
       </w:r>
       <w:proofErr w:type="spellEnd"/>
       <w:r>
-        <w:rPr>
-          <w:sz w:val="24"/>
-          <w:szCs w:val="24"/>
-        </w:rPr>
         <w:t xml:space="preserve"> 16 Hours)</w:t>
       </w:r>
     </w:p>
-    <w:p>
-      <w:pPr>
-        <w:rPr>
-          <w:sz w:val="24"/>
-          <w:szCs w:val="24"/>
-        </w:rPr>
-      </w:pPr>
-    </w:p>
+    <w:p/>
+    <w:p/>
     <w:p>
       <w:pPr>
         <w:rPr>
           <w:b/>
-          <w:sz w:val="28"/>
-          <w:szCs w:val="24"/>
         </w:rPr>
       </w:pPr>
       <w:r>
         <w:rPr>
           <w:b/>
-          <w:sz w:val="28"/>
-          <w:szCs w:val="24"/>
         </w:rPr>
         <w:lastRenderedPageBreak/>
         <w:t>Step 3</w:t>
@@ -809,33 +607,13 @@
       <w:r>
         <w:rPr>
           <w:b/>
-          <w:sz w:val="28"/>
-          <w:szCs w:val="24"/>
-        </w:rPr>
-        <w:t xml:space="preserve">: </w:t>
-      </w:r>
-      <w:r>
-        <w:rPr>
-          <w:b/>
-          <w:sz w:val="28"/>
-          <w:szCs w:val="24"/>
-        </w:rPr>
-        <w:t>Items on</w:t>
-      </w:r>
-      <w:r>
-        <w:rPr>
-          <w:b/>
-          <w:sz w:val="28"/>
-          <w:szCs w:val="24"/>
-        </w:rPr>
-        <w:t xml:space="preserve"> Board</w:t>
+        </w:rPr>
+        <w:t>: Items on Board</w:t>
       </w:r>
       <w:r>
         <w:rPr>
           <w:rStyle w:val="FootnoteReference"/>
           <w:b/>
-          <w:sz w:val="28"/>
-          <w:szCs w:val="24"/>
         </w:rPr>
         <w:footnoteReference w:id="1"/>
       </w:r>
@@ -848,15 +626,11 @@
           <w:numId w:val="3"/>
         </w:numPr>
         <w:rPr>
-          <w:sz w:val="24"/>
-          <w:szCs w:val="24"/>
-          <w:highlight w:val="cyan"/>
-        </w:rPr>
-      </w:pPr>
-      <w:r>
-        <w:rPr>
-          <w:sz w:val="24"/>
-          <w:szCs w:val="24"/>
+          <w:highlight w:val="cyan"/>
+        </w:rPr>
+      </w:pPr>
+      <w:r>
+        <w:rPr>
           <w:highlight w:val="cyan"/>
         </w:rPr>
         <w:t>Create Item abstract class</w:t>
@@ -870,15 +644,11 @@
           <w:numId w:val="3"/>
         </w:numPr>
         <w:rPr>
-          <w:sz w:val="24"/>
-          <w:szCs w:val="24"/>
-          <w:highlight w:val="cyan"/>
-        </w:rPr>
-      </w:pPr>
-      <w:r>
-        <w:rPr>
-          <w:sz w:val="24"/>
-          <w:szCs w:val="24"/>
+          <w:highlight w:val="cyan"/>
+        </w:rPr>
+      </w:pPr>
+      <w:r>
+        <w:rPr>
           <w:highlight w:val="cyan"/>
         </w:rPr>
         <w:t>Create Gold abstract class</w:t>
@@ -892,15 +662,11 @@
           <w:numId w:val="3"/>
         </w:numPr>
         <w:rPr>
-          <w:sz w:val="24"/>
-          <w:szCs w:val="24"/>
-          <w:highlight w:val="cyan"/>
-        </w:rPr>
-      </w:pPr>
-      <w:r>
-        <w:rPr>
-          <w:sz w:val="24"/>
-          <w:szCs w:val="24"/>
+          <w:highlight w:val="cyan"/>
+        </w:rPr>
+      </w:pPr>
+      <w:r>
+        <w:rPr>
           <w:highlight w:val="cyan"/>
         </w:rPr>
         <w:t xml:space="preserve">Create </w:t>
@@ -908,8 +674,6 @@
       <w:proofErr w:type="spellStart"/>
       <w:r>
         <w:rPr>
-          <w:sz w:val="24"/>
-          <w:szCs w:val="24"/>
           <w:highlight w:val="cyan"/>
         </w:rPr>
         <w:t>NormalGold</w:t>
@@ -917,16 +681,12 @@
       <w:proofErr w:type="spellEnd"/>
       <w:r>
         <w:rPr>
-          <w:sz w:val="24"/>
-          <w:szCs w:val="24"/>
           <w:highlight w:val="cyan"/>
         </w:rPr>
         <w:t xml:space="preserve"> Class</w:t>
       </w:r>
       <w:r>
         <w:rPr>
-          <w:sz w:val="24"/>
-          <w:szCs w:val="24"/>
           <w:highlight w:val="cyan"/>
         </w:rPr>
         <w:t xml:space="preserve"> (other gold classes will be added later)</w:t>
@@ -940,15 +700,11 @@
           <w:numId w:val="3"/>
         </w:numPr>
         <w:rPr>
-          <w:sz w:val="24"/>
-          <w:szCs w:val="24"/>
-          <w:highlight w:val="cyan"/>
-        </w:rPr>
-      </w:pPr>
-      <w:r>
-        <w:rPr>
-          <w:sz w:val="24"/>
-          <w:szCs w:val="24"/>
+          <w:highlight w:val="cyan"/>
+        </w:rPr>
+      </w:pPr>
+      <w:r>
+        <w:rPr>
           <w:highlight w:val="cyan"/>
         </w:rPr>
         <w:t>Create Potion abstract class</w:t>
@@ -962,15 +718,11 @@
           <w:numId w:val="3"/>
         </w:numPr>
         <w:rPr>
-          <w:sz w:val="24"/>
-          <w:szCs w:val="24"/>
-          <w:highlight w:val="cyan"/>
-        </w:rPr>
-      </w:pPr>
-      <w:r>
-        <w:rPr>
-          <w:sz w:val="24"/>
-          <w:szCs w:val="24"/>
+          <w:highlight w:val="cyan"/>
+        </w:rPr>
+      </w:pPr>
+      <w:r>
+        <w:rPr>
           <w:highlight w:val="cyan"/>
         </w:rPr>
         <w:t xml:space="preserve">Create </w:t>
@@ -978,8 +730,6 @@
       <w:proofErr w:type="spellStart"/>
       <w:r>
         <w:rPr>
-          <w:sz w:val="24"/>
-          <w:szCs w:val="24"/>
           <w:highlight w:val="cyan"/>
         </w:rPr>
         <w:t>RestoreHealth</w:t>
@@ -987,8 +737,6 @@
       <w:proofErr w:type="spellEnd"/>
       <w:r>
         <w:rPr>
-          <w:sz w:val="24"/>
-          <w:szCs w:val="24"/>
           <w:highlight w:val="cyan"/>
         </w:rPr>
         <w:t xml:space="preserve"> Potion</w:t>
@@ -1002,15 +750,11 @@
           <w:numId w:val="3"/>
         </w:numPr>
         <w:rPr>
-          <w:sz w:val="24"/>
-          <w:szCs w:val="24"/>
-          <w:highlight w:val="magenta"/>
-        </w:rPr>
-      </w:pPr>
-      <w:r>
-        <w:rPr>
-          <w:sz w:val="24"/>
-          <w:szCs w:val="24"/>
+          <w:highlight w:val="magenta"/>
+        </w:rPr>
+      </w:pPr>
+      <w:r>
+        <w:rPr>
           <w:highlight w:val="magenta"/>
         </w:rPr>
         <w:t xml:space="preserve">Generate 10 </w:t>
@@ -1018,8 +762,6 @@
       <w:proofErr w:type="spellStart"/>
       <w:r>
         <w:rPr>
-          <w:sz w:val="24"/>
-          <w:szCs w:val="24"/>
           <w:highlight w:val="magenta"/>
         </w:rPr>
         <w:t>RestoreHealth</w:t>
@@ -1027,8 +769,6 @@
       <w:proofErr w:type="spellEnd"/>
       <w:r>
         <w:rPr>
-          <w:sz w:val="24"/>
-          <w:szCs w:val="24"/>
           <w:highlight w:val="magenta"/>
         </w:rPr>
         <w:t xml:space="preserve"> potions and 10 </w:t>
@@ -1036,8 +776,6 @@
       <w:proofErr w:type="spellStart"/>
       <w:r>
         <w:rPr>
-          <w:sz w:val="24"/>
-          <w:szCs w:val="24"/>
           <w:highlight w:val="magenta"/>
         </w:rPr>
         <w:t>NormalGold</w:t>
@@ -1045,8 +783,6 @@
       <w:proofErr w:type="spellEnd"/>
       <w:r>
         <w:rPr>
-          <w:sz w:val="24"/>
-          <w:szCs w:val="24"/>
           <w:highlight w:val="magenta"/>
         </w:rPr>
         <w:t xml:space="preserve"> gold in the Chambers at the beginning of a Floor</w:t>
@@ -1060,88 +796,51 @@
           <w:numId w:val="3"/>
         </w:numPr>
         <w:rPr>
-          <w:sz w:val="24"/>
-          <w:szCs w:val="24"/>
-          <w:highlight w:val="magenta"/>
-        </w:rPr>
-      </w:pPr>
-      <w:r>
-        <w:rPr>
-          <w:sz w:val="24"/>
-          <w:szCs w:val="24"/>
+          <w:highlight w:val="magenta"/>
+        </w:rPr>
+      </w:pPr>
+      <w:r>
+        <w:rPr>
           <w:highlight w:val="magenta"/>
         </w:rPr>
         <w:t>Make sure 2 Items don’t generate on the same space</w:t>
       </w:r>
       <w:r>
         <w:rPr>
-          <w:sz w:val="24"/>
-          <w:szCs w:val="24"/>
           <w:highlight w:val="magenta"/>
         </w:rPr>
         <w:t xml:space="preserve"> (and item is not on same space as PC)</w:t>
       </w:r>
     </w:p>
     <w:p>
-      <w:pPr>
-        <w:rPr>
-          <w:sz w:val="24"/>
-          <w:szCs w:val="24"/>
-        </w:rPr>
-      </w:pPr>
-      <w:r>
-        <w:rPr>
-          <w:sz w:val="24"/>
-          <w:szCs w:val="24"/>
-        </w:rPr>
+      <w:r>
         <w:t>Estimated Time: 1 Day (</w:t>
       </w:r>
       <w:proofErr w:type="spellStart"/>
       <w:r>
-        <w:rPr>
-          <w:sz w:val="24"/>
-          <w:szCs w:val="24"/>
-        </w:rPr>
         <w:t>Approx</w:t>
       </w:r>
       <w:proofErr w:type="spellEnd"/>
       <w:r>
-        <w:rPr>
-          <w:sz w:val="24"/>
-          <w:szCs w:val="24"/>
-        </w:rPr>
         <w:t xml:space="preserve"> 8 hours)</w:t>
       </w:r>
     </w:p>
-    <w:p>
-      <w:pPr>
-        <w:rPr>
-          <w:sz w:val="24"/>
-          <w:szCs w:val="24"/>
-        </w:rPr>
-      </w:pPr>
-    </w:p>
+    <w:p/>
     <w:p>
       <w:pPr>
         <w:rPr>
           <w:b/>
-          <w:sz w:val="28"/>
-          <w:szCs w:val="24"/>
         </w:rPr>
       </w:pPr>
       <w:r>
         <w:rPr>
           <w:b/>
-          <w:sz w:val="28"/>
-          <w:szCs w:val="24"/>
         </w:rPr>
         <w:t>Step 4</w:t>
       </w:r>
       <w:r>
         <w:rPr>
           <w:b/>
-          <w:sz w:val="28"/>
-          <w:szCs w:val="24"/>
         </w:rPr>
         <w:t>: Enemies on Board</w:t>
       </w:r>
@@ -1154,23 +853,17 @@
           <w:numId w:val="4"/>
         </w:numPr>
         <w:rPr>
-          <w:sz w:val="24"/>
-          <w:szCs w:val="24"/>
-          <w:highlight w:val="magenta"/>
-        </w:rPr>
-      </w:pPr>
-      <w:r>
-        <w:rPr>
-          <w:sz w:val="24"/>
-          <w:szCs w:val="24"/>
+          <w:highlight w:val="magenta"/>
+        </w:rPr>
+      </w:pPr>
+      <w:r>
+        <w:rPr>
           <w:highlight w:val="magenta"/>
         </w:rPr>
         <w:t>Create Enemy</w:t>
       </w:r>
       <w:r>
         <w:rPr>
-          <w:sz w:val="24"/>
-          <w:szCs w:val="24"/>
           <w:highlight w:val="magenta"/>
         </w:rPr>
         <w:t xml:space="preserve"> abstract class</w:t>
@@ -1184,23 +877,17 @@
           <w:numId w:val="4"/>
         </w:numPr>
         <w:rPr>
-          <w:sz w:val="24"/>
-          <w:szCs w:val="24"/>
-          <w:highlight w:val="magenta"/>
-        </w:rPr>
-      </w:pPr>
-      <w:r>
-        <w:rPr>
-          <w:sz w:val="24"/>
-          <w:szCs w:val="24"/>
+          <w:highlight w:val="magenta"/>
+        </w:rPr>
+      </w:pPr>
+      <w:r>
+        <w:rPr>
           <w:highlight w:val="magenta"/>
         </w:rPr>
         <w:t>Create Goblin class</w:t>
       </w:r>
       <w:r>
         <w:rPr>
-          <w:sz w:val="24"/>
-          <w:szCs w:val="24"/>
           <w:highlight w:val="magenta"/>
         </w:rPr>
         <w:t xml:space="preserve"> (other enemies will be added later)</w:t>
@@ -1214,15 +901,11 @@
           <w:numId w:val="4"/>
         </w:numPr>
         <w:rPr>
-          <w:sz w:val="24"/>
-          <w:szCs w:val="24"/>
-          <w:highlight w:val="cyan"/>
-        </w:rPr>
-      </w:pPr>
-      <w:r>
-        <w:rPr>
-          <w:sz w:val="24"/>
-          <w:szCs w:val="24"/>
+          <w:highlight w:val="cyan"/>
+        </w:rPr>
+      </w:pPr>
+      <w:r>
+        <w:rPr>
           <w:highlight w:val="cyan"/>
         </w:rPr>
         <w:t>Generate 20 Goblins throughout the 5 chambers</w:t>
@@ -1236,114 +919,53 @@
           <w:numId w:val="4"/>
         </w:numPr>
         <w:rPr>
-          <w:sz w:val="24"/>
-          <w:szCs w:val="24"/>
-          <w:highlight w:val="cyan"/>
-        </w:rPr>
-      </w:pPr>
-      <w:r>
-        <w:rPr>
-          <w:sz w:val="24"/>
-          <w:szCs w:val="24"/>
+          <w:highlight w:val="cyan"/>
+        </w:rPr>
+      </w:pPr>
+      <w:r>
+        <w:rPr>
           <w:highlight w:val="cyan"/>
         </w:rPr>
         <w:t xml:space="preserve">Make sure 2 </w:t>
       </w:r>
       <w:r>
         <w:rPr>
-          <w:sz w:val="24"/>
-          <w:szCs w:val="24"/>
           <w:highlight w:val="cyan"/>
         </w:rPr>
         <w:t>PC/</w:t>
       </w:r>
       <w:r>
         <w:rPr>
-          <w:sz w:val="24"/>
-          <w:szCs w:val="24"/>
           <w:highlight w:val="cyan"/>
         </w:rPr>
         <w:t>Items/Enemies don’t generate on the same space</w:t>
       </w:r>
     </w:p>
     <w:p>
-      <w:pPr>
-        <w:rPr>
-          <w:sz w:val="24"/>
-          <w:szCs w:val="24"/>
-        </w:rPr>
-      </w:pPr>
-      <w:r>
-        <w:rPr>
-          <w:sz w:val="24"/>
-          <w:szCs w:val="24"/>
-        </w:rPr>
+      <w:r>
         <w:t>Estimated Time: ¼ Day (</w:t>
       </w:r>
       <w:proofErr w:type="spellStart"/>
       <w:r>
-        <w:rPr>
-          <w:sz w:val="24"/>
-          <w:szCs w:val="24"/>
-        </w:rPr>
         <w:t>Approx</w:t>
       </w:r>
       <w:proofErr w:type="spellEnd"/>
       <w:r>
-        <w:rPr>
-          <w:sz w:val="24"/>
-          <w:szCs w:val="24"/>
-        </w:rPr>
         <w:t xml:space="preserve"> 2 Hours)</w:t>
       </w:r>
     </w:p>
-    <w:p>
-      <w:pPr>
-        <w:rPr>
-          <w:sz w:val="24"/>
-          <w:szCs w:val="24"/>
-        </w:rPr>
-      </w:pPr>
-    </w:p>
+    <w:p/>
     <w:p>
       <w:pPr>
         <w:rPr>
           <w:b/>
-          <w:sz w:val="28"/>
-          <w:szCs w:val="24"/>
         </w:rPr>
       </w:pPr>
       <w:r>
         <w:rPr>
           <w:b/>
-          <w:sz w:val="28"/>
-          <w:szCs w:val="24"/>
-        </w:rPr>
-        <w:t>Step 5</w:t>
-      </w:r>
-      <w:r>
-        <w:rPr>
-          <w:b/>
-          <w:sz w:val="28"/>
-          <w:szCs w:val="24"/>
-        </w:rPr>
-        <w:t xml:space="preserve">: </w:t>
-      </w:r>
-      <w:r>
-        <w:rPr>
-          <w:b/>
-          <w:sz w:val="28"/>
-          <w:szCs w:val="24"/>
-        </w:rPr>
-        <w:t xml:space="preserve">Item </w:t>
-      </w:r>
-      <w:r>
-        <w:rPr>
-          <w:b/>
-          <w:sz w:val="28"/>
-          <w:szCs w:val="24"/>
-        </w:rPr>
-        <w:t>Interactions</w:t>
+        </w:rPr>
+        <w:t>Step 5: Item Interactions</w:t>
       </w:r>
     </w:p>
     <w:p>
@@ -1354,23 +976,17 @@
           <w:numId w:val="5"/>
         </w:numPr>
         <w:rPr>
-          <w:sz w:val="24"/>
-          <w:szCs w:val="24"/>
-          <w:highlight w:val="magenta"/>
-        </w:rPr>
-      </w:pPr>
-      <w:r>
-        <w:rPr>
-          <w:sz w:val="24"/>
-          <w:szCs w:val="24"/>
+          <w:highlight w:val="magenta"/>
+        </w:rPr>
+      </w:pPr>
+      <w:r>
+        <w:rPr>
           <w:highlight w:val="magenta"/>
         </w:rPr>
         <w:t xml:space="preserve">Implement </w:t>
       </w:r>
       <w:r>
         <w:rPr>
-          <w:sz w:val="24"/>
-          <w:szCs w:val="24"/>
           <w:highlight w:val="magenta"/>
         </w:rPr>
         <w:t xml:space="preserve">Potion’s </w:t>
@@ -1378,8 +994,6 @@
       <w:proofErr w:type="spellStart"/>
       <w:r>
         <w:rPr>
-          <w:sz w:val="24"/>
-          <w:szCs w:val="24"/>
           <w:highlight w:val="magenta"/>
         </w:rPr>
         <w:t>drinkPotion</w:t>
@@ -1387,16 +1001,12 @@
       <w:proofErr w:type="spellEnd"/>
       <w:r>
         <w:rPr>
-          <w:sz w:val="24"/>
-          <w:szCs w:val="24"/>
           <w:highlight w:val="magenta"/>
         </w:rPr>
         <w:t xml:space="preserve">() </w:t>
       </w:r>
       <w:r>
         <w:rPr>
-          <w:sz w:val="24"/>
-          <w:szCs w:val="24"/>
           <w:highlight w:val="magenta"/>
         </w:rPr>
         <w:t xml:space="preserve">and PC’s </w:t>
@@ -1404,8 +1014,6 @@
       <w:proofErr w:type="spellStart"/>
       <w:r>
         <w:rPr>
-          <w:sz w:val="24"/>
-          <w:szCs w:val="24"/>
           <w:highlight w:val="magenta"/>
         </w:rPr>
         <w:t>discoveredRH</w:t>
@@ -1413,24 +1021,18 @@
       <w:proofErr w:type="spellEnd"/>
       <w:r>
         <w:rPr>
-          <w:sz w:val="24"/>
-          <w:szCs w:val="24"/>
           <w:highlight w:val="magenta"/>
         </w:rPr>
         <w:t xml:space="preserve">() </w:t>
       </w:r>
       <w:r>
         <w:rPr>
-          <w:sz w:val="24"/>
-          <w:szCs w:val="24"/>
           <w:highlight w:val="magenta"/>
         </w:rPr>
         <w:t>function</w:t>
       </w:r>
       <w:r>
         <w:rPr>
-          <w:sz w:val="24"/>
-          <w:szCs w:val="24"/>
           <w:highlight w:val="magenta"/>
         </w:rPr>
         <w:t>s</w:t>
@@ -1444,15 +1046,11 @@
           <w:numId w:val="5"/>
         </w:numPr>
         <w:rPr>
-          <w:sz w:val="24"/>
-          <w:szCs w:val="24"/>
-          <w:highlight w:val="cyan"/>
-        </w:rPr>
-      </w:pPr>
-      <w:r>
-        <w:rPr>
-          <w:sz w:val="24"/>
-          <w:szCs w:val="24"/>
+          <w:highlight w:val="cyan"/>
+        </w:rPr>
+      </w:pPr>
+      <w:r>
+        <w:rPr>
           <w:highlight w:val="cyan"/>
         </w:rPr>
         <w:t xml:space="preserve">Implement stepping on Gold which triggers the </w:t>
@@ -1460,8 +1058,6 @@
       <w:proofErr w:type="spellStart"/>
       <w:r>
         <w:rPr>
-          <w:sz w:val="24"/>
-          <w:szCs w:val="24"/>
           <w:highlight w:val="cyan"/>
         </w:rPr>
         <w:t>getAmount</w:t>
@@ -1469,8 +1065,6 @@
       <w:proofErr w:type="spellEnd"/>
       <w:r>
         <w:rPr>
-          <w:sz w:val="24"/>
-          <w:szCs w:val="24"/>
           <w:highlight w:val="cyan"/>
         </w:rPr>
         <w:t>() function</w:t>
@@ -1484,15 +1078,11 @@
           <w:numId w:val="5"/>
         </w:numPr>
         <w:rPr>
-          <w:sz w:val="24"/>
-          <w:szCs w:val="24"/>
-          <w:highlight w:val="cyan"/>
-        </w:rPr>
-      </w:pPr>
-      <w:r>
-        <w:rPr>
-          <w:sz w:val="24"/>
-          <w:szCs w:val="24"/>
+          <w:highlight w:val="cyan"/>
+        </w:rPr>
+      </w:pPr>
+      <w:r>
+        <w:rPr>
           <w:highlight w:val="cyan"/>
         </w:rPr>
         <w:t>Ensure items disappear from Floor every time an Item is interacted with</w:t>
@@ -1506,105 +1096,41 @@
           <w:numId w:val="5"/>
         </w:numPr>
         <w:rPr>
-          <w:sz w:val="24"/>
-          <w:szCs w:val="24"/>
-          <w:highlight w:val="magenta"/>
-        </w:rPr>
-      </w:pPr>
-      <w:r>
-        <w:rPr>
-          <w:sz w:val="24"/>
-          <w:szCs w:val="24"/>
+          <w:highlight w:val="magenta"/>
+        </w:rPr>
+      </w:pPr>
+      <w:r>
+        <w:rPr>
           <w:highlight w:val="magenta"/>
         </w:rPr>
         <w:t>Make text actions for seeing and drinking Potions</w:t>
       </w:r>
     </w:p>
     <w:p>
-      <w:pPr>
-        <w:rPr>
-          <w:sz w:val="24"/>
-          <w:szCs w:val="24"/>
-        </w:rPr>
-      </w:pPr>
-      <w:r>
-        <w:rPr>
-          <w:sz w:val="24"/>
-          <w:szCs w:val="24"/>
-        </w:rPr>
-        <w:t xml:space="preserve">Estimated Time: </w:t>
-      </w:r>
-      <w:r>
-        <w:rPr>
-          <w:sz w:val="24"/>
-          <w:szCs w:val="24"/>
-        </w:rPr>
-        <w:t>½ Day (</w:t>
+      <w:r>
+        <w:t>Estimated Time: ½ Day (</w:t>
       </w:r>
       <w:proofErr w:type="spellStart"/>
       <w:r>
-        <w:rPr>
-          <w:sz w:val="24"/>
-          <w:szCs w:val="24"/>
-        </w:rPr>
         <w:t>Approx</w:t>
       </w:r>
       <w:proofErr w:type="spellEnd"/>
       <w:r>
-        <w:rPr>
-          <w:sz w:val="24"/>
-          <w:szCs w:val="24"/>
-        </w:rPr>
-        <w:t xml:space="preserve"> 4</w:t>
-      </w:r>
-      <w:r>
-        <w:rPr>
-          <w:sz w:val="24"/>
-          <w:szCs w:val="24"/>
-        </w:rPr>
-        <w:t xml:space="preserve"> Hours)</w:t>
-      </w:r>
-    </w:p>
-    <w:p>
-      <w:pPr>
-        <w:rPr>
-          <w:sz w:val="24"/>
-          <w:szCs w:val="24"/>
-        </w:rPr>
-      </w:pPr>
-    </w:p>
-    <w:p>
-      <w:pPr>
-        <w:rPr>
-          <w:sz w:val="24"/>
-          <w:szCs w:val="24"/>
-        </w:rPr>
-      </w:pPr>
-    </w:p>
+        <w:t xml:space="preserve"> 4 Hours)</w:t>
+      </w:r>
+    </w:p>
+    <w:p/>
     <w:p>
       <w:pPr>
         <w:rPr>
           <w:b/>
-          <w:sz w:val="28"/>
-          <w:szCs w:val="24"/>
         </w:rPr>
       </w:pPr>
       <w:r>
         <w:rPr>
           <w:b/>
-          <w:sz w:val="28"/>
-          <w:szCs w:val="24"/>
-        </w:rPr>
-        <w:lastRenderedPageBreak/>
-        <w:t xml:space="preserve">Step 6: </w:t>
-      </w:r>
-      <w:r>
-        <w:rPr>
-          <w:b/>
-          <w:sz w:val="28"/>
-          <w:szCs w:val="24"/>
-        </w:rPr>
-        <w:t>Enemy Movement</w:t>
+        </w:rPr>
+        <w:t>Step 6: Enemy Movement</w:t>
       </w:r>
     </w:p>
     <w:p>
@@ -1615,15 +1141,11 @@
           <w:numId w:val="6"/>
         </w:numPr>
         <w:rPr>
-          <w:sz w:val="24"/>
-          <w:szCs w:val="24"/>
-          <w:highlight w:val="magenta"/>
-        </w:rPr>
-      </w:pPr>
-      <w:r>
-        <w:rPr>
-          <w:sz w:val="24"/>
-          <w:szCs w:val="24"/>
+          <w:highlight w:val="magenta"/>
+        </w:rPr>
+      </w:pPr>
+      <w:r>
+        <w:rPr>
           <w:highlight w:val="magenta"/>
         </w:rPr>
         <w:t>Implement a step function that allows Enemies to move around the board every time the player interacts with the world (</w:t>
@@ -1631,8 +1153,6 @@
       <w:proofErr w:type="spellStart"/>
       <w:r>
         <w:rPr>
-          <w:sz w:val="24"/>
-          <w:szCs w:val="24"/>
           <w:highlight w:val="magenta"/>
         </w:rPr>
         <w:t>stepEnemy</w:t>
@@ -1640,96 +1160,47 @@
       <w:proofErr w:type="spellEnd"/>
       <w:r>
         <w:rPr>
-          <w:sz w:val="24"/>
-          <w:szCs w:val="24"/>
           <w:highlight w:val="magenta"/>
         </w:rPr>
         <w:t>()</w:t>
       </w:r>
       <w:r>
         <w:rPr>
-          <w:sz w:val="24"/>
-          <w:szCs w:val="24"/>
           <w:highlight w:val="magenta"/>
         </w:rPr>
         <w:t xml:space="preserve"> function</w:t>
       </w:r>
       <w:r>
         <w:rPr>
-          <w:sz w:val="24"/>
-          <w:szCs w:val="24"/>
           <w:highlight w:val="magenta"/>
         </w:rPr>
         <w:t>)</w:t>
       </w:r>
     </w:p>
     <w:p>
-      <w:pPr>
-        <w:rPr>
-          <w:sz w:val="24"/>
-          <w:szCs w:val="24"/>
-        </w:rPr>
-      </w:pPr>
-      <w:r>
-        <w:rPr>
-          <w:sz w:val="24"/>
-          <w:szCs w:val="24"/>
-        </w:rPr>
-        <w:t xml:space="preserve">Estimated Time: </w:t>
-      </w:r>
-      <w:r>
-        <w:rPr>
-          <w:sz w:val="24"/>
-          <w:szCs w:val="24"/>
-        </w:rPr>
-        <w:t>¾ Day (</w:t>
+      <w:r>
+        <w:t>Estimated Time: ¾ Day (</w:t>
       </w:r>
       <w:proofErr w:type="spellStart"/>
       <w:r>
-        <w:rPr>
-          <w:sz w:val="24"/>
-          <w:szCs w:val="24"/>
-        </w:rPr>
         <w:t>Approx</w:t>
       </w:r>
       <w:proofErr w:type="spellEnd"/>
       <w:r>
-        <w:rPr>
-          <w:sz w:val="24"/>
-          <w:szCs w:val="24"/>
-        </w:rPr>
-        <w:t xml:space="preserve"> 6</w:t>
-      </w:r>
-      <w:r>
-        <w:rPr>
-          <w:sz w:val="24"/>
-          <w:szCs w:val="24"/>
-        </w:rPr>
-        <w:t xml:space="preserve"> Hours)</w:t>
-      </w:r>
-    </w:p>
-    <w:p>
-      <w:pPr>
-        <w:rPr>
-          <w:sz w:val="24"/>
-          <w:szCs w:val="24"/>
-        </w:rPr>
-      </w:pPr>
+        <w:t xml:space="preserve"> 6 Hours)</w:t>
+      </w:r>
     </w:p>
     <w:p>
       <w:pPr>
         <w:rPr>
           <w:b/>
-          <w:sz w:val="28"/>
-          <w:szCs w:val="24"/>
         </w:rPr>
       </w:pPr>
       <w:r>
         <w:rPr>
           <w:b/>
-          <w:sz w:val="28"/>
-          <w:szCs w:val="24"/>
-        </w:rPr>
+        </w:rPr>
+        <w:lastRenderedPageBreak/>
         <w:t>Step 7: Combat</w:t>
       </w:r>
     </w:p>
@@ -1741,15 +1212,11 @@
           <w:numId w:val="6"/>
         </w:numPr>
         <w:rPr>
-          <w:sz w:val="24"/>
-          <w:szCs w:val="24"/>
-          <w:highlight w:val="cyan"/>
-        </w:rPr>
-      </w:pPr>
-      <w:r>
-        <w:rPr>
-          <w:sz w:val="24"/>
-          <w:szCs w:val="24"/>
+          <w:highlight w:val="cyan"/>
+        </w:rPr>
+      </w:pPr>
+      <w:r>
+        <w:rPr>
           <w:highlight w:val="cyan"/>
         </w:rPr>
         <w:t>Allow PC to attack people in any direction (1 block radius)</w:t>
@@ -1763,15 +1230,11 @@
           <w:numId w:val="6"/>
         </w:numPr>
         <w:rPr>
-          <w:sz w:val="24"/>
-          <w:szCs w:val="24"/>
-          <w:highlight w:val="magenta"/>
-        </w:rPr>
-      </w:pPr>
-      <w:r>
-        <w:rPr>
-          <w:sz w:val="24"/>
-          <w:szCs w:val="24"/>
+          <w:highlight w:val="magenta"/>
+        </w:rPr>
+      </w:pPr>
+      <w:r>
+        <w:rPr>
           <w:highlight w:val="magenta"/>
         </w:rPr>
         <w:t xml:space="preserve">Add option for Enemies to attack within the </w:t>
@@ -1779,8 +1242,6 @@
       <w:proofErr w:type="spellStart"/>
       <w:r>
         <w:rPr>
-          <w:sz w:val="24"/>
-          <w:szCs w:val="24"/>
           <w:highlight w:val="magenta"/>
         </w:rPr>
         <w:t>stepEnemy</w:t>
@@ -1788,8 +1249,6 @@
       <w:proofErr w:type="spellEnd"/>
       <w:r>
         <w:rPr>
-          <w:sz w:val="24"/>
-          <w:szCs w:val="24"/>
           <w:highlight w:val="magenta"/>
         </w:rPr>
         <w:t>() function</w:t>
@@ -1803,15 +1262,11 @@
           <w:numId w:val="6"/>
         </w:numPr>
         <w:rPr>
-          <w:sz w:val="24"/>
-          <w:szCs w:val="24"/>
-          <w:highlight w:val="magenta"/>
-        </w:rPr>
-      </w:pPr>
-      <w:r>
-        <w:rPr>
-          <w:sz w:val="24"/>
-          <w:szCs w:val="24"/>
+          <w:highlight w:val="magenta"/>
+        </w:rPr>
+      </w:pPr>
+      <w:r>
+        <w:rPr>
           <w:highlight w:val="magenta"/>
         </w:rPr>
         <w:t xml:space="preserve">The Enemy will always attack rather than moving during the </w:t>
@@ -1820,8 +1275,6 @@
       <w:proofErr w:type="gramStart"/>
       <w:r>
         <w:rPr>
-          <w:sz w:val="24"/>
-          <w:szCs w:val="24"/>
           <w:highlight w:val="magenta"/>
         </w:rPr>
         <w:t>stepEnemy</w:t>
@@ -1829,8 +1282,6 @@
       <w:proofErr w:type="spellEnd"/>
       <w:r>
         <w:rPr>
-          <w:sz w:val="24"/>
-          <w:szCs w:val="24"/>
           <w:highlight w:val="magenta"/>
         </w:rPr>
         <w:t>(</w:t>
@@ -1838,8 +1289,6 @@
       <w:proofErr w:type="gramEnd"/>
       <w:r>
         <w:rPr>
-          <w:sz w:val="24"/>
-          <w:szCs w:val="24"/>
           <w:highlight w:val="magenta"/>
         </w:rPr>
         <w:t>) function if the player is within a one block radius. (Note: At this point there is no dragons or merchants so all enemies all hostile)</w:t>
@@ -1853,15 +1302,11 @@
           <w:numId w:val="6"/>
         </w:numPr>
         <w:rPr>
-          <w:sz w:val="24"/>
-          <w:szCs w:val="24"/>
-          <w:highlight w:val="cyan"/>
-        </w:rPr>
-      </w:pPr>
-      <w:r>
-        <w:rPr>
-          <w:sz w:val="24"/>
-          <w:szCs w:val="24"/>
+          <w:highlight w:val="cyan"/>
+        </w:rPr>
+      </w:pPr>
+      <w:r>
+        <w:rPr>
           <w:highlight w:val="cyan"/>
         </w:rPr>
         <w:t>When Enemies die, increase the PC Money amount</w:t>
@@ -1875,86 +1320,39 @@
           <w:numId w:val="6"/>
         </w:numPr>
         <w:rPr>
-          <w:sz w:val="24"/>
-          <w:szCs w:val="24"/>
-          <w:highlight w:val="cyan"/>
-        </w:rPr>
-      </w:pPr>
-      <w:r>
-        <w:rPr>
-          <w:sz w:val="24"/>
-          <w:szCs w:val="24"/>
+          <w:highlight w:val="cyan"/>
+        </w:rPr>
+      </w:pPr>
+      <w:r>
+        <w:rPr>
           <w:highlight w:val="cyan"/>
         </w:rPr>
         <w:t>Create combat text actions</w:t>
       </w:r>
     </w:p>
     <w:p>
-      <w:pPr>
-        <w:rPr>
-          <w:sz w:val="24"/>
-          <w:szCs w:val="24"/>
-        </w:rPr>
-      </w:pPr>
-      <w:r>
-        <w:rPr>
-          <w:sz w:val="24"/>
-          <w:szCs w:val="24"/>
-        </w:rPr>
-        <w:t xml:space="preserve">Estimated Time: </w:t>
-      </w:r>
-      <w:r>
-        <w:rPr>
-          <w:sz w:val="24"/>
-          <w:szCs w:val="24"/>
-        </w:rPr>
-        <w:t>½ Day (</w:t>
+      <w:r>
+        <w:t>Estimated Time: ½ Day (</w:t>
       </w:r>
       <w:proofErr w:type="spellStart"/>
       <w:r>
-        <w:rPr>
-          <w:sz w:val="24"/>
-          <w:szCs w:val="24"/>
-        </w:rPr>
         <w:t>Approx</w:t>
       </w:r>
       <w:proofErr w:type="spellEnd"/>
       <w:r>
-        <w:rPr>
-          <w:sz w:val="24"/>
-          <w:szCs w:val="24"/>
-        </w:rPr>
-        <w:t xml:space="preserve"> 4</w:t>
-      </w:r>
-      <w:r>
-        <w:rPr>
-          <w:sz w:val="24"/>
-          <w:szCs w:val="24"/>
-        </w:rPr>
-        <w:t xml:space="preserve"> Hours)</w:t>
-      </w:r>
-    </w:p>
-    <w:p>
-      <w:pPr>
-        <w:rPr>
-          <w:sz w:val="24"/>
-          <w:szCs w:val="24"/>
-        </w:rPr>
-      </w:pPr>
-    </w:p>
+        <w:t xml:space="preserve"> 4 Hours)</w:t>
+      </w:r>
+    </w:p>
+    <w:p/>
     <w:p>
       <w:pPr>
         <w:rPr>
           <w:b/>
-          <w:sz w:val="28"/>
-          <w:szCs w:val="24"/>
         </w:rPr>
       </w:pPr>
       <w:r>
         <w:rPr>
           <w:b/>
-          <w:sz w:val="28"/>
-          <w:szCs w:val="24"/>
         </w:rPr>
         <w:t>Step 8: Stairs</w:t>
       </w:r>
@@ -1967,15 +1365,11 @@
           <w:numId w:val="7"/>
         </w:numPr>
         <w:rPr>
-          <w:sz w:val="24"/>
-          <w:szCs w:val="24"/>
-          <w:highlight w:val="cyan"/>
-        </w:rPr>
-      </w:pPr>
-      <w:r>
-        <w:rPr>
-          <w:sz w:val="24"/>
-          <w:szCs w:val="24"/>
+          <w:highlight w:val="cyan"/>
+        </w:rPr>
+      </w:pPr>
+      <w:r>
+        <w:rPr>
           <w:highlight w:val="cyan"/>
         </w:rPr>
         <w:t>Generate Stairs, ensuring that PCs and Stairs are not generated in the same chamber</w:t>
@@ -1989,15 +1383,11 @@
           <w:numId w:val="7"/>
         </w:numPr>
         <w:rPr>
-          <w:sz w:val="24"/>
-          <w:szCs w:val="24"/>
-          <w:highlight w:val="cyan"/>
-        </w:rPr>
-      </w:pPr>
-      <w:r>
-        <w:rPr>
-          <w:sz w:val="24"/>
-          <w:szCs w:val="24"/>
+          <w:highlight w:val="cyan"/>
+        </w:rPr>
+      </w:pPr>
+      <w:r>
+        <w:rPr>
           <w:highlight w:val="cyan"/>
         </w:rPr>
         <w:t>Make sure that Stairs are not generated on the same Tile as Items/Enemies</w:t>
@@ -2011,110 +1401,57 @@
           <w:numId w:val="7"/>
         </w:numPr>
         <w:rPr>
-          <w:sz w:val="24"/>
-          <w:szCs w:val="24"/>
-          <w:highlight w:val="cyan"/>
-        </w:rPr>
-      </w:pPr>
-      <w:r>
-        <w:rPr>
-          <w:sz w:val="24"/>
-          <w:szCs w:val="24"/>
+          <w:highlight w:val="cyan"/>
+        </w:rPr>
+      </w:pPr>
+      <w:r>
+        <w:rPr>
           <w:highlight w:val="cyan"/>
         </w:rPr>
         <w:t>Add that when the player walks on the stair it will clear the current board of the enemies and items (but keep the player) and then generate the next level.</w:t>
       </w:r>
       <w:r>
         <w:rPr>
-          <w:sz w:val="24"/>
-          <w:szCs w:val="24"/>
           <w:highlight w:val="cyan"/>
         </w:rPr>
         <w:t xml:space="preserve">  The player is randomly positioned in the next level, but the player is constant</w:t>
       </w:r>
     </w:p>
     <w:p>
-      <w:pPr>
-        <w:rPr>
-          <w:sz w:val="24"/>
-          <w:szCs w:val="24"/>
-        </w:rPr>
-      </w:pPr>
-      <w:r>
-        <w:rPr>
-          <w:sz w:val="24"/>
-          <w:szCs w:val="24"/>
-        </w:rPr>
-        <w:t xml:space="preserve">Estimated Time: </w:t>
-      </w:r>
-      <w:r>
-        <w:rPr>
-          <w:sz w:val="24"/>
-          <w:szCs w:val="24"/>
-        </w:rPr>
-        <w:t>½ Day (</w:t>
+      <w:r>
+        <w:t>Estimated Time: ½ Day (</w:t>
       </w:r>
       <w:proofErr w:type="spellStart"/>
       <w:r>
-        <w:rPr>
-          <w:sz w:val="24"/>
-          <w:szCs w:val="24"/>
-        </w:rPr>
         <w:t>Approx</w:t>
       </w:r>
       <w:proofErr w:type="spellEnd"/>
       <w:r>
-        <w:rPr>
-          <w:sz w:val="24"/>
-          <w:szCs w:val="24"/>
-        </w:rPr>
-        <w:t xml:space="preserve"> 4</w:t>
-      </w:r>
-      <w:r>
-        <w:rPr>
-          <w:sz w:val="24"/>
-          <w:szCs w:val="24"/>
-        </w:rPr>
-        <w:t xml:space="preserve"> Hours)</w:t>
-      </w:r>
-    </w:p>
-    <w:p>
-      <w:pPr>
-        <w:rPr>
-          <w:sz w:val="24"/>
-          <w:szCs w:val="24"/>
-        </w:rPr>
-      </w:pPr>
-    </w:p>
+        <w:t xml:space="preserve"> 4 Hours)</w:t>
+      </w:r>
+    </w:p>
+    <w:p/>
     <w:p>
       <w:pPr>
         <w:rPr>
           <w:b/>
-          <w:sz w:val="28"/>
-          <w:szCs w:val="24"/>
         </w:rPr>
       </w:pPr>
       <w:r>
         <w:rPr>
           <w:b/>
-          <w:sz w:val="28"/>
-          <w:szCs w:val="24"/>
         </w:rPr>
         <w:t>Step 9:</w:t>
       </w:r>
       <w:r>
         <w:rPr>
           <w:b/>
-          <w:sz w:val="28"/>
-          <w:szCs w:val="24"/>
         </w:rPr>
         <w:t xml:space="preserve"> Varying Enemies</w:t>
       </w:r>
       <w:r>
         <w:rPr>
           <w:b/>
-          <w:sz w:val="28"/>
-          <w:szCs w:val="24"/>
         </w:rPr>
         <w:t>/Gold</w:t>
       </w:r>
@@ -2127,26 +1464,14 @@
           <w:numId w:val="8"/>
         </w:numPr>
         <w:rPr>
-          <w:sz w:val="24"/>
-          <w:szCs w:val="24"/>
-          <w:highlight w:val="magenta"/>
-        </w:rPr>
-      </w:pPr>
-      <w:r>
-        <w:rPr>
-          <w:sz w:val="24"/>
-          <w:szCs w:val="24"/>
-          <w:highlight w:val="magenta"/>
-        </w:rPr>
-        <w:t xml:space="preserve">Add different kinds of Enemies </w:t>
-      </w:r>
-      <w:r>
-        <w:rPr>
-          <w:sz w:val="24"/>
-          <w:szCs w:val="24"/>
-          <w:highlight w:val="magenta"/>
-        </w:rPr>
-        <w:t>(including Merchants)</w:t>
+          <w:highlight w:val="magenta"/>
+        </w:rPr>
+      </w:pPr>
+      <w:r>
+        <w:rPr>
+          <w:highlight w:val="magenta"/>
+        </w:rPr>
+        <w:t>Add different kinds of Enemies (including Merchants)</w:t>
       </w:r>
     </w:p>
     <w:p>
@@ -2157,32 +1482,18 @@
           <w:numId w:val="8"/>
         </w:numPr>
         <w:rPr>
-          <w:sz w:val="24"/>
-          <w:szCs w:val="24"/>
-          <w:highlight w:val="magenta"/>
-        </w:rPr>
-      </w:pPr>
-      <w:r>
-        <w:rPr>
-          <w:sz w:val="24"/>
-          <w:szCs w:val="24"/>
-          <w:highlight w:val="magenta"/>
-        </w:rPr>
-        <w:t xml:space="preserve">Different kinds of Gold </w:t>
-      </w:r>
-      <w:r>
-        <w:rPr>
-          <w:sz w:val="24"/>
-          <w:szCs w:val="24"/>
-          <w:highlight w:val="magenta"/>
-        </w:rPr>
-        <w:t xml:space="preserve">(including Dragons and their placements around </w:t>
+          <w:highlight w:val="magenta"/>
+        </w:rPr>
+      </w:pPr>
+      <w:r>
+        <w:rPr>
+          <w:highlight w:val="magenta"/>
+        </w:rPr>
+        <w:t xml:space="preserve">Different kinds of Gold (including Dragons and their placements around </w:t>
       </w:r>
       <w:proofErr w:type="spellStart"/>
       <w:r>
         <w:rPr>
-          <w:sz w:val="24"/>
-          <w:szCs w:val="24"/>
           <w:highlight w:val="magenta"/>
         </w:rPr>
         <w:t>DragonHordes</w:t>
@@ -2190,74 +1501,40 @@
       <w:proofErr w:type="spellEnd"/>
       <w:r>
         <w:rPr>
-          <w:sz w:val="24"/>
-          <w:szCs w:val="24"/>
           <w:highlight w:val="magenta"/>
         </w:rPr>
         <w:t>)</w:t>
       </w:r>
     </w:p>
     <w:p>
-      <w:pPr>
-        <w:rPr>
-          <w:sz w:val="24"/>
-          <w:szCs w:val="24"/>
-        </w:rPr>
-      </w:pPr>
-      <w:r>
-        <w:rPr>
-          <w:sz w:val="24"/>
-          <w:szCs w:val="24"/>
-        </w:rPr>
+      <w:r>
         <w:t>Estimated Time: ¼ Day (</w:t>
       </w:r>
       <w:proofErr w:type="spellStart"/>
       <w:r>
-        <w:rPr>
-          <w:sz w:val="24"/>
-          <w:szCs w:val="24"/>
-        </w:rPr>
         <w:t>Approx</w:t>
       </w:r>
       <w:proofErr w:type="spellEnd"/>
       <w:r>
-        <w:rPr>
-          <w:sz w:val="24"/>
-          <w:szCs w:val="24"/>
-        </w:rPr>
         <w:t xml:space="preserve"> 2 Hours)</w:t>
       </w:r>
     </w:p>
-    <w:p>
-      <w:pPr>
-        <w:rPr>
-          <w:sz w:val="24"/>
-          <w:szCs w:val="24"/>
-        </w:rPr>
-      </w:pPr>
-    </w:p>
+    <w:p/>
     <w:p>
       <w:pPr>
         <w:rPr>
           <w:b/>
-          <w:sz w:val="28"/>
-          <w:szCs w:val="24"/>
         </w:rPr>
       </w:pPr>
       <w:r>
         <w:rPr>
           <w:b/>
-          <w:sz w:val="28"/>
-          <w:szCs w:val="24"/>
-        </w:rPr>
-        <w:lastRenderedPageBreak/>
+        </w:rPr>
         <w:t>Step 10:</w:t>
       </w:r>
       <w:r>
         <w:rPr>
           <w:b/>
-          <w:sz w:val="28"/>
-          <w:szCs w:val="24"/>
         </w:rPr>
         <w:t xml:space="preserve"> Varying Potions</w:t>
       </w:r>
@@ -2270,15 +1547,11 @@
           <w:numId w:val="8"/>
         </w:numPr>
         <w:rPr>
-          <w:sz w:val="24"/>
-          <w:szCs w:val="24"/>
-          <w:highlight w:val="cyan"/>
-        </w:rPr>
-      </w:pPr>
-      <w:r>
-        <w:rPr>
-          <w:sz w:val="24"/>
-          <w:szCs w:val="24"/>
+          <w:highlight w:val="cyan"/>
+        </w:rPr>
+      </w:pPr>
+      <w:r>
+        <w:rPr>
           <w:highlight w:val="cyan"/>
         </w:rPr>
         <w:t>Different kind of Potions</w:t>
@@ -2292,94 +1565,54 @@
           <w:numId w:val="8"/>
         </w:numPr>
         <w:rPr>
-          <w:sz w:val="24"/>
-          <w:szCs w:val="24"/>
-          <w:highlight w:val="cyan"/>
-        </w:rPr>
-      </w:pPr>
-      <w:r>
-        <w:rPr>
-          <w:sz w:val="24"/>
-          <w:szCs w:val="24"/>
+          <w:highlight w:val="cyan"/>
+        </w:rPr>
+      </w:pPr>
+      <w:r>
+        <w:rPr>
           <w:highlight w:val="cyan"/>
         </w:rPr>
         <w:t>This includes the Decorator Patter on Boost and Wound points per floor</w:t>
       </w:r>
     </w:p>
     <w:p>
-      <w:pPr>
-        <w:rPr>
-          <w:sz w:val="24"/>
-          <w:szCs w:val="24"/>
-        </w:rPr>
-      </w:pPr>
-      <w:r>
-        <w:rPr>
-          <w:sz w:val="24"/>
-          <w:szCs w:val="24"/>
-        </w:rPr>
+      <w:r>
         <w:t xml:space="preserve">Estimated Time: </w:t>
       </w:r>
       <w:r>
-        <w:rPr>
-          <w:sz w:val="24"/>
-          <w:szCs w:val="24"/>
-        </w:rPr>
         <w:t>½ Day (</w:t>
       </w:r>
       <w:proofErr w:type="spellStart"/>
       <w:r>
-        <w:rPr>
-          <w:sz w:val="24"/>
-          <w:szCs w:val="24"/>
-        </w:rPr>
         <w:t>Approx</w:t>
       </w:r>
       <w:proofErr w:type="spellEnd"/>
       <w:r>
-        <w:rPr>
-          <w:sz w:val="24"/>
-          <w:szCs w:val="24"/>
-        </w:rPr>
         <w:t xml:space="preserve"> 4</w:t>
       </w:r>
       <w:r>
-        <w:rPr>
-          <w:sz w:val="24"/>
-          <w:szCs w:val="24"/>
-        </w:rPr>
         <w:t xml:space="preserve"> Hours)</w:t>
       </w:r>
     </w:p>
-    <w:p>
-      <w:pPr>
-        <w:rPr>
-          <w:sz w:val="24"/>
-          <w:szCs w:val="24"/>
-        </w:rPr>
-      </w:pPr>
-    </w:p>
+    <w:p/>
+    <w:p/>
+    <w:p/>
     <w:p>
       <w:pPr>
         <w:rPr>
           <w:b/>
-          <w:sz w:val="28"/>
-          <w:szCs w:val="24"/>
         </w:rPr>
       </w:pPr>
       <w:r>
         <w:rPr>
           <w:b/>
-          <w:sz w:val="28"/>
-          <w:szCs w:val="24"/>
-        </w:rPr>
+        </w:rPr>
+        <w:lastRenderedPageBreak/>
         <w:t>Step 11:</w:t>
       </w:r>
       <w:r>
         <w:rPr>
           <w:b/>
-          <w:sz w:val="28"/>
-          <w:szCs w:val="24"/>
         </w:rPr>
         <w:t xml:space="preserve"> Varying Races</w:t>
       </w:r>
@@ -2392,15 +1625,11 @@
           <w:numId w:val="8"/>
         </w:numPr>
         <w:rPr>
-          <w:sz w:val="24"/>
-          <w:szCs w:val="24"/>
-          <w:highlight w:val="magenta"/>
-        </w:rPr>
-      </w:pPr>
-      <w:r>
-        <w:rPr>
-          <w:sz w:val="24"/>
-          <w:szCs w:val="24"/>
+          <w:highlight w:val="magenta"/>
+        </w:rPr>
+      </w:pPr>
+      <w:r>
+        <w:rPr>
           <w:highlight w:val="magenta"/>
         </w:rPr>
         <w:t>Add different kinds of Races</w:t>
@@ -2414,101 +1643,45 @@
           <w:numId w:val="8"/>
         </w:numPr>
         <w:rPr>
-          <w:sz w:val="24"/>
-          <w:szCs w:val="24"/>
-          <w:highlight w:val="magenta"/>
-        </w:rPr>
-      </w:pPr>
-      <w:r>
-        <w:rPr>
-          <w:sz w:val="24"/>
-          <w:szCs w:val="24"/>
+          <w:highlight w:val="magenta"/>
+        </w:rPr>
+      </w:pPr>
+      <w:r>
+        <w:rPr>
           <w:highlight w:val="magenta"/>
         </w:rPr>
         <w:t>Player can select their race at the start of the game</w:t>
       </w:r>
     </w:p>
     <w:p>
-      <w:pPr>
-        <w:rPr>
-          <w:sz w:val="24"/>
-          <w:szCs w:val="24"/>
-        </w:rPr>
-      </w:pPr>
-      <w:r>
-        <w:rPr>
-          <w:sz w:val="24"/>
-          <w:szCs w:val="24"/>
-        </w:rPr>
-        <w:t xml:space="preserve">Estimated Time: 1/8 </w:t>
-      </w:r>
-      <w:r>
-        <w:rPr>
-          <w:sz w:val="24"/>
-          <w:szCs w:val="24"/>
-        </w:rPr>
-        <w:t>Day (</w:t>
+      <w:r>
+        <w:t>Estimated Time: 1/8 Day (</w:t>
       </w:r>
       <w:proofErr w:type="spellStart"/>
       <w:r>
-        <w:rPr>
-          <w:sz w:val="24"/>
-          <w:szCs w:val="24"/>
-        </w:rPr>
         <w:t>Approx</w:t>
       </w:r>
       <w:proofErr w:type="spellEnd"/>
       <w:r>
-        <w:rPr>
-          <w:sz w:val="24"/>
-          <w:szCs w:val="24"/>
-        </w:rPr>
-        <w:t xml:space="preserve"> </w:t>
-      </w:r>
-      <w:r>
-        <w:rPr>
-          <w:sz w:val="24"/>
-          <w:szCs w:val="24"/>
-        </w:rPr>
-        <w:t>1 Hour</w:t>
-      </w:r>
-      <w:r>
-        <w:rPr>
-          <w:sz w:val="24"/>
-          <w:szCs w:val="24"/>
-        </w:rPr>
-        <w:t>)</w:t>
-      </w:r>
-    </w:p>
-    <w:p>
-      <w:pPr>
-        <w:rPr>
-          <w:sz w:val="24"/>
-          <w:szCs w:val="24"/>
-        </w:rPr>
-      </w:pPr>
-    </w:p>
+        <w:t xml:space="preserve"> 1 Hour)</w:t>
+      </w:r>
+    </w:p>
+    <w:p/>
     <w:p>
       <w:pPr>
         <w:rPr>
           <w:b/>
-          <w:sz w:val="28"/>
-          <w:szCs w:val="24"/>
         </w:rPr>
       </w:pPr>
       <w:r>
         <w:rPr>
           <w:b/>
-          <w:sz w:val="28"/>
-          <w:szCs w:val="24"/>
         </w:rPr>
         <w:t>Step 12:</w:t>
       </w:r>
       <w:r>
         <w:rPr>
           <w:b/>
-          <w:sz w:val="28"/>
-          <w:szCs w:val="24"/>
         </w:rPr>
         <w:t xml:space="preserve"> Start/Restart</w:t>
       </w:r>
@@ -2521,102 +1694,866 @@
           <w:numId w:val="8"/>
         </w:numPr>
         <w:rPr>
-          <w:sz w:val="24"/>
-          <w:szCs w:val="24"/>
-          <w:highlight w:val="magenta"/>
-        </w:rPr>
-      </w:pPr>
-      <w:r>
-        <w:rPr>
-          <w:sz w:val="24"/>
-          <w:szCs w:val="24"/>
+          <w:highlight w:val="magenta"/>
+        </w:rPr>
+      </w:pPr>
+      <w:r>
+        <w:rPr>
           <w:highlight w:val="magenta"/>
         </w:rPr>
         <w:t>Make sure that the player can restart and quit a game</w:t>
       </w:r>
     </w:p>
     <w:p>
-      <w:pPr>
-        <w:rPr>
-          <w:sz w:val="24"/>
-          <w:szCs w:val="24"/>
-        </w:rPr>
-      </w:pPr>
-      <w:r>
-        <w:rPr>
-          <w:sz w:val="24"/>
-          <w:szCs w:val="24"/>
-        </w:rPr>
-        <w:t xml:space="preserve">Estimated Time: </w:t>
-      </w:r>
-      <w:r>
-        <w:rPr>
-          <w:sz w:val="24"/>
-          <w:szCs w:val="24"/>
-        </w:rPr>
-        <w:t>1/8</w:t>
-      </w:r>
-      <w:r>
-        <w:rPr>
-          <w:sz w:val="24"/>
-          <w:szCs w:val="24"/>
+      <w:r>
+        <w:t>Estimated Time: 1/8 Day (</w:t>
+      </w:r>
+      <w:proofErr w:type="spellStart"/>
+      <w:r>
+        <w:t>Approx</w:t>
+      </w:r>
+      <w:proofErr w:type="spellEnd"/>
+      <w:r>
+        <w:t xml:space="preserve"> 1 Hours)</w:t>
+      </w:r>
+    </w:p>
+    <w:p/>
+    <w:p>
+      <w:pPr>
+        <w:rPr>
+          <w:b/>
+        </w:rPr>
+      </w:pPr>
+      <w:r>
+        <w:rPr>
+          <w:b/>
+        </w:rPr>
+        <w:t>UML: See uml.pdf</w:t>
+      </w:r>
+    </w:p>
+    <w:p/>
+    <w:p>
+      <w:pPr>
+        <w:rPr>
+          <w:b/>
+          <w:u w:val="single"/>
+        </w:rPr>
+      </w:pPr>
+      <w:r>
+        <w:rPr>
+          <w:b/>
+          <w:u w:val="single"/>
+        </w:rPr>
+        <w:t>Questions:</w:t>
+      </w:r>
+    </w:p>
+    <w:p>
+      <w:pPr>
+        <w:spacing w:after="0" w:line="360" w:lineRule="atLeast"/>
+        <w:ind w:left="-120"/>
+        <w:rPr>
+          <w:rFonts w:eastAsia="Times New Roman" w:cs="Arial"/>
+          <w:color w:val="333333"/>
+        </w:rPr>
+      </w:pPr>
+      <w:r>
+        <w:rPr>
+          <w:rFonts w:eastAsia="Times New Roman" w:cs="Arial"/>
+          <w:color w:val="333333"/>
+        </w:rPr>
+        <w:t>How does your system handle generating different enemies?  Is it different from how you g</w:t>
+      </w:r>
+      <w:r>
+        <w:rPr>
+          <w:rFonts w:eastAsia="Times New Roman" w:cs="Arial"/>
+          <w:color w:val="333333"/>
+        </w:rPr>
+        <w:t>enerate the player character?  W</w:t>
+      </w:r>
+      <w:r>
+        <w:rPr>
+          <w:rFonts w:eastAsia="Times New Roman" w:cs="Arial"/>
+          <w:color w:val="333333"/>
+        </w:rPr>
+        <w:t>hy or why not?</w:t>
+      </w:r>
+    </w:p>
+    <w:p>
+      <w:pPr>
+        <w:spacing w:after="0" w:line="360" w:lineRule="atLeast"/>
+        <w:ind w:left="-120"/>
+        <w:rPr>
+          <w:rFonts w:eastAsia="Times New Roman" w:cs="Arial"/>
+          <w:color w:val="333333"/>
+        </w:rPr>
+      </w:pPr>
+    </w:p>
+    <w:p>
+      <w:pPr>
+        <w:spacing w:after="0" w:line="360" w:lineRule="atLeast"/>
+        <w:ind w:left="-120"/>
+        <w:rPr>
+          <w:rFonts w:eastAsia="Times New Roman" w:cs="Arial"/>
+          <w:color w:val="333333"/>
+        </w:rPr>
+      </w:pPr>
+      <w:r>
+        <w:rPr>
+          <w:rFonts w:eastAsia="Times New Roman" w:cs="Arial"/>
+          <w:color w:val="333333"/>
+        </w:rPr>
+        <w:t>We will write a superclass called PC, which is a subclass of Character, and would contain all the methods and implementations</w:t>
+      </w:r>
+      <w:r>
+        <w:rPr>
+          <w:rFonts w:eastAsia="Times New Roman" w:cs="Arial"/>
+          <w:color w:val="333333"/>
+        </w:rPr>
+        <w:t xml:space="preserve"> expected</w:t>
+      </w:r>
+      <w:r>
+        <w:rPr>
+          <w:rFonts w:eastAsia="Times New Roman" w:cs="Arial"/>
+          <w:color w:val="333333"/>
+        </w:rPr>
+        <w:t xml:space="preserve"> for a PC</w:t>
+      </w:r>
+      <w:r>
+        <w:rPr>
+          <w:rFonts w:eastAsia="Times New Roman" w:cs="Arial"/>
+          <w:color w:val="333333"/>
+        </w:rPr>
+        <w:t xml:space="preserve"> (</w:t>
+      </w:r>
+      <w:proofErr w:type="spellStart"/>
+      <w:r>
+        <w:rPr>
+          <w:rFonts w:eastAsia="Times New Roman" w:cs="Arial"/>
+          <w:color w:val="333333"/>
+        </w:rPr>
+        <w:t>getScore</w:t>
+      </w:r>
+      <w:proofErr w:type="spellEnd"/>
+      <w:r>
+        <w:rPr>
+          <w:rFonts w:eastAsia="Times New Roman" w:cs="Arial"/>
+          <w:color w:val="333333"/>
+        </w:rPr>
+        <w:t xml:space="preserve">, </w:t>
+      </w:r>
+      <w:proofErr w:type="spellStart"/>
+      <w:r>
+        <w:rPr>
+          <w:rFonts w:eastAsia="Times New Roman" w:cs="Arial"/>
+          <w:color w:val="333333"/>
+        </w:rPr>
+        <w:t>getMaxHP</w:t>
+      </w:r>
+      <w:proofErr w:type="spellEnd"/>
+      <w:r>
+        <w:rPr>
+          <w:rFonts w:eastAsia="Times New Roman" w:cs="Arial"/>
+          <w:color w:val="333333"/>
+        </w:rPr>
+        <w:t xml:space="preserve">, </w:t>
+      </w:r>
+      <w:proofErr w:type="spellStart"/>
+      <w:r>
+        <w:rPr>
+          <w:rFonts w:eastAsia="Times New Roman" w:cs="Arial"/>
+          <w:color w:val="333333"/>
+        </w:rPr>
+        <w:t>etc</w:t>
+      </w:r>
+      <w:proofErr w:type="spellEnd"/>
+      <w:r>
+        <w:rPr>
+          <w:rFonts w:eastAsia="Times New Roman" w:cs="Arial"/>
+          <w:color w:val="333333"/>
+        </w:rPr>
+        <w:t>)</w:t>
+      </w:r>
+      <w:r>
+        <w:rPr>
+          <w:rFonts w:eastAsia="Times New Roman" w:cs="Arial"/>
+          <w:color w:val="333333"/>
+        </w:rPr>
+        <w:t>.  For each Race, there would be a new class (</w:t>
+      </w:r>
+      <w:proofErr w:type="spellStart"/>
+      <w:r>
+        <w:rPr>
+          <w:rFonts w:eastAsia="Times New Roman" w:cs="Arial"/>
+          <w:color w:val="333333"/>
+        </w:rPr>
+        <w:t>ie</w:t>
+      </w:r>
+      <w:proofErr w:type="spellEnd"/>
+      <w:r>
+        <w:rPr>
+          <w:rFonts w:eastAsia="Times New Roman" w:cs="Arial"/>
+          <w:color w:val="333333"/>
+        </w:rPr>
+        <w:t xml:space="preserve"> Dwarf) that would overwrite certain </w:t>
+      </w:r>
+      <w:r>
+        <w:rPr>
+          <w:rFonts w:eastAsia="Times New Roman" w:cs="Arial"/>
+          <w:color w:val="333333"/>
+        </w:rPr>
+        <w:t>methods</w:t>
+      </w:r>
+      <w:r>
+        <w:rPr>
+          <w:rFonts w:eastAsia="Times New Roman" w:cs="Arial"/>
+          <w:color w:val="333333"/>
+        </w:rPr>
+        <w:t xml:space="preserve"> based on their special abilities.  </w:t>
+      </w:r>
+      <w:r>
+        <w:rPr>
+          <w:rFonts w:eastAsia="Times New Roman" w:cs="Arial"/>
+          <w:color w:val="333333"/>
+        </w:rPr>
+        <w:t xml:space="preserve">We can do this by making methods virtual in PC and Character.  </w:t>
+      </w:r>
+      <w:r>
+        <w:rPr>
+          <w:rFonts w:eastAsia="Times New Roman" w:cs="Arial"/>
+          <w:color w:val="333333"/>
+        </w:rPr>
+        <w:t>This way, if we wanted to make a new Race, say Knight,</w:t>
+      </w:r>
+      <w:r>
+        <w:rPr>
+          <w:rFonts w:eastAsia="Times New Roman" w:cs="Arial"/>
+          <w:color w:val="333333"/>
+        </w:rPr>
+        <w:t xml:space="preserve"> then we would simply make the appropriate method virtual and write a new implementation for the Knight class based on their</w:t>
+      </w:r>
+      <w:r>
+        <w:rPr>
+          <w:rFonts w:eastAsia="Times New Roman" w:cs="Arial"/>
+          <w:color w:val="333333"/>
+        </w:rPr>
+        <w:t xml:space="preserve"> special ability.</w:t>
+      </w:r>
+    </w:p>
+    <w:p>
+      <w:pPr>
+        <w:spacing w:after="0" w:line="360" w:lineRule="atLeast"/>
+        <w:ind w:left="-120"/>
+        <w:rPr>
+          <w:rFonts w:eastAsia="Times New Roman" w:cs="Arial"/>
+          <w:color w:val="333333"/>
+        </w:rPr>
+      </w:pPr>
+    </w:p>
+    <w:p>
+      <w:pPr>
+        <w:spacing w:after="0" w:line="360" w:lineRule="atLeast"/>
+        <w:ind w:left="-120"/>
+        <w:rPr>
+          <w:rFonts w:eastAsia="Times New Roman" w:cs="Arial"/>
+          <w:color w:val="333333"/>
+        </w:rPr>
+      </w:pPr>
+      <w:r>
+        <w:rPr>
+          <w:rFonts w:eastAsia="Times New Roman" w:cs="Arial"/>
+          <w:color w:val="333333"/>
+        </w:rPr>
+        <w:t xml:space="preserve">How does your system handle generating different enemies?  Is it different from how you generate the player </w:t>
+      </w:r>
+      <w:r>
+        <w:rPr>
+          <w:rFonts w:eastAsia="Times New Roman" w:cs="Arial"/>
+          <w:color w:val="333333"/>
+        </w:rPr>
+        <w:t>character?</w:t>
+      </w:r>
+    </w:p>
+    <w:p>
+      <w:pPr>
+        <w:spacing w:after="0" w:line="360" w:lineRule="atLeast"/>
+        <w:ind w:left="-120"/>
+        <w:rPr>
+          <w:rFonts w:eastAsia="Times New Roman" w:cs="Arial"/>
+          <w:color w:val="333333"/>
+        </w:rPr>
+      </w:pPr>
+    </w:p>
+    <w:p>
+      <w:pPr>
+        <w:spacing w:after="0" w:line="360" w:lineRule="atLeast"/>
+        <w:ind w:left="-120"/>
+        <w:rPr>
+          <w:rFonts w:eastAsia="Times New Roman" w:cs="Arial"/>
+          <w:color w:val="333333"/>
+        </w:rPr>
+      </w:pPr>
+      <w:r>
+        <w:rPr>
+          <w:rFonts w:eastAsia="Times New Roman" w:cs="Arial"/>
+          <w:color w:val="333333"/>
+        </w:rPr>
+        <w:t xml:space="preserve">Both PCs and Enemies have a base class that they are derived from, class Character.  This class has the elements that both Enemies and PCs have in common (HP, </w:t>
+      </w:r>
+      <w:proofErr w:type="spellStart"/>
+      <w:r>
+        <w:rPr>
+          <w:rFonts w:eastAsia="Times New Roman" w:cs="Arial"/>
+          <w:color w:val="333333"/>
+        </w:rPr>
+        <w:t>Atk</w:t>
+      </w:r>
+      <w:proofErr w:type="spellEnd"/>
+      <w:r>
+        <w:rPr>
+          <w:rFonts w:eastAsia="Times New Roman" w:cs="Arial"/>
+          <w:color w:val="333333"/>
+        </w:rPr>
+        <w:t xml:space="preserve">, </w:t>
+      </w:r>
+      <w:proofErr w:type="spellStart"/>
+      <w:proofErr w:type="gramStart"/>
+      <w:r>
+        <w:rPr>
+          <w:rFonts w:eastAsia="Times New Roman" w:cs="Arial"/>
+          <w:color w:val="333333"/>
+        </w:rPr>
+        <w:t>Def</w:t>
+      </w:r>
+      <w:proofErr w:type="spellEnd"/>
+      <w:proofErr w:type="gramEnd"/>
+      <w:r>
+        <w:rPr>
+          <w:rFonts w:eastAsia="Times New Roman" w:cs="Arial"/>
+          <w:color w:val="333333"/>
+        </w:rPr>
+        <w:t xml:space="preserve">, strike method, </w:t>
+      </w:r>
+      <w:proofErr w:type="spellStart"/>
+      <w:r>
+        <w:rPr>
+          <w:rFonts w:eastAsia="Times New Roman" w:cs="Arial"/>
+          <w:color w:val="333333"/>
+        </w:rPr>
+        <w:t>etc</w:t>
+      </w:r>
+      <w:proofErr w:type="spellEnd"/>
+      <w:r>
+        <w:rPr>
+          <w:rFonts w:eastAsia="Times New Roman" w:cs="Arial"/>
+          <w:color w:val="333333"/>
+        </w:rPr>
+        <w:t xml:space="preserve">).  Enemy is an abstract class that contains all the elements that Enemies have </w:t>
+      </w:r>
+      <w:proofErr w:type="gramStart"/>
+      <w:r>
+        <w:rPr>
+          <w:rFonts w:eastAsia="Times New Roman" w:cs="Arial"/>
+          <w:color w:val="333333"/>
+        </w:rPr>
+        <w:t>that</w:t>
+      </w:r>
+      <w:proofErr w:type="gramEnd"/>
+      <w:r>
+        <w:rPr>
+          <w:rFonts w:eastAsia="Times New Roman" w:cs="Arial"/>
+          <w:color w:val="333333"/>
+        </w:rPr>
+        <w:t xml:space="preserve"> PCs do not, in this case, and example is the </w:t>
+      </w:r>
+      <w:proofErr w:type="spellStart"/>
+      <w:r>
+        <w:rPr>
+          <w:rFonts w:eastAsia="Times New Roman" w:cs="Arial"/>
+          <w:color w:val="333333"/>
+        </w:rPr>
+        <w:t>isHostile</w:t>
+      </w:r>
+      <w:proofErr w:type="spellEnd"/>
+      <w:r>
+        <w:rPr>
+          <w:rFonts w:eastAsia="Times New Roman" w:cs="Arial"/>
+          <w:color w:val="333333"/>
+        </w:rPr>
+        <w:t xml:space="preserve"> method.</w:t>
+      </w:r>
+    </w:p>
+    <w:p>
+      <w:pPr>
+        <w:spacing w:after="0" w:line="360" w:lineRule="atLeast"/>
+        <w:ind w:left="-120"/>
+        <w:rPr>
+          <w:rFonts w:eastAsia="Times New Roman" w:cs="Arial"/>
+          <w:color w:val="333333"/>
+        </w:rPr>
+      </w:pPr>
+    </w:p>
+    <w:p>
+      <w:pPr>
+        <w:spacing w:after="0" w:line="360" w:lineRule="atLeast"/>
+        <w:ind w:left="-120"/>
+        <w:rPr>
+          <w:rFonts w:eastAsia="Times New Roman" w:cs="Arial"/>
+          <w:color w:val="333333"/>
+        </w:rPr>
+      </w:pPr>
+      <w:r>
+        <w:rPr>
+          <w:rFonts w:eastAsia="Times New Roman" w:cs="Arial"/>
+          <w:color w:val="333333"/>
+        </w:rPr>
+        <w:lastRenderedPageBreak/>
+        <w:t>How could you implement special abilities for different enemies?  For example, gold stealing for goblins, health regeneration for trolls, heath stealing for vampires, etc.</w:t>
+      </w:r>
+    </w:p>
+    <w:p>
+      <w:pPr>
+        <w:spacing w:after="0" w:line="360" w:lineRule="atLeast"/>
+        <w:ind w:left="-120"/>
+        <w:rPr>
+          <w:rFonts w:eastAsia="Times New Roman" w:cs="Arial"/>
+          <w:color w:val="333333"/>
+        </w:rPr>
+      </w:pPr>
+    </w:p>
+    <w:p>
+      <w:pPr>
+        <w:spacing w:after="0" w:line="360" w:lineRule="atLeast"/>
+        <w:ind w:left="-120"/>
+        <w:rPr>
+          <w:rFonts w:eastAsia="Times New Roman" w:cs="Arial"/>
+          <w:color w:val="333333"/>
+        </w:rPr>
+      </w:pPr>
+      <w:r>
+        <w:rPr>
+          <w:rFonts w:eastAsia="Times New Roman" w:cs="Arial"/>
+          <w:color w:val="333333"/>
+        </w:rPr>
+        <w:t>We would implement a visitor pattern that would have access to PC and Enemy.  Because the visitor pattern is very useful for accessing a class without actually adding methods to the class, this would be good for adding special abilities like the suggested ones above since these special abilities have to access both fields in PC and Enemy.</w:t>
+      </w:r>
+    </w:p>
+    <w:p>
+      <w:pPr>
+        <w:spacing w:after="0" w:line="360" w:lineRule="atLeast"/>
+        <w:ind w:left="-120"/>
+        <w:rPr>
+          <w:rFonts w:eastAsia="Times New Roman" w:cs="Arial"/>
+          <w:color w:val="333333"/>
+        </w:rPr>
+      </w:pPr>
+    </w:p>
+    <w:p>
+      <w:pPr>
+        <w:spacing w:after="0" w:line="360" w:lineRule="atLeast"/>
+        <w:ind w:left="-120"/>
+        <w:rPr>
+          <w:rFonts w:eastAsia="Times New Roman" w:cs="Arial"/>
+          <w:color w:val="333333"/>
+        </w:rPr>
+      </w:pPr>
+      <w:r>
+        <w:rPr>
+          <w:rFonts w:eastAsia="Times New Roman" w:cs="Arial"/>
+          <w:color w:val="333333"/>
+        </w:rPr>
+        <w:t xml:space="preserve">What design pattern could you use to model the effect temporary potions (Wound, Boost, </w:t>
+      </w:r>
+      <w:proofErr w:type="spellStart"/>
+      <w:r>
+        <w:rPr>
+          <w:rFonts w:eastAsia="Times New Roman" w:cs="Arial"/>
+          <w:color w:val="333333"/>
+        </w:rPr>
+        <w:t>Atk</w:t>
+      </w:r>
+      <w:proofErr w:type="spellEnd"/>
+      <w:r>
+        <w:rPr>
+          <w:rFonts w:eastAsia="Times New Roman" w:cs="Arial"/>
+          <w:color w:val="333333"/>
+        </w:rPr>
+        <w:t xml:space="preserve">, </w:t>
+      </w:r>
+      <w:proofErr w:type="spellStart"/>
+      <w:proofErr w:type="gramStart"/>
+      <w:r>
+        <w:rPr>
+          <w:rFonts w:eastAsia="Times New Roman" w:cs="Arial"/>
+          <w:color w:val="333333"/>
+        </w:rPr>
+        <w:t>Def</w:t>
+      </w:r>
+      <w:proofErr w:type="spellEnd"/>
+      <w:proofErr w:type="gramEnd"/>
+      <w:r>
+        <w:rPr>
+          <w:rFonts w:eastAsia="Times New Roman" w:cs="Arial"/>
+          <w:color w:val="333333"/>
+        </w:rPr>
+        <w:t xml:space="preserve">) so that you do not need to </w:t>
+      </w:r>
+      <w:r>
+        <w:rPr>
+          <w:rFonts w:eastAsia="Times New Roman" w:cs="Arial"/>
+          <w:color w:val="333333"/>
+        </w:rPr>
+        <w:t>explicitly</w:t>
+      </w:r>
+      <w:r>
+        <w:rPr>
+          <w:rFonts w:eastAsia="Times New Roman" w:cs="Arial"/>
+          <w:color w:val="333333"/>
+        </w:rPr>
+        <w:t xml:space="preserve"> track which potions the player character has consumed on any particular floor?</w:t>
+      </w:r>
+    </w:p>
+    <w:p>
+      <w:pPr>
+        <w:spacing w:after="0" w:line="360" w:lineRule="atLeast"/>
+        <w:ind w:left="-120"/>
+        <w:rPr>
+          <w:rFonts w:eastAsia="Times New Roman" w:cs="Arial"/>
+          <w:color w:val="333333"/>
+        </w:rPr>
+      </w:pPr>
+    </w:p>
+    <w:p>
+      <w:pPr>
+        <w:spacing w:after="0" w:line="360" w:lineRule="atLeast"/>
+        <w:ind w:left="-120"/>
+        <w:rPr>
+          <w:rFonts w:eastAsia="Times New Roman" w:cs="Arial"/>
+          <w:color w:val="333333"/>
+        </w:rPr>
+      </w:pPr>
+      <w:r>
+        <w:rPr>
+          <w:rFonts w:eastAsia="Times New Roman" w:cs="Arial"/>
+          <w:color w:val="333333"/>
+        </w:rPr>
+        <w:t>The Decorator patter would be an excellent method to use in this situation since the potions take place for a certain period of time.  This is also very good for stacking multiple potions on at once, resulting in several effects on the character.  After a ne</w:t>
+      </w:r>
+      <w:bookmarkStart w:id="0" w:name="_GoBack"/>
+      <w:bookmarkEnd w:id="0"/>
+      <w:r>
+        <w:rPr>
+          <w:rFonts w:eastAsia="Times New Roman" w:cs="Arial"/>
+          <w:color w:val="333333"/>
+        </w:rPr>
+        <w:t xml:space="preserve">w floor is loaded, you simply eliminate any decorations to the character.  This is has to be done </w:t>
+      </w:r>
+      <w:r>
+        <w:rPr>
+          <w:rFonts w:eastAsia="Times New Roman" w:cs="Arial"/>
+          <w:color w:val="333333"/>
+        </w:rPr>
+        <w:t>by continuously returning the</w:t>
+      </w:r>
+      <w:r>
+        <w:rPr>
+          <w:rFonts w:eastAsia="Times New Roman" w:cs="Arial"/>
+          <w:color w:val="333333"/>
+        </w:rPr>
+        <w:t xml:space="preserve"> pointer to the </w:t>
+      </w:r>
+      <w:r>
+        <w:rPr>
+          <w:rFonts w:eastAsia="Times New Roman" w:cs="Arial"/>
+          <w:color w:val="333333"/>
+        </w:rPr>
+        <w:t>decorated character</w:t>
+      </w:r>
+      <w:r>
+        <w:rPr>
+          <w:rFonts w:eastAsia="Times New Roman" w:cs="Arial"/>
+          <w:color w:val="333333"/>
         </w:rPr>
         <w:t xml:space="preserve"> </w:t>
       </w:r>
       <w:r>
         <w:rPr>
-          <w:sz w:val="24"/>
-          <w:szCs w:val="24"/>
-        </w:rPr>
-        <w:t>Day (</w:t>
-      </w:r>
-      <w:proofErr w:type="spellStart"/>
-      <w:r>
-        <w:rPr>
-          <w:sz w:val="24"/>
-          <w:szCs w:val="24"/>
-        </w:rPr>
-        <w:t>Approx</w:t>
-      </w:r>
-      <w:proofErr w:type="spellEnd"/>
-      <w:r>
-        <w:rPr>
-          <w:sz w:val="24"/>
-          <w:szCs w:val="24"/>
-        </w:rPr>
-        <w:t xml:space="preserve"> 1</w:t>
-      </w:r>
-      <w:r>
-        <w:rPr>
-          <w:sz w:val="24"/>
-          <w:szCs w:val="24"/>
-        </w:rPr>
-        <w:t xml:space="preserve"> Hours)</w:t>
-      </w:r>
-    </w:p>
-    <w:p>
-      <w:pPr>
-        <w:rPr>
-          <w:sz w:val="24"/>
-          <w:szCs w:val="24"/>
-        </w:rPr>
-      </w:pPr>
-    </w:p>
-    <w:p>
-      <w:pPr>
-        <w:rPr>
-          <w:b/>
-          <w:sz w:val="28"/>
-          <w:szCs w:val="24"/>
-        </w:rPr>
-      </w:pPr>
-      <w:r>
-        <w:rPr>
-          <w:b/>
-          <w:sz w:val="28"/>
-          <w:szCs w:val="24"/>
-        </w:rPr>
-        <w:t>UML: See uml.pdf</w:t>
+          <w:rFonts w:eastAsia="Times New Roman" w:cs="Arial"/>
+          <w:color w:val="333333"/>
+        </w:rPr>
+        <w:t xml:space="preserve">and removing the decoration </w:t>
+      </w:r>
+      <w:r>
+        <w:rPr>
+          <w:rFonts w:eastAsia="Times New Roman" w:cs="Arial"/>
+          <w:color w:val="333333"/>
+        </w:rPr>
+        <w:t>until eventually we are left with an undecorated character.</w:t>
+      </w:r>
+    </w:p>
+    <w:p>
+      <w:pPr>
+        <w:spacing w:after="0" w:line="360" w:lineRule="atLeast"/>
+        <w:ind w:left="-120"/>
+        <w:rPr>
+          <w:rFonts w:eastAsia="Times New Roman" w:cs="Arial"/>
+          <w:color w:val="333333"/>
+        </w:rPr>
+      </w:pPr>
+    </w:p>
+    <w:p>
+      <w:pPr>
+        <w:spacing w:after="0" w:line="360" w:lineRule="atLeast"/>
+        <w:ind w:left="-120"/>
+        <w:rPr>
+          <w:rFonts w:eastAsia="Times New Roman" w:cs="Arial"/>
+          <w:color w:val="333333"/>
+        </w:rPr>
+      </w:pPr>
+      <w:r>
+        <w:rPr>
+          <w:rFonts w:eastAsia="Times New Roman" w:cs="Arial"/>
+          <w:color w:val="333333"/>
+        </w:rPr>
+        <w:t xml:space="preserve">How could you generate items so that the generation of Treasure and </w:t>
+      </w:r>
+      <w:r>
+        <w:rPr>
+          <w:rFonts w:eastAsia="Times New Roman" w:cs="Arial"/>
+          <w:color w:val="333333"/>
+        </w:rPr>
+        <w:t>Potion</w:t>
+      </w:r>
+      <w:r>
+        <w:rPr>
+          <w:rFonts w:eastAsia="Times New Roman" w:cs="Arial"/>
+          <w:color w:val="333333"/>
+        </w:rPr>
+        <w:t xml:space="preserve"> reuses as much code as possible?  That is, how would you structure your system so that the generation of a potion and the generation of treasure </w:t>
+      </w:r>
+      <w:proofErr w:type="gramStart"/>
+      <w:r>
+        <w:rPr>
+          <w:rFonts w:eastAsia="Times New Roman" w:cs="Arial"/>
+          <w:color w:val="333333"/>
+        </w:rPr>
+        <w:t>does</w:t>
+      </w:r>
+      <w:proofErr w:type="gramEnd"/>
+      <w:r>
+        <w:rPr>
+          <w:rFonts w:eastAsia="Times New Roman" w:cs="Arial"/>
+          <w:color w:val="333333"/>
+        </w:rPr>
+        <w:t xml:space="preserve"> not duplicate code?</w:t>
+      </w:r>
+    </w:p>
+    <w:p>
+      <w:pPr>
+        <w:spacing w:after="0" w:line="360" w:lineRule="atLeast"/>
+        <w:ind w:left="-120"/>
+        <w:rPr>
+          <w:rFonts w:eastAsia="Times New Roman" w:cs="Arial"/>
+          <w:color w:val="333333"/>
+        </w:rPr>
+      </w:pPr>
+    </w:p>
+    <w:p>
+      <w:pPr>
+        <w:spacing w:after="0" w:line="360" w:lineRule="atLeast"/>
+        <w:ind w:left="-120"/>
+        <w:rPr>
+          <w:rFonts w:eastAsia="Times New Roman" w:cs="Arial"/>
+          <w:color w:val="333333"/>
+        </w:rPr>
+      </w:pPr>
+      <w:r>
+        <w:rPr>
+          <w:rFonts w:eastAsia="Times New Roman" w:cs="Arial"/>
+          <w:color w:val="333333"/>
+        </w:rPr>
+        <w:t xml:space="preserve">This can be done using an abstract spawn method as part of the Floor class.  </w:t>
+      </w:r>
+      <w:r>
+        <w:rPr>
+          <w:rFonts w:eastAsia="Times New Roman" w:cs="Arial"/>
+          <w:color w:val="333333"/>
+        </w:rPr>
+        <w:t xml:space="preserve">We can implement this by making the spawn function </w:t>
+      </w:r>
+      <w:r>
+        <w:rPr>
+          <w:rFonts w:eastAsia="Times New Roman" w:cs="Arial"/>
+          <w:color w:val="333333"/>
+        </w:rPr>
+        <w:t xml:space="preserve">that </w:t>
+      </w:r>
+      <w:r>
+        <w:rPr>
+          <w:rFonts w:eastAsia="Times New Roman" w:cs="Arial"/>
+          <w:color w:val="333333"/>
+        </w:rPr>
+        <w:t>take</w:t>
+      </w:r>
+      <w:r>
+        <w:rPr>
+          <w:rFonts w:eastAsia="Times New Roman" w:cs="Arial"/>
+          <w:color w:val="333333"/>
+        </w:rPr>
+        <w:t>s</w:t>
+      </w:r>
+      <w:r>
+        <w:rPr>
+          <w:rFonts w:eastAsia="Times New Roman" w:cs="Arial"/>
+          <w:color w:val="333333"/>
+        </w:rPr>
+        <w:t xml:space="preserve"> a pointer to a Thing, aka an item or a person.  Then this function will </w:t>
+      </w:r>
+      <w:r>
+        <w:rPr>
+          <w:rFonts w:eastAsia="Times New Roman" w:cs="Arial"/>
+          <w:color w:val="333333"/>
+        </w:rPr>
+        <w:t>pick a</w:t>
+      </w:r>
+      <w:r>
+        <w:rPr>
+          <w:rFonts w:eastAsia="Times New Roman" w:cs="Arial"/>
+          <w:color w:val="333333"/>
+        </w:rPr>
+        <w:t xml:space="preserve"> random place on the board that is not occupied.  It will do this by continuously picking </w:t>
+      </w:r>
+      <w:r>
+        <w:rPr>
+          <w:rFonts w:eastAsia="Times New Roman" w:cs="Arial"/>
+          <w:color w:val="333333"/>
+        </w:rPr>
+        <w:t>a chamber first, then picking a tile within that chamber</w:t>
+      </w:r>
+      <w:r>
+        <w:rPr>
+          <w:rFonts w:eastAsia="Times New Roman" w:cs="Arial"/>
+          <w:color w:val="333333"/>
+        </w:rPr>
+        <w:t>,</w:t>
+      </w:r>
+      <w:r>
+        <w:rPr>
+          <w:rFonts w:eastAsia="Times New Roman" w:cs="Arial"/>
+          <w:color w:val="333333"/>
+        </w:rPr>
+        <w:t xml:space="preserve"> en</w:t>
+      </w:r>
+      <w:r>
+        <w:rPr>
+          <w:rFonts w:eastAsia="Times New Roman" w:cs="Arial"/>
+          <w:color w:val="333333"/>
+        </w:rPr>
+        <w:t>suring</w:t>
+      </w:r>
+      <w:r>
+        <w:rPr>
+          <w:rFonts w:eastAsia="Times New Roman" w:cs="Arial"/>
+          <w:color w:val="333333"/>
+        </w:rPr>
+        <w:t xml:space="preserve"> the tile is not o</w:t>
+      </w:r>
+      <w:r>
+        <w:rPr>
+          <w:rFonts w:eastAsia="Times New Roman" w:cs="Arial"/>
+          <w:color w:val="333333"/>
+        </w:rPr>
+        <w:t>ccupied.  It will then put the T</w:t>
+      </w:r>
+      <w:r>
+        <w:rPr>
+          <w:rFonts w:eastAsia="Times New Roman" w:cs="Arial"/>
+          <w:color w:val="333333"/>
+        </w:rPr>
+        <w:t>hing * onto</w:t>
+      </w:r>
+      <w:r>
+        <w:rPr>
+          <w:rFonts w:eastAsia="Times New Roman" w:cs="Arial"/>
+          <w:color w:val="333333"/>
+        </w:rPr>
+        <w:t xml:space="preserve"> the tile and return a pointer to the tile if we need it </w:t>
+      </w:r>
+      <w:r>
+        <w:rPr>
+          <w:rFonts w:eastAsia="Times New Roman" w:cs="Arial"/>
+          <w:color w:val="333333"/>
+        </w:rPr>
+        <w:t xml:space="preserve">(for example, </w:t>
+      </w:r>
+      <w:r>
+        <w:rPr>
+          <w:rFonts w:eastAsia="Times New Roman" w:cs="Arial"/>
+          <w:color w:val="333333"/>
+        </w:rPr>
+        <w:t>stor</w:t>
+      </w:r>
+      <w:r>
+        <w:rPr>
+          <w:rFonts w:eastAsia="Times New Roman" w:cs="Arial"/>
+          <w:color w:val="333333"/>
+        </w:rPr>
+        <w:t>i</w:t>
+      </w:r>
+      <w:r>
+        <w:rPr>
+          <w:rFonts w:eastAsia="Times New Roman" w:cs="Arial"/>
+          <w:color w:val="333333"/>
+        </w:rPr>
+        <w:t>ng</w:t>
+      </w:r>
+      <w:r>
+        <w:rPr>
+          <w:rFonts w:eastAsia="Times New Roman" w:cs="Arial"/>
+          <w:color w:val="333333"/>
+        </w:rPr>
+        <w:t xml:space="preserve"> where enemies spawn). This function will be used for spawning all </w:t>
+      </w:r>
+      <w:r>
+        <w:rPr>
+          <w:rFonts w:eastAsia="Times New Roman" w:cs="Arial"/>
+          <w:color w:val="333333"/>
+        </w:rPr>
+        <w:t>subclasses of Thing</w:t>
+      </w:r>
+      <w:r>
+        <w:rPr>
+          <w:rFonts w:eastAsia="Times New Roman" w:cs="Arial"/>
+          <w:color w:val="333333"/>
+        </w:rPr>
+        <w:t xml:space="preserve">.  The only difference </w:t>
+      </w:r>
+      <w:r>
+        <w:rPr>
+          <w:rFonts w:eastAsia="Times New Roman" w:cs="Arial"/>
+          <w:color w:val="333333"/>
+        </w:rPr>
+        <w:t xml:space="preserve">between each implementation </w:t>
+      </w:r>
+      <w:r>
+        <w:rPr>
+          <w:rFonts w:eastAsia="Times New Roman" w:cs="Arial"/>
+          <w:color w:val="333333"/>
+        </w:rPr>
+        <w:t xml:space="preserve">would be the </w:t>
+      </w:r>
+      <w:r>
+        <w:rPr>
+          <w:rFonts w:eastAsia="Times New Roman" w:cs="Arial"/>
+          <w:color w:val="333333"/>
+        </w:rPr>
+        <w:t xml:space="preserve">probability </w:t>
+      </w:r>
+      <w:r>
+        <w:rPr>
+          <w:rFonts w:eastAsia="Times New Roman" w:cs="Arial"/>
+          <w:color w:val="333333"/>
+        </w:rPr>
+        <w:t>distributions specific to that type.</w:t>
       </w:r>
     </w:p>
     <w:sectPr>
@@ -3160,6 +3097,155 @@
     </w:lvl>
   </w:abstractNum>
   <w:abstractNum w:abstractNumId="4">
+    <w:nsid w:val="5BC30A23"/>
+    <w:multiLevelType w:val="multilevel"/>
+    <w:tmpl w:val="3560EED0"/>
+    <w:lvl w:ilvl="0">
+      <w:start w:val="1"/>
+      <w:numFmt w:val="bullet"/>
+      <w:lvlText w:val=""/>
+      <w:lvlJc w:val="left"/>
+      <w:pPr>
+        <w:tabs>
+          <w:tab w:val="num" w:pos="720"/>
+        </w:tabs>
+        <w:ind w:left="720" w:hanging="360"/>
+      </w:pPr>
+      <w:rPr>
+        <w:rFonts w:ascii="Symbol" w:hAnsi="Symbol" w:hint="default"/>
+        <w:sz w:val="20"/>
+      </w:rPr>
+    </w:lvl>
+    <w:lvl w:ilvl="1" w:tentative="1">
+      <w:start w:val="1"/>
+      <w:numFmt w:val="bullet"/>
+      <w:lvlText w:val="o"/>
+      <w:lvlJc w:val="left"/>
+      <w:pPr>
+        <w:tabs>
+          <w:tab w:val="num" w:pos="1440"/>
+        </w:tabs>
+        <w:ind w:left="1440" w:hanging="360"/>
+      </w:pPr>
+      <w:rPr>
+        <w:rFonts w:ascii="Courier New" w:hAnsi="Courier New" w:hint="default"/>
+        <w:sz w:val="20"/>
+      </w:rPr>
+    </w:lvl>
+    <w:lvl w:ilvl="2" w:tentative="1">
+      <w:start w:val="1"/>
+      <w:numFmt w:val="bullet"/>
+      <w:lvlText w:val=""/>
+      <w:lvlJc w:val="left"/>
+      <w:pPr>
+        <w:tabs>
+          <w:tab w:val="num" w:pos="2160"/>
+        </w:tabs>
+        <w:ind w:left="2160" w:hanging="360"/>
+      </w:pPr>
+      <w:rPr>
+        <w:rFonts w:ascii="Wingdings" w:hAnsi="Wingdings" w:hint="default"/>
+        <w:sz w:val="20"/>
+      </w:rPr>
+    </w:lvl>
+    <w:lvl w:ilvl="3" w:tentative="1">
+      <w:start w:val="1"/>
+      <w:numFmt w:val="bullet"/>
+      <w:lvlText w:val=""/>
+      <w:lvlJc w:val="left"/>
+      <w:pPr>
+        <w:tabs>
+          <w:tab w:val="num" w:pos="2880"/>
+        </w:tabs>
+        <w:ind w:left="2880" w:hanging="360"/>
+      </w:pPr>
+      <w:rPr>
+        <w:rFonts w:ascii="Wingdings" w:hAnsi="Wingdings" w:hint="default"/>
+        <w:sz w:val="20"/>
+      </w:rPr>
+    </w:lvl>
+    <w:lvl w:ilvl="4" w:tentative="1">
+      <w:start w:val="1"/>
+      <w:numFmt w:val="bullet"/>
+      <w:lvlText w:val=""/>
+      <w:lvlJc w:val="left"/>
+      <w:pPr>
+        <w:tabs>
+          <w:tab w:val="num" w:pos="3600"/>
+        </w:tabs>
+        <w:ind w:left="3600" w:hanging="360"/>
+      </w:pPr>
+      <w:rPr>
+        <w:rFonts w:ascii="Wingdings" w:hAnsi="Wingdings" w:hint="default"/>
+        <w:sz w:val="20"/>
+      </w:rPr>
+    </w:lvl>
+    <w:lvl w:ilvl="5" w:tentative="1">
+      <w:start w:val="1"/>
+      <w:numFmt w:val="bullet"/>
+      <w:lvlText w:val=""/>
+      <w:lvlJc w:val="left"/>
+      <w:pPr>
+        <w:tabs>
+          <w:tab w:val="num" w:pos="4320"/>
+        </w:tabs>
+        <w:ind w:left="4320" w:hanging="360"/>
+      </w:pPr>
+      <w:rPr>
+        <w:rFonts w:ascii="Wingdings" w:hAnsi="Wingdings" w:hint="default"/>
+        <w:sz w:val="20"/>
+      </w:rPr>
+    </w:lvl>
+    <w:lvl w:ilvl="6" w:tentative="1">
+      <w:start w:val="1"/>
+      <w:numFmt w:val="bullet"/>
+      <w:lvlText w:val=""/>
+      <w:lvlJc w:val="left"/>
+      <w:pPr>
+        <w:tabs>
+          <w:tab w:val="num" w:pos="5040"/>
+        </w:tabs>
+        <w:ind w:left="5040" w:hanging="360"/>
+      </w:pPr>
+      <w:rPr>
+        <w:rFonts w:ascii="Wingdings" w:hAnsi="Wingdings" w:hint="default"/>
+        <w:sz w:val="20"/>
+      </w:rPr>
+    </w:lvl>
+    <w:lvl w:ilvl="7" w:tentative="1">
+      <w:start w:val="1"/>
+      <w:numFmt w:val="bullet"/>
+      <w:lvlText w:val=""/>
+      <w:lvlJc w:val="left"/>
+      <w:pPr>
+        <w:tabs>
+          <w:tab w:val="num" w:pos="5760"/>
+        </w:tabs>
+        <w:ind w:left="5760" w:hanging="360"/>
+      </w:pPr>
+      <w:rPr>
+        <w:rFonts w:ascii="Wingdings" w:hAnsi="Wingdings" w:hint="default"/>
+        <w:sz w:val="20"/>
+      </w:rPr>
+    </w:lvl>
+    <w:lvl w:ilvl="8" w:tentative="1">
+      <w:start w:val="1"/>
+      <w:numFmt w:val="bullet"/>
+      <w:lvlText w:val=""/>
+      <w:lvlJc w:val="left"/>
+      <w:pPr>
+        <w:tabs>
+          <w:tab w:val="num" w:pos="6480"/>
+        </w:tabs>
+        <w:ind w:left="6480" w:hanging="360"/>
+      </w:pPr>
+      <w:rPr>
+        <w:rFonts w:ascii="Wingdings" w:hAnsi="Wingdings" w:hint="default"/>
+        <w:sz w:val="20"/>
+      </w:rPr>
+    </w:lvl>
+  </w:abstractNum>
+  <w:abstractNum w:abstractNumId="5">
     <w:nsid w:val="5CB319BC"/>
     <w:multiLevelType w:val="hybridMultilevel"/>
     <w:tmpl w:val="118A449A"/>
@@ -3272,7 +3358,7 @@
       </w:rPr>
     </w:lvl>
   </w:abstractNum>
-  <w:abstractNum w:abstractNumId="5">
+  <w:abstractNum w:abstractNumId="6">
     <w:nsid w:val="5DF142BD"/>
     <w:multiLevelType w:val="hybridMultilevel"/>
     <w:tmpl w:val="0C50C676"/>
@@ -3385,7 +3471,7 @@
       </w:rPr>
     </w:lvl>
   </w:abstractNum>
-  <w:abstractNum w:abstractNumId="6">
+  <w:abstractNum w:abstractNumId="7">
     <w:nsid w:val="665F0B2E"/>
     <w:multiLevelType w:val="hybridMultilevel"/>
     <w:tmpl w:val="2534C914"/>
@@ -3498,7 +3584,7 @@
       </w:rPr>
     </w:lvl>
   </w:abstractNum>
-  <w:abstractNum w:abstractNumId="7">
+  <w:abstractNum w:abstractNumId="8">
     <w:nsid w:val="6F376CB4"/>
     <w:multiLevelType w:val="hybridMultilevel"/>
     <w:tmpl w:val="F7120152"/>
@@ -3618,22 +3704,25 @@
     <w:abstractNumId w:val="0"/>
   </w:num>
   <w:num w:numId="3">
+    <w:abstractNumId w:val="8"/>
+  </w:num>
+  <w:num w:numId="4">
     <w:abstractNumId w:val="7"/>
   </w:num>
-  <w:num w:numId="4">
-    <w:abstractNumId w:val="6"/>
-  </w:num>
   <w:num w:numId="5">
-    <w:abstractNumId w:val="4"/>
+    <w:abstractNumId w:val="5"/>
   </w:num>
   <w:num w:numId="6">
-    <w:abstractNumId w:val="5"/>
+    <w:abstractNumId w:val="6"/>
   </w:num>
   <w:num w:numId="7">
     <w:abstractNumId w:val="3"/>
   </w:num>
   <w:num w:numId="8">
     <w:abstractNumId w:val="1"/>
+  </w:num>
+  <w:num w:numId="9">
+    <w:abstractNumId w:val="4"/>
   </w:num>
 </w:numbering>
 </file>
@@ -4468,7 +4557,7 @@
 </file>
 
 <file path=customXml/itemProps1.xml><?xml version="1.0" encoding="utf-8"?>
-<ds:datastoreItem xmlns:ds="http://schemas.openxmlformats.org/officeDocument/2006/customXml" ds:itemID="{4D52A8FD-8666-43FD-9DCA-3CBA5446F9E4}">
+<ds:datastoreItem xmlns:ds="http://schemas.openxmlformats.org/officeDocument/2006/customXml" ds:itemID="{6AA55CE2-6AAE-403A-B968-425E6DEE1424}">
   <ds:schemaRefs>
     <ds:schemaRef ds:uri="http://schemas.openxmlformats.org/officeDocument/2006/bibliography"/>
   </ds:schemaRefs>

</xml_diff>